<commit_message>
update epoch to 1
</commit_message>
<xml_diff>
--- a/forest_model_AL_instructions.docx
+++ b/forest_model_AL_instructions.docx
@@ -62,7 +62,10 @@
         </w:rPr>
       </w:pPr>
       <w:r>
-        <w:t xml:space="preserve">git clone </w:t>
+        <w:t>git clone</w:t>
+      </w:r>
+      <w:r>
+        <w:t xml:space="preserve"> </w:t>
       </w:r>
       <w:hyperlink r:id="rId5" w:history="1">
         <w:r>
@@ -73,7 +76,10 @@
         </w:r>
       </w:hyperlink>
       <w:r>
-        <w:t xml:space="preserve"> and put it in your desired folder in UAB’s </w:t>
+        <w:t xml:space="preserve"> </w:t>
+      </w:r>
+      <w:r>
+        <w:t xml:space="preserve">and put it in your desired folder in UAB’s </w:t>
       </w:r>
       <w:proofErr w:type="spellStart"/>
       <w:r>
@@ -85,6 +91,15 @@
       </w:r>
       <w:r>
         <w:t>server.</w:t>
+      </w:r>
+      <w:r>
+        <w:t xml:space="preserve"> Please</w:t>
+      </w:r>
+      <w:r>
+        <w:t xml:space="preserve"> only</w:t>
+      </w:r>
+      <w:r>
+        <w:t xml:space="preserve"> use the code in main branch.</w:t>
       </w:r>
     </w:p>
     <w:p/>
@@ -205,31 +220,53 @@
           <w:color w:val="000000" w:themeColor="text1"/>
         </w:rPr>
       </w:pPr>
-      <w:hyperlink r:id="rId6" w:history="1">
-        <w:r>
-          <w:rPr>
-            <w:rStyle w:val="Hyperlink"/>
-            <w:color w:val="000000" w:themeColor="text1"/>
-          </w:rPr>
-          <w:t>https://drive.google.com/file/d/1K2CvEzfFoScoX1GPEJVitCx--1MqQLrS/</w:t>
-        </w:r>
-        <w:proofErr w:type="spellStart"/>
-        <w:r>
-          <w:rPr>
-            <w:rStyle w:val="Hyperlink"/>
-            <w:color w:val="000000" w:themeColor="text1"/>
-          </w:rPr>
-          <w:t>view?usp</w:t>
-        </w:r>
-        <w:proofErr w:type="spellEnd"/>
-        <w:r>
-          <w:rPr>
-            <w:rStyle w:val="Hyperlink"/>
-            <w:color w:val="000000" w:themeColor="text1"/>
-          </w:rPr>
-          <w:t>=sharing</w:t>
-        </w:r>
-      </w:hyperlink>
+      <w:r>
+        <w:rPr>
+          <w:color w:val="000000" w:themeColor="text1"/>
+        </w:rPr>
+        <w:fldChar w:fldCharType="begin"/>
+      </w:r>
+      <w:r>
+        <w:rPr>
+          <w:color w:val="000000" w:themeColor="text1"/>
+        </w:rPr>
+        <w:instrText>HYPERLINK "https://drive.google.com/file/d/1K2CvEzfFoScoX1GPEJVitCx--1MqQLrS/view?usp=sharing"</w:instrText>
+      </w:r>
+      <w:r>
+        <w:rPr>
+          <w:color w:val="000000" w:themeColor="text1"/>
+        </w:rPr>
+        <w:fldChar w:fldCharType="separate"/>
+      </w:r>
+      <w:r>
+        <w:rPr>
+          <w:rStyle w:val="Hyperlink"/>
+          <w:color w:val="000000" w:themeColor="text1"/>
+        </w:rPr>
+        <w:t>https://drive.google.com/file/d/1K2CvEzfFoScoX1GPEJVitCx--1MqQLrS/</w:t>
+      </w:r>
+      <w:proofErr w:type="spellStart"/>
+      <w:r>
+        <w:rPr>
+          <w:rStyle w:val="Hyperlink"/>
+          <w:color w:val="000000" w:themeColor="text1"/>
+        </w:rPr>
+        <w:t>view?usp</w:t>
+      </w:r>
+      <w:proofErr w:type="spellEnd"/>
+      <w:r>
+        <w:rPr>
+          <w:rStyle w:val="Hyperlink"/>
+          <w:color w:val="000000" w:themeColor="text1"/>
+        </w:rPr>
+        <w:t>=sharing</w:t>
+      </w:r>
+      <w:r>
+        <w:rPr>
+          <w:color w:val="000000" w:themeColor="text1"/>
+        </w:rPr>
+        <w:fldChar w:fldCharType="end"/>
+      </w:r>
     </w:p>
     <w:p>
       <w:pPr>
@@ -239,7 +276,7 @@
           <w:numId w:val="6"/>
         </w:numPr>
       </w:pPr>
-      <w:hyperlink r:id="rId7" w:history="1">
+      <w:hyperlink r:id="rId6" w:history="1">
         <w:r>
           <w:rPr>
             <w:rStyle w:val="Hyperlink"/>
@@ -259,9 +296,6 @@
           <w:t>e.com/file/d/1tKCRrIB87D1LhdQvBGflVm9Tk0MPTsuF/view?usp=sharing</w:t>
         </w:r>
       </w:hyperlink>
-      <w:r>
-        <w:t xml:space="preserve"> </w:t>
-      </w:r>
     </w:p>
     <w:p>
       <w:pPr>
@@ -297,7 +331,7 @@
       <w:r>
         <w:t xml:space="preserve">: </w:t>
       </w:r>
-      <w:hyperlink r:id="rId8" w:history="1">
+      <w:hyperlink r:id="rId7" w:history="1">
         <w:r>
           <w:rPr>
             <w:rStyle w:val="Hyperlink"/>
@@ -338,14 +372,30 @@
       <w:r>
         <w:t xml:space="preserve">: </w:t>
       </w:r>
-      <w:hyperlink r:id="rId9" w:history="1">
-        <w:r>
-          <w:rPr>
-            <w:rStyle w:val="Hyperlink"/>
-          </w:rPr>
-          <w:t>https://drive.google.com/file/d/1rDTTfttb0SyBBVTotJ-HFG9wcAbattSg/view?usp=sharing</w:t>
-        </w:r>
-      </w:hyperlink>
+      <w:r>
+        <w:fldChar w:fldCharType="begin"/>
+      </w:r>
+      <w:r>
+        <w:instrText>HYPERLINK "</w:instrText>
+      </w:r>
+      <w:r>
+        <w:instrText>https://drive.google.com/file/d/1rDTTfttb0SyBBVTotJ-HFG9wcAbattSg/view?usp=sharing</w:instrText>
+      </w:r>
+      <w:r>
+        <w:instrText>"</w:instrText>
+      </w:r>
+      <w:r>
+        <w:fldChar w:fldCharType="separate"/>
+      </w:r>
+      <w:r>
+        <w:rPr>
+          <w:rStyle w:val="Hyperlink"/>
+        </w:rPr>
+        <w:t>https://drive.google.com/file/d/1rDTTfttb0SyBBVTotJ-HFG9wcAbattSg/view?usp=sharing</w:t>
+      </w:r>
+      <w:r>
+        <w:fldChar w:fldCharType="end"/>
+      </w:r>
     </w:p>
     <w:p>
       <w:pPr>
@@ -1377,7 +1427,260 @@
       <w:r>
         <w:t xml:space="preserve"> </w:t>
       </w:r>
-      <w:hyperlink r:id="rId10" w:history="1">
+      <w:r>
+        <w:fldChar w:fldCharType="begin"/>
+      </w:r>
+      <w:r>
+        <w:instrText>HYPERLINK "mailto:BlazerId@cheaha.rc.uab.edu"</w:instrText>
+      </w:r>
+      <w:r>
+        <w:fldChar w:fldCharType="separate"/>
+      </w:r>
+      <w:r>
+        <w:rPr>
+          <w:rStyle w:val="Hyperlink"/>
+        </w:rPr>
+        <w:t>BlazerId@cheaha.rc.uab.edu</w:t>
+      </w:r>
+      <w:r>
+        <w:fldChar w:fldCharType="end"/>
+      </w:r>
+    </w:p>
+    <w:p>
+      <w:pPr>
+        <w:pStyle w:val="ListParagraph"/>
+        <w:numPr>
+          <w:ilvl w:val="0"/>
+          <w:numId w:val="3"/>
+        </w:numPr>
+      </w:pPr>
+      <w:proofErr w:type="spellStart"/>
+      <w:r>
+        <w:t>s</w:t>
+      </w:r>
+      <w:r>
+        <w:t>sh</w:t>
+      </w:r>
+      <w:proofErr w:type="spellEnd"/>
+      <w:r>
+        <w:t xml:space="preserve"> into allocated machine: </w:t>
+      </w:r>
+      <w:proofErr w:type="spellStart"/>
+      <w:r>
+        <w:t>ssh</w:t>
+      </w:r>
+      <w:proofErr w:type="spellEnd"/>
+      <w:r>
+        <w:t xml:space="preserve"> c0xxx (this is the id of</w:t>
+      </w:r>
+      <w:r>
+        <w:t xml:space="preserve"> machine allocated at Step </w:t>
+      </w:r>
+      <w:r>
+        <w:t>4</w:t>
+      </w:r>
+    </w:p>
+    <w:p>
+      <w:pPr>
+        <w:pStyle w:val="ListParagraph"/>
+        <w:numPr>
+          <w:ilvl w:val="0"/>
+          <w:numId w:val="3"/>
+        </w:numPr>
+      </w:pPr>
+      <w:r>
+        <w:t>module load Anaconda3</w:t>
+      </w:r>
+    </w:p>
+    <w:p>
+      <w:pPr>
+        <w:pStyle w:val="ListParagraph"/>
+        <w:numPr>
+          <w:ilvl w:val="0"/>
+          <w:numId w:val="3"/>
+        </w:numPr>
+      </w:pPr>
+      <w:proofErr w:type="spellStart"/>
+      <w:r>
+        <w:t>conda</w:t>
+      </w:r>
+      <w:proofErr w:type="spellEnd"/>
+      <w:r>
+        <w:t xml:space="preserve"> activate </w:t>
+      </w:r>
+      <w:proofErr w:type="spellStart"/>
+      <w:r>
+        <w:t>al_</w:t>
+      </w:r>
+      <w:proofErr w:type="gramStart"/>
+      <w:r>
+        <w:t>env</w:t>
+      </w:r>
+      <w:proofErr w:type="spellEnd"/>
+      <w:proofErr w:type="gramEnd"/>
+    </w:p>
+    <w:p>
+      <w:pPr>
+        <w:pStyle w:val="ListParagraph"/>
+        <w:numPr>
+          <w:ilvl w:val="0"/>
+          <w:numId w:val="3"/>
+        </w:numPr>
+      </w:pPr>
+      <w:r>
+        <w:t xml:space="preserve">cd into </w:t>
+      </w:r>
+      <w:proofErr w:type="spellStart"/>
+      <w:r>
+        <w:t>forest_model_AL</w:t>
+      </w:r>
+      <w:proofErr w:type="spellEnd"/>
+      <w:r>
+        <w:t>/</w:t>
+      </w:r>
+      <w:proofErr w:type="spellStart"/>
+      <w:r>
+        <w:t>backend_code</w:t>
+      </w:r>
+      <w:proofErr w:type="spellEnd"/>
+      <w:r>
+        <w:t>/</w:t>
+      </w:r>
+      <w:proofErr w:type="spellStart"/>
+      <w:r>
+        <w:t>data_al</w:t>
+      </w:r>
+      <w:proofErr w:type="spellEnd"/>
+      <w:r>
+        <w:t xml:space="preserve"> and run </w:t>
+      </w:r>
+      <w:r>
+        <w:rPr>
+          <w:b/>
+          <w:bCs/>
+        </w:rPr>
+        <w:t>python data_maker_al.py</w:t>
+      </w:r>
+      <w:r>
+        <w:rPr>
+          <w:b/>
+          <w:bCs/>
+        </w:rPr>
+        <w:t xml:space="preserve">. Note: This step is </w:t>
+      </w:r>
+      <w:r>
+        <w:rPr>
+          <w:b/>
+          <w:bCs/>
+        </w:rPr>
+        <w:t xml:space="preserve">only a </w:t>
+      </w:r>
+      <w:proofErr w:type="spellStart"/>
+      <w:proofErr w:type="gramStart"/>
+      <w:r>
+        <w:rPr>
+          <w:b/>
+          <w:bCs/>
+        </w:rPr>
+        <w:t>one time</w:t>
+      </w:r>
+      <w:proofErr w:type="spellEnd"/>
+      <w:proofErr w:type="gramEnd"/>
+      <w:r>
+        <w:rPr>
+          <w:b/>
+          <w:bCs/>
+        </w:rPr>
+        <w:t xml:space="preserve"> thing!</w:t>
+      </w:r>
+    </w:p>
+    <w:p>
+      <w:pPr>
+        <w:pStyle w:val="ListParagraph"/>
+        <w:numPr>
+          <w:ilvl w:val="0"/>
+          <w:numId w:val="3"/>
+        </w:numPr>
+      </w:pPr>
+      <w:r>
+        <w:t xml:space="preserve">cd into </w:t>
+      </w:r>
+      <w:proofErr w:type="spellStart"/>
+      <w:r>
+        <w:t>forest_model_AL</w:t>
+      </w:r>
+      <w:proofErr w:type="spellEnd"/>
+      <w:r>
+        <w:t>/</w:t>
+      </w:r>
+      <w:proofErr w:type="spellStart"/>
+      <w:r>
+        <w:t>backend_code</w:t>
+      </w:r>
+      <w:proofErr w:type="spellEnd"/>
+      <w:r>
+        <w:t>/</w:t>
+      </w:r>
+    </w:p>
+    <w:p>
+      <w:pPr>
+        <w:pStyle w:val="ListParagraph"/>
+        <w:numPr>
+          <w:ilvl w:val="0"/>
+          <w:numId w:val="3"/>
+        </w:numPr>
+      </w:pPr>
+      <w:r>
+        <w:t xml:space="preserve">Run flask app: </w:t>
+      </w:r>
+      <w:r>
+        <w:t>flask --debug run --host=0.0.0.0 --port=5005</w:t>
+      </w:r>
+    </w:p>
+    <w:p/>
+    <w:p>
+      <w:pPr>
+        <w:rPr>
+          <w:b/>
+          <w:bCs/>
+        </w:rPr>
+      </w:pPr>
+      <w:r>
+        <w:rPr>
+          <w:b/>
+          <w:bCs/>
+        </w:rPr>
+        <w:t>Terminal 2:</w:t>
+      </w:r>
+    </w:p>
+    <w:p>
+      <w:pPr>
+        <w:pStyle w:val="ListParagraph"/>
+        <w:numPr>
+          <w:ilvl w:val="0"/>
+          <w:numId w:val="4"/>
+        </w:numPr>
+      </w:pPr>
+      <w:r>
+        <w:t xml:space="preserve">Login to </w:t>
+      </w:r>
+      <w:proofErr w:type="spellStart"/>
+      <w:r>
+        <w:t>cheaha</w:t>
+      </w:r>
+      <w:proofErr w:type="spellEnd"/>
+      <w:r>
+        <w:t xml:space="preserve">: </w:t>
+      </w:r>
+      <w:proofErr w:type="spellStart"/>
+      <w:r>
+        <w:t>ssh</w:t>
+      </w:r>
+      <w:proofErr w:type="spellEnd"/>
+      <w:r>
+        <w:t xml:space="preserve"> </w:t>
+      </w:r>
+      <w:hyperlink r:id="rId8" w:history="1">
         <w:r>
           <w:rPr>
             <w:rStyle w:val="Hyperlink"/>
@@ -1391,249 +1694,6 @@
         <w:pStyle w:val="ListParagraph"/>
         <w:numPr>
           <w:ilvl w:val="0"/>
-          <w:numId w:val="3"/>
-        </w:numPr>
-      </w:pPr>
-      <w:proofErr w:type="spellStart"/>
-      <w:r>
-        <w:t>s</w:t>
-      </w:r>
-      <w:r>
-        <w:t>sh</w:t>
-      </w:r>
-      <w:proofErr w:type="spellEnd"/>
-      <w:r>
-        <w:t xml:space="preserve"> into allocated machine: </w:t>
-      </w:r>
-      <w:proofErr w:type="spellStart"/>
-      <w:r>
-        <w:t>ssh</w:t>
-      </w:r>
-      <w:proofErr w:type="spellEnd"/>
-      <w:r>
-        <w:t xml:space="preserve"> c0xxx (this is the id of</w:t>
-      </w:r>
-      <w:r>
-        <w:t xml:space="preserve"> machine allocated at Step </w:t>
-      </w:r>
-      <w:r>
-        <w:t>4</w:t>
-      </w:r>
-    </w:p>
-    <w:p>
-      <w:pPr>
-        <w:pStyle w:val="ListParagraph"/>
-        <w:numPr>
-          <w:ilvl w:val="0"/>
-          <w:numId w:val="3"/>
-        </w:numPr>
-      </w:pPr>
-      <w:r>
-        <w:t>module load Anaconda3</w:t>
-      </w:r>
-    </w:p>
-    <w:p>
-      <w:pPr>
-        <w:pStyle w:val="ListParagraph"/>
-        <w:numPr>
-          <w:ilvl w:val="0"/>
-          <w:numId w:val="3"/>
-        </w:numPr>
-      </w:pPr>
-      <w:proofErr w:type="spellStart"/>
-      <w:r>
-        <w:t>conda</w:t>
-      </w:r>
-      <w:proofErr w:type="spellEnd"/>
-      <w:r>
-        <w:t xml:space="preserve"> activate </w:t>
-      </w:r>
-      <w:proofErr w:type="spellStart"/>
-      <w:r>
-        <w:t>al_</w:t>
-      </w:r>
-      <w:proofErr w:type="gramStart"/>
-      <w:r>
-        <w:t>env</w:t>
-      </w:r>
-      <w:proofErr w:type="spellEnd"/>
-      <w:proofErr w:type="gramEnd"/>
-    </w:p>
-    <w:p>
-      <w:pPr>
-        <w:pStyle w:val="ListParagraph"/>
-        <w:numPr>
-          <w:ilvl w:val="0"/>
-          <w:numId w:val="3"/>
-        </w:numPr>
-      </w:pPr>
-      <w:r>
-        <w:t xml:space="preserve">cd into </w:t>
-      </w:r>
-      <w:proofErr w:type="spellStart"/>
-      <w:r>
-        <w:t>forest_model_AL</w:t>
-      </w:r>
-      <w:proofErr w:type="spellEnd"/>
-      <w:r>
-        <w:t>/</w:t>
-      </w:r>
-      <w:proofErr w:type="spellStart"/>
-      <w:r>
-        <w:t>backend_code</w:t>
-      </w:r>
-      <w:proofErr w:type="spellEnd"/>
-      <w:r>
-        <w:t>/</w:t>
-      </w:r>
-      <w:proofErr w:type="spellStart"/>
-      <w:r>
-        <w:t>data_al</w:t>
-      </w:r>
-      <w:proofErr w:type="spellEnd"/>
-      <w:r>
-        <w:t xml:space="preserve"> and run </w:t>
-      </w:r>
-      <w:r>
-        <w:rPr>
-          <w:b/>
-          <w:bCs/>
-        </w:rPr>
-        <w:t>python data_maker_al.py</w:t>
-      </w:r>
-      <w:r>
-        <w:rPr>
-          <w:b/>
-          <w:bCs/>
-        </w:rPr>
-        <w:t xml:space="preserve">. Note: This step is </w:t>
-      </w:r>
-      <w:r>
-        <w:rPr>
-          <w:b/>
-          <w:bCs/>
-        </w:rPr>
-        <w:t xml:space="preserve">only a </w:t>
-      </w:r>
-      <w:proofErr w:type="spellStart"/>
-      <w:proofErr w:type="gramStart"/>
-      <w:r>
-        <w:rPr>
-          <w:b/>
-          <w:bCs/>
-        </w:rPr>
-        <w:t>one time</w:t>
-      </w:r>
-      <w:proofErr w:type="spellEnd"/>
-      <w:proofErr w:type="gramEnd"/>
-      <w:r>
-        <w:rPr>
-          <w:b/>
-          <w:bCs/>
-        </w:rPr>
-        <w:t xml:space="preserve"> thing!</w:t>
-      </w:r>
-    </w:p>
-    <w:p>
-      <w:pPr>
-        <w:pStyle w:val="ListParagraph"/>
-        <w:numPr>
-          <w:ilvl w:val="0"/>
-          <w:numId w:val="3"/>
-        </w:numPr>
-      </w:pPr>
-      <w:r>
-        <w:t xml:space="preserve">cd into </w:t>
-      </w:r>
-      <w:proofErr w:type="spellStart"/>
-      <w:r>
-        <w:t>forest_model_AL</w:t>
-      </w:r>
-      <w:proofErr w:type="spellEnd"/>
-      <w:r>
-        <w:t>/</w:t>
-      </w:r>
-      <w:proofErr w:type="spellStart"/>
-      <w:r>
-        <w:t>backend_code</w:t>
-      </w:r>
-      <w:proofErr w:type="spellEnd"/>
-      <w:r>
-        <w:t>/</w:t>
-      </w:r>
-    </w:p>
-    <w:p>
-      <w:pPr>
-        <w:pStyle w:val="ListParagraph"/>
-        <w:numPr>
-          <w:ilvl w:val="0"/>
-          <w:numId w:val="3"/>
-        </w:numPr>
-      </w:pPr>
-      <w:r>
-        <w:t xml:space="preserve">Run flask app: </w:t>
-      </w:r>
-      <w:r>
-        <w:t>flask --debug run --host=0.0.0.0 --port=5005</w:t>
-      </w:r>
-    </w:p>
-    <w:p/>
-    <w:p>
-      <w:pPr>
-        <w:rPr>
-          <w:b/>
-          <w:bCs/>
-        </w:rPr>
-      </w:pPr>
-      <w:r>
-        <w:rPr>
-          <w:b/>
-          <w:bCs/>
-        </w:rPr>
-        <w:t>Terminal 2:</w:t>
-      </w:r>
-    </w:p>
-    <w:p>
-      <w:pPr>
-        <w:pStyle w:val="ListParagraph"/>
-        <w:numPr>
-          <w:ilvl w:val="0"/>
-          <w:numId w:val="4"/>
-        </w:numPr>
-      </w:pPr>
-      <w:r>
-        <w:t xml:space="preserve">Login to </w:t>
-      </w:r>
-      <w:proofErr w:type="spellStart"/>
-      <w:r>
-        <w:t>cheaha</w:t>
-      </w:r>
-      <w:proofErr w:type="spellEnd"/>
-      <w:r>
-        <w:t xml:space="preserve">: </w:t>
-      </w:r>
-      <w:proofErr w:type="spellStart"/>
-      <w:r>
-        <w:t>ssh</w:t>
-      </w:r>
-      <w:proofErr w:type="spellEnd"/>
-      <w:r>
-        <w:t xml:space="preserve"> </w:t>
-      </w:r>
-      <w:hyperlink r:id="rId11" w:history="1">
-        <w:r>
-          <w:rPr>
-            <w:rStyle w:val="Hyperlink"/>
-          </w:rPr>
-          <w:t>BlazerId@cheaha.rc.uab.edu</w:t>
-        </w:r>
-      </w:hyperlink>
-    </w:p>
-    <w:p>
-      <w:pPr>
-        <w:pStyle w:val="ListParagraph"/>
-        <w:numPr>
-          <w:ilvl w:val="0"/>
           <w:numId w:val="4"/>
         </w:numPr>
       </w:pPr>
@@ -1836,28 +1896,6 @@
         </w:rPr>
         <w:t xml:space="preserve"> </w:t>
       </w:r>
-      <w:hyperlink r:id="rId12" w:history="1">
-        <w:r>
-          <w:rPr>
-            <w:rStyle w:val="Hyperlink"/>
-            <w:rFonts w:ascii="Menlo" w:hAnsi="Menlo" w:cs="Menlo"/>
-            <w:sz w:val="18"/>
-            <w:szCs w:val="18"/>
-            <w:shd w:val="clear" w:color="auto" w:fill="FFFFFF"/>
-          </w:rPr>
-          <w:t>BlazerId</w:t>
-        </w:r>
-        <w:r>
-          <w:rPr>
-            <w:rStyle w:val="Hyperlink"/>
-            <w:rFonts w:ascii="Menlo" w:hAnsi="Menlo" w:cs="Menlo"/>
-            <w:sz w:val="18"/>
-            <w:szCs w:val="18"/>
-            <w:shd w:val="clear" w:color="auto" w:fill="FFFFFF"/>
-          </w:rPr>
-          <w:t>@cheaha.rc.uab.edu</w:t>
-        </w:r>
-      </w:hyperlink>
       <w:r>
         <w:rPr>
           <w:rFonts w:ascii="Menlo" w:hAnsi="Menlo" w:cs="Menlo"/>
@@ -1866,40 +1904,8 @@
           <w:szCs w:val="18"/>
           <w:shd w:val="clear" w:color="auto" w:fill="FFFFFF"/>
         </w:rPr>
-        <w:t xml:space="preserve"> </w:t>
-      </w:r>
-      <w:r>
-        <w:t xml:space="preserve">from </w:t>
-      </w:r>
-      <w:r>
-        <w:t xml:space="preserve">local machine’s terminal </w:t>
-      </w:r>
-    </w:p>
-    <w:p>
-      <w:pPr>
-        <w:rPr>
-          <w:b/>
-          <w:bCs/>
-        </w:rPr>
-      </w:pPr>
-    </w:p>
-    <w:p>
-      <w:pPr>
-        <w:rPr>
-          <w:b/>
-          <w:bCs/>
-        </w:rPr>
-      </w:pPr>
-      <w:r>
-        <w:rPr>
-          <w:b/>
-          <w:bCs/>
-        </w:rPr>
-        <w:t>Terminal 4:</w:t>
-      </w:r>
-    </w:p>
-    <w:p>
-      <w:proofErr w:type="spellStart"/>
+        <w:fldChar w:fldCharType="begin"/>
+      </w:r>
       <w:r>
         <w:rPr>
           <w:rFonts w:ascii="Menlo" w:hAnsi="Menlo" w:cs="Menlo"/>
@@ -1908,9 +1914,8 @@
           <w:szCs w:val="18"/>
           <w:shd w:val="clear" w:color="auto" w:fill="FFFFFF"/>
         </w:rPr>
-        <w:t>ssh</w:t>
-      </w:r>
-      <w:proofErr w:type="spellEnd"/>
+        <w:instrText>HYPERLINK "mailto:</w:instrText>
+      </w:r>
       <w:r>
         <w:rPr>
           <w:rFonts w:ascii="Menlo" w:hAnsi="Menlo" w:cs="Menlo"/>
@@ -1919,7 +1924,7 @@
           <w:szCs w:val="18"/>
           <w:shd w:val="clear" w:color="auto" w:fill="FFFFFF"/>
         </w:rPr>
-        <w:t xml:space="preserve"> -L </w:t>
+        <w:instrText>BlazerId</w:instrText>
       </w:r>
       <w:r>
         <w:rPr>
@@ -1929,7 +1934,7 @@
           <w:szCs w:val="18"/>
           <w:shd w:val="clear" w:color="auto" w:fill="FFFFFF"/>
         </w:rPr>
-        <w:t>8082</w:t>
+        <w:instrText>@cheaha.rc.uab.edu</w:instrText>
       </w:r>
       <w:r>
         <w:rPr>
@@ -1939,7 +1944,7 @@
           <w:szCs w:val="18"/>
           <w:shd w:val="clear" w:color="auto" w:fill="FFFFFF"/>
         </w:rPr>
-        <w:t>:c0xxx:</w:t>
+        <w:instrText>"</w:instrText>
       </w:r>
       <w:r>
         <w:rPr>
@@ -1949,7 +1954,27 @@
           <w:szCs w:val="18"/>
           <w:shd w:val="clear" w:color="auto" w:fill="FFFFFF"/>
         </w:rPr>
-        <w:t>8082</w:t>
+        <w:fldChar w:fldCharType="separate"/>
+      </w:r>
+      <w:r>
+        <w:rPr>
+          <w:rStyle w:val="Hyperlink"/>
+          <w:rFonts w:ascii="Menlo" w:hAnsi="Menlo" w:cs="Menlo"/>
+          <w:sz w:val="18"/>
+          <w:szCs w:val="18"/>
+          <w:shd w:val="clear" w:color="auto" w:fill="FFFFFF"/>
+        </w:rPr>
+        <w:t>BlazerId</w:t>
+      </w:r>
+      <w:r>
+        <w:rPr>
+          <w:rStyle w:val="Hyperlink"/>
+          <w:rFonts w:ascii="Menlo" w:hAnsi="Menlo" w:cs="Menlo"/>
+          <w:sz w:val="18"/>
+          <w:szCs w:val="18"/>
+          <w:shd w:val="clear" w:color="auto" w:fill="FFFFFF"/>
+        </w:rPr>
+        <w:t>@cheaha.rc.uab.edu</w:t>
       </w:r>
       <w:r>
         <w:rPr>
@@ -1959,7 +1984,7 @@
           <w:szCs w:val="18"/>
           <w:shd w:val="clear" w:color="auto" w:fill="FFFFFF"/>
         </w:rPr>
-        <w:t xml:space="preserve"> </w:t>
+        <w:fldChar w:fldCharType="end"/>
       </w:r>
       <w:r>
         <w:rPr>
@@ -1969,8 +1994,51 @@
           <w:szCs w:val="18"/>
           <w:shd w:val="clear" w:color="auto" w:fill="FFFFFF"/>
         </w:rPr>
-        <w:fldChar w:fldCharType="begin"/>
-      </w:r>
+        <w:t xml:space="preserve"> </w:t>
+      </w:r>
+      <w:r>
+        <w:t xml:space="preserve">from </w:t>
+      </w:r>
+      <w:r>
+        <w:t xml:space="preserve">local machine’s </w:t>
+      </w:r>
+      <w:proofErr w:type="gramStart"/>
+      <w:r>
+        <w:t xml:space="preserve">terminal </w:t>
+      </w:r>
+      <w:r>
+        <w:t xml:space="preserve"> (</w:t>
+      </w:r>
+      <w:proofErr w:type="gramEnd"/>
+      <w:r>
+        <w:t>remember to replace c0xxx with your machine id from Step 4)</w:t>
+      </w:r>
+    </w:p>
+    <w:p>
+      <w:pPr>
+        <w:rPr>
+          <w:b/>
+          <w:bCs/>
+        </w:rPr>
+      </w:pPr>
+    </w:p>
+    <w:p>
+      <w:pPr>
+        <w:rPr>
+          <w:b/>
+          <w:bCs/>
+        </w:rPr>
+      </w:pPr>
+      <w:r>
+        <w:rPr>
+          <w:b/>
+          <w:bCs/>
+        </w:rPr>
+        <w:t>Terminal 4:</w:t>
+      </w:r>
+    </w:p>
+    <w:p>
+      <w:proofErr w:type="spellStart"/>
       <w:r>
         <w:rPr>
           <w:rFonts w:ascii="Menlo" w:hAnsi="Menlo" w:cs="Menlo"/>
@@ -1979,8 +2047,9 @@
           <w:szCs w:val="18"/>
           <w:shd w:val="clear" w:color="auto" w:fill="FFFFFF"/>
         </w:rPr>
-        <w:instrText>HYPERLINK "mailto:</w:instrText>
-      </w:r>
+        <w:t>ssh</w:t>
+      </w:r>
+      <w:proofErr w:type="spellEnd"/>
       <w:r>
         <w:rPr>
           <w:rFonts w:ascii="Menlo" w:hAnsi="Menlo" w:cs="Menlo"/>
@@ -1989,7 +2058,7 @@
           <w:szCs w:val="18"/>
           <w:shd w:val="clear" w:color="auto" w:fill="FFFFFF"/>
         </w:rPr>
-        <w:instrText>BlazerId</w:instrText>
+        <w:t xml:space="preserve"> -L </w:t>
       </w:r>
       <w:r>
         <w:rPr>
@@ -1999,7 +2068,7 @@
           <w:szCs w:val="18"/>
           <w:shd w:val="clear" w:color="auto" w:fill="FFFFFF"/>
         </w:rPr>
-        <w:instrText>@cheaha.rc.uab.edu</w:instrText>
+        <w:t>8082</w:t>
       </w:r>
       <w:r>
         <w:rPr>
@@ -2009,7 +2078,7 @@
           <w:szCs w:val="18"/>
           <w:shd w:val="clear" w:color="auto" w:fill="FFFFFF"/>
         </w:rPr>
-        <w:instrText>"</w:instrText>
+        <w:t>:c0xxx:</w:t>
       </w:r>
       <w:r>
         <w:rPr>
@@ -2019,6 +2088,76 @@
           <w:szCs w:val="18"/>
           <w:shd w:val="clear" w:color="auto" w:fill="FFFFFF"/>
         </w:rPr>
+        <w:t>8082</w:t>
+      </w:r>
+      <w:r>
+        <w:rPr>
+          <w:rFonts w:ascii="Menlo" w:hAnsi="Menlo" w:cs="Menlo"/>
+          <w:color w:val="1F2328"/>
+          <w:sz w:val="18"/>
+          <w:szCs w:val="18"/>
+          <w:shd w:val="clear" w:color="auto" w:fill="FFFFFF"/>
+        </w:rPr>
+        <w:t xml:space="preserve"> </w:t>
+      </w:r>
+      <w:r>
+        <w:rPr>
+          <w:rFonts w:ascii="Menlo" w:hAnsi="Menlo" w:cs="Menlo"/>
+          <w:color w:val="1F2328"/>
+          <w:sz w:val="18"/>
+          <w:szCs w:val="18"/>
+          <w:shd w:val="clear" w:color="auto" w:fill="FFFFFF"/>
+        </w:rPr>
+        <w:fldChar w:fldCharType="begin"/>
+      </w:r>
+      <w:r>
+        <w:rPr>
+          <w:rFonts w:ascii="Menlo" w:hAnsi="Menlo" w:cs="Menlo"/>
+          <w:color w:val="1F2328"/>
+          <w:sz w:val="18"/>
+          <w:szCs w:val="18"/>
+          <w:shd w:val="clear" w:color="auto" w:fill="FFFFFF"/>
+        </w:rPr>
+        <w:instrText>HYPERLINK "mailto:</w:instrText>
+      </w:r>
+      <w:r>
+        <w:rPr>
+          <w:rFonts w:ascii="Menlo" w:hAnsi="Menlo" w:cs="Menlo"/>
+          <w:color w:val="1F2328"/>
+          <w:sz w:val="18"/>
+          <w:szCs w:val="18"/>
+          <w:shd w:val="clear" w:color="auto" w:fill="FFFFFF"/>
+        </w:rPr>
+        <w:instrText>BlazerId</w:instrText>
+      </w:r>
+      <w:r>
+        <w:rPr>
+          <w:rFonts w:ascii="Menlo" w:hAnsi="Menlo" w:cs="Menlo"/>
+          <w:color w:val="1F2328"/>
+          <w:sz w:val="18"/>
+          <w:szCs w:val="18"/>
+          <w:shd w:val="clear" w:color="auto" w:fill="FFFFFF"/>
+        </w:rPr>
+        <w:instrText>@cheaha.rc.uab.edu</w:instrText>
+      </w:r>
+      <w:r>
+        <w:rPr>
+          <w:rFonts w:ascii="Menlo" w:hAnsi="Menlo" w:cs="Menlo"/>
+          <w:color w:val="1F2328"/>
+          <w:sz w:val="18"/>
+          <w:szCs w:val="18"/>
+          <w:shd w:val="clear" w:color="auto" w:fill="FFFFFF"/>
+        </w:rPr>
+        <w:instrText>"</w:instrText>
+      </w:r>
+      <w:r>
+        <w:rPr>
+          <w:rFonts w:ascii="Menlo" w:hAnsi="Menlo" w:cs="Menlo"/>
+          <w:color w:val="1F2328"/>
+          <w:sz w:val="18"/>
+          <w:szCs w:val="18"/>
+          <w:shd w:val="clear" w:color="auto" w:fill="FFFFFF"/>
+        </w:rPr>
         <w:fldChar w:fldCharType="separate"/>
       </w:r>
       <w:r>
@@ -2064,9 +2203,15 @@
       <w:r>
         <w:t xml:space="preserve">from local machine’s terminal </w:t>
       </w:r>
+      <w:r>
+        <w:t>(remember to replace c0xxx with your machine id from Step 4)</w:t>
+      </w:r>
     </w:p>
     <w:p/>
     <w:p/>
+    <w:p/>
+    <w:p/>
+    <w:p/>
     <w:p>
       <w:pPr>
         <w:rPr>
@@ -2083,6 +2228,7 @@
           <w:sz w:val="32"/>
           <w:szCs w:val="32"/>
         </w:rPr>
+        <w:lastRenderedPageBreak/>
         <w:t xml:space="preserve">Step </w:t>
       </w:r>
       <w:r>
@@ -2133,7 +2279,7 @@
         </w:numPr>
       </w:pPr>
       <w:r>
-        <w:t>Run localhost:8082 in the browser (Google Chrome preferred)</w:t>
+        <w:t>Open a browser (Google Chrome preferred)</w:t>
       </w:r>
     </w:p>
     <w:p>
@@ -2145,6 +2291,133 @@
         </w:numPr>
       </w:pPr>
       <w:r>
+        <w:t xml:space="preserve">Navigate to </w:t>
+      </w:r>
+      <w:r>
+        <w:t>chrome://settings/system</w:t>
+      </w:r>
+      <w:r>
+        <w:t xml:space="preserve"> and enable “</w:t>
+      </w:r>
+      <w:r>
+        <w:rPr>
+          <w:b/>
+          <w:bCs/>
+        </w:rPr>
+        <w:t>Use hardware acceleration when available</w:t>
+      </w:r>
+      <w:r>
+        <w:t xml:space="preserve">”, without this the application does not </w:t>
+      </w:r>
+      <w:r>
+        <w:t>work!</w:t>
+      </w:r>
+    </w:p>
+    <w:p>
+      <w:pPr>
+        <w:pStyle w:val="ListParagraph"/>
+      </w:pPr>
+      <w:r>
+        <w:drawing>
+          <wp:inline distT="0" distB="0" distL="0" distR="0" wp14:anchorId="6F891A2F" wp14:editId="22D9C5E1">
+            <wp:extent cx="5943600" cy="1367790"/>
+            <wp:effectExtent l="0" t="0" r="0" b="3810"/>
+            <wp:docPr id="77430229" name="Picture 1" descr="A screenshot of a black box&#10;&#10;Description automatically generated"/>
+            <wp:cNvGraphicFramePr>
+              <a:graphicFrameLocks xmlns:a="http://schemas.openxmlformats.org/drawingml/2006/main" noChangeAspect="1"/>
+            </wp:cNvGraphicFramePr>
+            <a:graphic xmlns:a="http://schemas.openxmlformats.org/drawingml/2006/main">
+              <a:graphicData uri="http://schemas.openxmlformats.org/drawingml/2006/picture">
+                <pic:pic xmlns:pic="http://schemas.openxmlformats.org/drawingml/2006/picture">
+                  <pic:nvPicPr>
+                    <pic:cNvPr id="77430229" name="Picture 1" descr="A screenshot of a black box&#10;&#10;Description automatically generated"/>
+                    <pic:cNvPicPr/>
+                  </pic:nvPicPr>
+                  <pic:blipFill>
+                    <a:blip r:embed="rId9"/>
+                    <a:stretch>
+                      <a:fillRect/>
+                    </a:stretch>
+                  </pic:blipFill>
+                  <pic:spPr>
+                    <a:xfrm>
+                      <a:off x="0" y="0"/>
+                      <a:ext cx="5943600" cy="1367790"/>
+                    </a:xfrm>
+                    <a:prstGeom prst="rect">
+                      <a:avLst/>
+                    </a:prstGeom>
+                  </pic:spPr>
+                </pic:pic>
+              </a:graphicData>
+            </a:graphic>
+          </wp:inline>
+        </w:drawing>
+      </w:r>
+    </w:p>
+    <w:p>
+      <w:pPr>
+        <w:pStyle w:val="ListParagraph"/>
+        <w:numPr>
+          <w:ilvl w:val="0"/>
+          <w:numId w:val="8"/>
+        </w:numPr>
+      </w:pPr>
+      <w:r>
+        <w:t xml:space="preserve">Run localhost:8082 in the </w:t>
+      </w:r>
+      <w:proofErr w:type="gramStart"/>
+      <w:r>
+        <w:t>browser</w:t>
+      </w:r>
+      <w:proofErr w:type="gramEnd"/>
+    </w:p>
+    <w:p>
+      <w:pPr>
+        <w:pStyle w:val="ListParagraph"/>
+        <w:numPr>
+          <w:ilvl w:val="0"/>
+          <w:numId w:val="8"/>
+        </w:numPr>
+      </w:pPr>
+      <w:r>
+        <w:t xml:space="preserve">Enter your </w:t>
+      </w:r>
+      <w:proofErr w:type="spellStart"/>
+      <w:r>
+        <w:t>BlazerId</w:t>
+      </w:r>
+      <w:proofErr w:type="spellEnd"/>
+      <w:r>
+        <w:t xml:space="preserve"> in Student I</w:t>
+      </w:r>
+      <w:r>
+        <w:t>D</w:t>
+      </w:r>
+      <w:r>
+        <w:t xml:space="preserve"> box, and test region id in the Test Region</w:t>
+      </w:r>
+      <w:r>
+        <w:t xml:space="preserve"> ID</w:t>
+      </w:r>
+      <w:r>
+        <w:t xml:space="preserve"> </w:t>
+      </w:r>
+      <w:proofErr w:type="gramStart"/>
+      <w:r>
+        <w:t>box</w:t>
+      </w:r>
+      <w:proofErr w:type="gramEnd"/>
+    </w:p>
+    <w:p>
+      <w:pPr>
+        <w:pStyle w:val="ListParagraph"/>
+        <w:numPr>
+          <w:ilvl w:val="0"/>
+          <w:numId w:val="8"/>
+        </w:numPr>
+      </w:pPr>
+      <w:r>
         <w:t xml:space="preserve">Upload elevation </w:t>
       </w:r>
       <w:proofErr w:type="spellStart"/>
@@ -2187,7 +2460,6 @@
           <w:sz w:val="32"/>
           <w:szCs w:val="32"/>
         </w:rPr>
-        <w:lastRenderedPageBreak/>
         <w:t>What to Submit?</w:t>
       </w:r>
     </w:p>
@@ -2412,7 +2684,7 @@
         </w:rPr>
         <w:t xml:space="preserve"> -L 5005:c0xxx:5005 </w:t>
       </w:r>
-      <w:hyperlink r:id="rId13" w:history="1">
+      <w:hyperlink r:id="rId10" w:history="1">
         <w:r>
           <w:rPr>
             <w:rStyle w:val="Hyperlink"/>

</xml_diff>

<commit_message>
Download button downloads all 3 canvas
</commit_message>
<xml_diff>
--- a/forest_model_AL_instructions.docx
+++ b/forest_model_AL_instructions.docx
@@ -19,7 +19,85 @@
           <w:sz w:val="40"/>
           <w:szCs w:val="40"/>
         </w:rPr>
-        <w:t>Forest Model Active Learning Instructions</w:t>
+        <w:t>Annotation Assignment</w:t>
+      </w:r>
+      <w:r>
+        <w:rPr>
+          <w:b/>
+          <w:bCs/>
+          <w:sz w:val="40"/>
+          <w:szCs w:val="40"/>
+        </w:rPr>
+        <w:t xml:space="preserve"> 1</w:t>
+      </w:r>
+      <w:r>
+        <w:rPr>
+          <w:b/>
+          <w:bCs/>
+          <w:sz w:val="40"/>
+          <w:szCs w:val="40"/>
+        </w:rPr>
+        <w:t xml:space="preserve"> Instructions</w:t>
+      </w:r>
+    </w:p>
+    <w:p/>
+    <w:p>
+      <w:pPr>
+        <w:jc w:val="both"/>
+      </w:pPr>
+      <w:r>
+        <w:t>In this assignment, we will use our tool to conduct Active Learning for annotating forest and non-forest regions in satellite images. The idea is to make corrections on the labels predicted by an initial model and let the model learn from the corrections made to refine the predictions. For specifics on how to conduct the annotation, please follow the instructions given by the TAs during the demonstration.</w:t>
+      </w:r>
+    </w:p>
+    <w:p/>
+    <w:p>
+      <w:pPr>
+        <w:jc w:val="both"/>
+      </w:pPr>
+      <w:r>
+        <w:t xml:space="preserve">To perform this assignment, we expect you to be able to use the </w:t>
+      </w:r>
+      <w:r>
+        <w:t>Linux</w:t>
+      </w:r>
+      <w:r>
+        <w:t xml:space="preserve"> terminal and </w:t>
+      </w:r>
+      <w:proofErr w:type="spellStart"/>
+      <w:r>
+        <w:t>ssh</w:t>
+      </w:r>
+      <w:proofErr w:type="spellEnd"/>
+      <w:r>
+        <w:t xml:space="preserve"> into UAB’s </w:t>
+      </w:r>
+      <w:proofErr w:type="spellStart"/>
+      <w:r>
+        <w:t>cheaha</w:t>
+      </w:r>
+      <w:proofErr w:type="spellEnd"/>
+      <w:r>
+        <w:t xml:space="preserve"> supercomputer.</w:t>
+      </w:r>
+      <w:r>
+        <w:t xml:space="preserve"> If you are a Windows user, please consider installing Windows Subsystem for Linux: </w:t>
+      </w:r>
+      <w:hyperlink r:id="rId5" w:history="1">
+        <w:r>
+          <w:rPr>
+            <w:rStyle w:val="Hyperlink"/>
+          </w:rPr>
+          <w:t>https://learn.microsoft.com/en-us/windows/wsl/install</w:t>
+        </w:r>
+      </w:hyperlink>
+      <w:r>
+        <w:t xml:space="preserve"> so that you can use Linux terminal directly.</w:t>
+      </w:r>
+    </w:p>
+    <w:p/>
+    <w:p>
+      <w:r>
+        <w:t>To use the tool in your local computer, please follow the instructions given below:</w:t>
       </w:r>
     </w:p>
     <w:p/>
@@ -67,7 +145,7 @@
       <w:r>
         <w:t xml:space="preserve"> </w:t>
       </w:r>
-      <w:hyperlink r:id="rId5" w:history="1">
+      <w:hyperlink r:id="rId6" w:history="1">
         <w:r>
           <w:rPr>
             <w:rStyle w:val="Hyperlink"/>
@@ -148,9 +226,6 @@
           <w:ilvl w:val="0"/>
           <w:numId w:val="6"/>
         </w:numPr>
-        <w:rPr>
-          <w:color w:val="000000" w:themeColor="text1"/>
-        </w:rPr>
       </w:pPr>
       <w:r>
         <w:t xml:space="preserve">Download the 2 zip files </w:t>
@@ -172,6 +247,9 @@
       </w:r>
       <w:r>
         <w:t xml:space="preserve"> below</w:t>
+      </w:r>
+      <w:r>
+        <w:t xml:space="preserve"> (where you have cloned the git repository)</w:t>
       </w:r>
       <w:r>
         <w:t>: /</w:t>
@@ -216,131 +294,34 @@
           <w:ilvl w:val="1"/>
           <w:numId w:val="6"/>
         </w:numPr>
-        <w:rPr>
-          <w:color w:val="000000" w:themeColor="text1"/>
-        </w:rPr>
-      </w:pPr>
-      <w:r>
-        <w:rPr>
-          <w:color w:val="000000" w:themeColor="text1"/>
-        </w:rPr>
-        <w:fldChar w:fldCharType="begin"/>
-      </w:r>
-      <w:r>
-        <w:rPr>
-          <w:color w:val="000000" w:themeColor="text1"/>
-        </w:rPr>
-        <w:instrText>HYPERLINK "https://drive.google.com/file/d/1K2CvEzfFoScoX1GPEJVitCx--1MqQLrS/view?usp=sharing"</w:instrText>
-      </w:r>
-      <w:r>
-        <w:rPr>
-          <w:color w:val="000000" w:themeColor="text1"/>
-        </w:rPr>
-        <w:fldChar w:fldCharType="separate"/>
-      </w:r>
-      <w:r>
-        <w:rPr>
-          <w:rStyle w:val="Hyperlink"/>
-          <w:color w:val="000000" w:themeColor="text1"/>
-        </w:rPr>
-        <w:t>https://drive.google.com/file/d/1K2CvEzfFoScoX1GPEJVitCx--1MqQLrS/</w:t>
-      </w:r>
-      <w:proofErr w:type="spellStart"/>
-      <w:r>
-        <w:rPr>
-          <w:rStyle w:val="Hyperlink"/>
-          <w:color w:val="000000" w:themeColor="text1"/>
-        </w:rPr>
-        <w:t>view?usp</w:t>
-      </w:r>
-      <w:proofErr w:type="spellEnd"/>
-      <w:r>
-        <w:rPr>
-          <w:rStyle w:val="Hyperlink"/>
-          <w:color w:val="000000" w:themeColor="text1"/>
-        </w:rPr>
-        <w:t>=sharing</w:t>
-      </w:r>
-      <w:r>
-        <w:rPr>
-          <w:color w:val="000000" w:themeColor="text1"/>
-        </w:rPr>
-        <w:fldChar w:fldCharType="end"/>
-      </w:r>
-    </w:p>
-    <w:p>
-      <w:pPr>
-        <w:pStyle w:val="ListParagraph"/>
-        <w:numPr>
-          <w:ilvl w:val="1"/>
-          <w:numId w:val="6"/>
-        </w:numPr>
-      </w:pPr>
-      <w:hyperlink r:id="rId6" w:history="1">
-        <w:r>
-          <w:rPr>
-            <w:rStyle w:val="Hyperlink"/>
-          </w:rPr>
-          <w:t>https://drive.goog</w:t>
-        </w:r>
-        <w:r>
-          <w:rPr>
-            <w:rStyle w:val="Hyperlink"/>
-          </w:rPr>
-          <w:t>l</w:t>
-        </w:r>
-        <w:r>
-          <w:rPr>
-            <w:rStyle w:val="Hyperlink"/>
-          </w:rPr>
-          <w:t>e.com/file/d/1tKCRrIB87D1LhdQvBGflVm9Tk0MPTsuF/view?usp=sharing</w:t>
-        </w:r>
-      </w:hyperlink>
-    </w:p>
-    <w:p>
-      <w:pPr>
-        <w:pStyle w:val="ListParagraph"/>
-        <w:ind w:left="1440"/>
-      </w:pPr>
-    </w:p>
-    <w:p>
-      <w:pPr>
-        <w:pStyle w:val="ListParagraph"/>
-        <w:numPr>
-          <w:ilvl w:val="0"/>
-          <w:numId w:val="6"/>
-        </w:numPr>
-      </w:pPr>
-      <w:r>
-        <w:t xml:space="preserve">Download the zip file from the </w:t>
-      </w:r>
-      <w:r>
-        <w:t xml:space="preserve">link below and extract it in the path below: </w:t>
-      </w:r>
-      <w:r>
-        <w:t>/</w:t>
-      </w:r>
-      <w:proofErr w:type="spellStart"/>
-      <w:r>
-        <w:t>forest_model_AL</w:t>
-      </w:r>
-      <w:proofErr w:type="spellEnd"/>
-      <w:r>
-        <w:t>/</w:t>
-      </w:r>
-      <w:r>
-        <w:t xml:space="preserve">: </w:t>
-      </w:r>
+      </w:pPr>
       <w:hyperlink r:id="rId7" w:history="1">
         <w:r>
           <w:rPr>
             <w:rStyle w:val="Hyperlink"/>
           </w:rPr>
-          <w:t>https://drive.google.com/file/d/1NRuM28U9ve5vathoLCr6zrngeA_mfKhU/view?usp=sharing</w:t>
+          <w:t>https://drive.google.com/file/d/1pQFycst8o1udDMTOkklQRkHCgl9J0Taa/view?usp=sharing</w:t>
         </w:r>
       </w:hyperlink>
-      <w:r>
-        <w:tab/>
+    </w:p>
+    <w:p>
+      <w:pPr>
+        <w:pStyle w:val="ListParagraph"/>
+        <w:numPr>
+          <w:ilvl w:val="1"/>
+          <w:numId w:val="6"/>
+        </w:numPr>
+      </w:pPr>
+      <w:hyperlink r:id="rId8" w:history="1">
+        <w:r>
+          <w:rPr>
+            <w:rStyle w:val="Hyperlink"/>
+          </w:rPr>
+          <w:t>https://drive.google.com/file/d/1mMX70XYqufMi-CYIh5BwCQnHSpKNq-i9/view?usp=sharing</w:t>
+        </w:r>
+      </w:hyperlink>
+      <w:r>
+        <w:t xml:space="preserve"> </w:t>
       </w:r>
     </w:p>
     <w:p>
@@ -352,6 +333,43 @@
         </w:numPr>
       </w:pPr>
       <w:r>
+        <w:t xml:space="preserve">Download the zip file from the </w:t>
+      </w:r>
+      <w:r>
+        <w:t>link below and extract it in the path below: /</w:t>
+      </w:r>
+      <w:proofErr w:type="spellStart"/>
+      <w:r>
+        <w:t>forest_model_AL</w:t>
+      </w:r>
+      <w:proofErr w:type="spellEnd"/>
+      <w:r>
+        <w:t>/</w:t>
+      </w:r>
+      <w:r>
+        <w:t xml:space="preserve">: </w:t>
+      </w:r>
+      <w:hyperlink r:id="rId9" w:history="1">
+        <w:r>
+          <w:rPr>
+            <w:rStyle w:val="Hyperlink"/>
+          </w:rPr>
+          <w:t>https://drive.google.com/file/d/1B1eeFZRY2jf6xzwuk40EH3E51UJZ-hVt/view?usp=sharing</w:t>
+        </w:r>
+      </w:hyperlink>
+      <w:r>
+        <w:t xml:space="preserve"> </w:t>
+      </w:r>
+    </w:p>
+    <w:p>
+      <w:pPr>
+        <w:pStyle w:val="ListParagraph"/>
+        <w:numPr>
+          <w:ilvl w:val="0"/>
+          <w:numId w:val="6"/>
+        </w:numPr>
+      </w:pPr>
+      <w:r>
         <w:t xml:space="preserve">Download the </w:t>
       </w:r>
       <w:r>
@@ -372,29 +390,16 @@
       <w:r>
         <w:t xml:space="preserve">: </w:t>
       </w:r>
-      <w:r>
-        <w:fldChar w:fldCharType="begin"/>
-      </w:r>
-      <w:r>
-        <w:instrText>HYPERLINK "</w:instrText>
-      </w:r>
-      <w:r>
-        <w:instrText>https://drive.google.com/file/d/1rDTTfttb0SyBBVTotJ-HFG9wcAbattSg/view?usp=sharing</w:instrText>
-      </w:r>
-      <w:r>
-        <w:instrText>"</w:instrText>
-      </w:r>
-      <w:r>
-        <w:fldChar w:fldCharType="separate"/>
-      </w:r>
-      <w:r>
-        <w:rPr>
-          <w:rStyle w:val="Hyperlink"/>
-        </w:rPr>
-        <w:t>https://drive.google.com/file/d/1rDTTfttb0SyBBVTotJ-HFG9wcAbattSg/view?usp=sharing</w:t>
-      </w:r>
-      <w:r>
-        <w:fldChar w:fldCharType="end"/>
+      <w:hyperlink r:id="rId10" w:history="1">
+        <w:r>
+          <w:rPr>
+            <w:rStyle w:val="Hyperlink"/>
+          </w:rPr>
+          <w:t>https://drive.google.com/file/d/19yM2JogLxKcIS32bGLHUO-YJNNMoFunJ/view?usp=sharing</w:t>
+        </w:r>
+      </w:hyperlink>
+      <w:r>
+        <w:t xml:space="preserve"> </w:t>
       </w:r>
     </w:p>
     <w:p>
@@ -468,16 +473,13 @@
         </w:numPr>
       </w:pPr>
       <w:r>
-        <w:t>cd to /</w:t>
-      </w:r>
-      <w:proofErr w:type="spellStart"/>
-      <w:r>
-        <w:t>forest_model_AL</w:t>
-      </w:r>
-      <w:proofErr w:type="spellEnd"/>
-      <w:r>
-        <w:t>/</w:t>
-      </w:r>
+        <w:t xml:space="preserve">Open a terminal in your local </w:t>
+      </w:r>
+      <w:proofErr w:type="gramStart"/>
+      <w:r>
+        <w:t>computer</w:t>
+      </w:r>
+      <w:proofErr w:type="gramEnd"/>
     </w:p>
     <w:p>
       <w:pPr>
@@ -488,1199 +490,17 @@
         </w:numPr>
       </w:pPr>
       <w:r>
-        <w:t xml:space="preserve">open </w:t>
-      </w:r>
-      <w:proofErr w:type="spellStart"/>
-      <w:r>
-        <w:t>environment.yml</w:t>
-      </w:r>
-      <w:proofErr w:type="spellEnd"/>
-      <w:r>
-        <w:t xml:space="preserve"> file</w:t>
-      </w:r>
-      <w:r>
-        <w:t xml:space="preserve">, replace </w:t>
-      </w:r>
-      <w:r>
-        <w:t>‘</w:t>
-      </w:r>
-      <w:proofErr w:type="spellStart"/>
-      <w:r>
-        <w:t>BlazerId</w:t>
-      </w:r>
-      <w:proofErr w:type="spellEnd"/>
-      <w:r>
-        <w:t xml:space="preserve">’ </w:t>
-      </w:r>
-      <w:r>
-        <w:t>with your</w:t>
-      </w:r>
+        <w:t xml:space="preserve">Run this command: </w:t>
+      </w:r>
+      <w:proofErr w:type="spellStart"/>
+      <w:r>
+        <w:t>ssh</w:t>
+      </w:r>
+      <w:proofErr w:type="spellEnd"/>
       <w:r>
         <w:t xml:space="preserve"> </w:t>
       </w:r>
-      <w:proofErr w:type="spellStart"/>
-      <w:r>
-        <w:t>BlazerId</w:t>
-      </w:r>
-      <w:proofErr w:type="spellEnd"/>
-      <w:r>
-        <w:t xml:space="preserve">, and save the </w:t>
-      </w:r>
-      <w:proofErr w:type="gramStart"/>
-      <w:r>
-        <w:t>file</w:t>
-      </w:r>
-      <w:proofErr w:type="gramEnd"/>
-    </w:p>
-    <w:p>
-      <w:pPr>
-        <w:pStyle w:val="ListParagraph"/>
-        <w:numPr>
-          <w:ilvl w:val="1"/>
-          <w:numId w:val="1"/>
-        </w:numPr>
-      </w:pPr>
-      <w:r>
-        <w:t xml:space="preserve">Run this command to install a new virtual env with all the </w:t>
-      </w:r>
-      <w:proofErr w:type="gramStart"/>
-      <w:r>
-        <w:t>requirements</w:t>
-      </w:r>
-      <w:proofErr w:type="gramEnd"/>
-    </w:p>
-    <w:p>
-      <w:pPr>
-        <w:pStyle w:val="ListParagraph"/>
-        <w:numPr>
-          <w:ilvl w:val="2"/>
-          <w:numId w:val="1"/>
-        </w:numPr>
-      </w:pPr>
-      <w:proofErr w:type="spellStart"/>
-      <w:r>
-        <w:t>conda</w:t>
-      </w:r>
-      <w:proofErr w:type="spellEnd"/>
-      <w:r>
-        <w:t xml:space="preserve"> env install -f </w:t>
-      </w:r>
-      <w:proofErr w:type="spellStart"/>
-      <w:proofErr w:type="gramStart"/>
-      <w:r>
-        <w:t>environment.yml</w:t>
-      </w:r>
-      <w:proofErr w:type="spellEnd"/>
-      <w:proofErr w:type="gramEnd"/>
-    </w:p>
-    <w:p>
-      <w:pPr>
-        <w:pStyle w:val="ListParagraph"/>
-        <w:numPr>
-          <w:ilvl w:val="1"/>
-          <w:numId w:val="1"/>
-        </w:numPr>
-      </w:pPr>
-      <w:r>
-        <w:t xml:space="preserve">Activate the </w:t>
-      </w:r>
-      <w:r>
-        <w:t>installed environment using</w:t>
-      </w:r>
-      <w:r>
-        <w:t xml:space="preserve"> and make sure the environment is activated</w:t>
-      </w:r>
-      <w:r>
-        <w:t>:</w:t>
-      </w:r>
-    </w:p>
-    <w:p>
-      <w:pPr>
-        <w:pStyle w:val="ListParagraph"/>
-        <w:numPr>
-          <w:ilvl w:val="2"/>
-          <w:numId w:val="1"/>
-        </w:numPr>
-      </w:pPr>
-      <w:proofErr w:type="spellStart"/>
-      <w:r>
-        <w:t>conda</w:t>
-      </w:r>
-      <w:proofErr w:type="spellEnd"/>
-      <w:r>
-        <w:t xml:space="preserve"> activate </w:t>
-      </w:r>
-      <w:proofErr w:type="spellStart"/>
-      <w:r>
-        <w:t>al_</w:t>
-      </w:r>
-      <w:proofErr w:type="gramStart"/>
-      <w:r>
-        <w:t>env</w:t>
-      </w:r>
-      <w:proofErr w:type="spellEnd"/>
-      <w:proofErr w:type="gramEnd"/>
-    </w:p>
-    <w:p/>
-    <w:p>
-      <w:pPr>
-        <w:rPr>
-          <w:b/>
-          <w:bCs/>
-          <w:sz w:val="32"/>
-          <w:szCs w:val="32"/>
-        </w:rPr>
-      </w:pPr>
-      <w:r>
-        <w:rPr>
-          <w:b/>
-          <w:bCs/>
-          <w:sz w:val="32"/>
-          <w:szCs w:val="32"/>
-        </w:rPr>
-        <w:t xml:space="preserve">Step </w:t>
-      </w:r>
-      <w:r>
-        <w:rPr>
-          <w:b/>
-          <w:bCs/>
-          <w:sz w:val="32"/>
-          <w:szCs w:val="32"/>
-        </w:rPr>
-        <w:t>4</w:t>
-      </w:r>
-      <w:r>
-        <w:rPr>
-          <w:b/>
-          <w:bCs/>
-          <w:sz w:val="32"/>
-          <w:szCs w:val="32"/>
-        </w:rPr>
-        <w:t>:</w:t>
-      </w:r>
-      <w:r>
-        <w:rPr>
-          <w:b/>
-          <w:bCs/>
-          <w:sz w:val="32"/>
-          <w:szCs w:val="32"/>
-        </w:rPr>
-        <w:t xml:space="preserve"> </w:t>
-      </w:r>
-      <w:r>
-        <w:rPr>
-          <w:b/>
-          <w:bCs/>
-          <w:sz w:val="32"/>
-          <w:szCs w:val="32"/>
-        </w:rPr>
-        <w:t xml:space="preserve">Machine Allocation on </w:t>
-      </w:r>
-      <w:proofErr w:type="spellStart"/>
-      <w:r>
-        <w:rPr>
-          <w:b/>
-          <w:bCs/>
-          <w:sz w:val="32"/>
-          <w:szCs w:val="32"/>
-        </w:rPr>
-        <w:t>Cheaha</w:t>
-      </w:r>
-      <w:proofErr w:type="spellEnd"/>
-    </w:p>
-    <w:p/>
-    <w:p>
-      <w:pPr>
-        <w:pStyle w:val="ListParagraph"/>
-        <w:numPr>
-          <w:ilvl w:val="0"/>
-          <w:numId w:val="7"/>
-        </w:numPr>
-      </w:pPr>
-      <w:proofErr w:type="spellStart"/>
-      <w:r>
-        <w:rPr>
-          <w:b/>
-          <w:bCs/>
-        </w:rPr>
-        <w:t>Amperenodes</w:t>
-      </w:r>
-      <w:proofErr w:type="spellEnd"/>
-      <w:r>
-        <w:t>:</w:t>
-      </w:r>
-    </w:p>
-    <w:p>
-      <w:pPr>
-        <w:ind w:left="720"/>
-        <w:rPr>
-          <w:rFonts w:ascii="Times New Roman" w:hAnsi="Times New Roman" w:cs="Times New Roman"/>
-          <w:sz w:val="22"/>
-          <w:szCs w:val="22"/>
-        </w:rPr>
-      </w:pPr>
-      <w:proofErr w:type="spellStart"/>
-      <w:r>
-        <w:rPr>
-          <w:rFonts w:ascii="Times New Roman" w:hAnsi="Times New Roman" w:cs="Times New Roman"/>
-          <w:color w:val="000000"/>
-          <w:kern w:val="0"/>
-          <w:sz w:val="28"/>
-          <w:szCs w:val="28"/>
-        </w:rPr>
-        <w:t>srun</w:t>
-      </w:r>
-      <w:proofErr w:type="spellEnd"/>
-      <w:r>
-        <w:rPr>
-          <w:rFonts w:ascii="Times New Roman" w:hAnsi="Times New Roman" w:cs="Times New Roman"/>
-          <w:color w:val="000000"/>
-          <w:kern w:val="0"/>
-          <w:sz w:val="28"/>
-          <w:szCs w:val="28"/>
-        </w:rPr>
-        <w:t xml:space="preserve"> --</w:t>
-      </w:r>
-      <w:proofErr w:type="spellStart"/>
-      <w:r>
-        <w:rPr>
-          <w:rFonts w:ascii="Times New Roman" w:hAnsi="Times New Roman" w:cs="Times New Roman"/>
-          <w:color w:val="000000"/>
-          <w:kern w:val="0"/>
-          <w:sz w:val="28"/>
-          <w:szCs w:val="28"/>
-        </w:rPr>
-        <w:t>ntasks</w:t>
-      </w:r>
-      <w:proofErr w:type="spellEnd"/>
-      <w:r>
-        <w:rPr>
-          <w:rFonts w:ascii="Times New Roman" w:hAnsi="Times New Roman" w:cs="Times New Roman"/>
-          <w:color w:val="000000"/>
-          <w:kern w:val="0"/>
-          <w:sz w:val="28"/>
-          <w:szCs w:val="28"/>
-        </w:rPr>
-        <w:t>=</w:t>
-      </w:r>
-      <w:r>
-        <w:rPr>
-          <w:rFonts w:ascii="Times New Roman" w:hAnsi="Times New Roman" w:cs="Times New Roman"/>
-          <w:color w:val="000000"/>
-          <w:kern w:val="0"/>
-          <w:sz w:val="28"/>
-          <w:szCs w:val="28"/>
-        </w:rPr>
-        <w:t>1</w:t>
-      </w:r>
-      <w:r>
-        <w:rPr>
-          <w:rFonts w:ascii="Times New Roman" w:hAnsi="Times New Roman" w:cs="Times New Roman"/>
-          <w:color w:val="000000"/>
-          <w:kern w:val="0"/>
-          <w:sz w:val="28"/>
-          <w:szCs w:val="28"/>
-        </w:rPr>
-        <w:t xml:space="preserve"> --</w:t>
-      </w:r>
-      <w:proofErr w:type="spellStart"/>
-      <w:r>
-        <w:rPr>
-          <w:rFonts w:ascii="Times New Roman" w:hAnsi="Times New Roman" w:cs="Times New Roman"/>
-          <w:color w:val="000000"/>
-          <w:kern w:val="0"/>
-          <w:sz w:val="28"/>
-          <w:szCs w:val="28"/>
-        </w:rPr>
-        <w:t>cpus</w:t>
-      </w:r>
-      <w:proofErr w:type="spellEnd"/>
-      <w:r>
-        <w:rPr>
-          <w:rFonts w:ascii="Times New Roman" w:hAnsi="Times New Roman" w:cs="Times New Roman"/>
-          <w:color w:val="000000"/>
-          <w:kern w:val="0"/>
-          <w:sz w:val="28"/>
-          <w:szCs w:val="28"/>
-        </w:rPr>
-        <w:t>-per-task=</w:t>
-      </w:r>
-      <w:r>
-        <w:rPr>
-          <w:rFonts w:ascii="Times New Roman" w:hAnsi="Times New Roman" w:cs="Times New Roman"/>
-          <w:color w:val="000000"/>
-          <w:kern w:val="0"/>
-          <w:sz w:val="28"/>
-          <w:szCs w:val="28"/>
-        </w:rPr>
-        <w:t>1</w:t>
-      </w:r>
-      <w:r>
-        <w:rPr>
-          <w:rFonts w:ascii="Times New Roman" w:hAnsi="Times New Roman" w:cs="Times New Roman"/>
-          <w:color w:val="000000"/>
-          <w:kern w:val="0"/>
-          <w:sz w:val="28"/>
-          <w:szCs w:val="28"/>
-        </w:rPr>
-        <w:t xml:space="preserve"> --mem-per-</w:t>
-      </w:r>
-      <w:proofErr w:type="spellStart"/>
-      <w:r>
-        <w:rPr>
-          <w:rFonts w:ascii="Times New Roman" w:hAnsi="Times New Roman" w:cs="Times New Roman"/>
-          <w:color w:val="000000"/>
-          <w:kern w:val="0"/>
-          <w:sz w:val="28"/>
-          <w:szCs w:val="28"/>
-        </w:rPr>
-        <w:t>cpu</w:t>
-      </w:r>
-      <w:proofErr w:type="spellEnd"/>
-      <w:r>
-        <w:rPr>
-          <w:rFonts w:ascii="Times New Roman" w:hAnsi="Times New Roman" w:cs="Times New Roman"/>
-          <w:color w:val="000000"/>
-          <w:kern w:val="0"/>
-          <w:sz w:val="28"/>
-          <w:szCs w:val="28"/>
-        </w:rPr>
-        <w:t>=32000 --time=12:00:00 --partition=</w:t>
-      </w:r>
-      <w:proofErr w:type="spellStart"/>
-      <w:r>
-        <w:rPr>
-          <w:rFonts w:ascii="Times New Roman" w:hAnsi="Times New Roman" w:cs="Times New Roman"/>
-          <w:color w:val="000000"/>
-          <w:kern w:val="0"/>
-          <w:sz w:val="28"/>
-          <w:szCs w:val="28"/>
-        </w:rPr>
-        <w:t>ampere</w:t>
-      </w:r>
-      <w:r>
-        <w:rPr>
-          <w:rFonts w:ascii="Times New Roman" w:hAnsi="Times New Roman" w:cs="Times New Roman"/>
-          <w:color w:val="000000"/>
-          <w:kern w:val="0"/>
-          <w:sz w:val="28"/>
-          <w:szCs w:val="28"/>
-        </w:rPr>
-        <w:t>nodes</w:t>
-      </w:r>
-      <w:proofErr w:type="spellEnd"/>
-      <w:r>
-        <w:rPr>
-          <w:rFonts w:ascii="Times New Roman" w:hAnsi="Times New Roman" w:cs="Times New Roman"/>
-          <w:color w:val="000000"/>
-          <w:kern w:val="0"/>
-          <w:sz w:val="28"/>
-          <w:szCs w:val="28"/>
-        </w:rPr>
-        <w:t xml:space="preserve"> --</w:t>
-      </w:r>
-      <w:proofErr w:type="gramStart"/>
-      <w:r>
-        <w:rPr>
-          <w:rFonts w:ascii="Times New Roman" w:hAnsi="Times New Roman" w:cs="Times New Roman"/>
-          <w:color w:val="000000"/>
-          <w:kern w:val="0"/>
-          <w:sz w:val="28"/>
-          <w:szCs w:val="28"/>
-        </w:rPr>
-        <w:t>job-name</w:t>
-      </w:r>
-      <w:proofErr w:type="gramEnd"/>
-      <w:r>
-        <w:rPr>
-          <w:rFonts w:ascii="Times New Roman" w:hAnsi="Times New Roman" w:cs="Times New Roman"/>
-          <w:color w:val="000000"/>
-          <w:kern w:val="0"/>
-          <w:sz w:val="28"/>
-          <w:szCs w:val="28"/>
-        </w:rPr>
-        <w:t>=JOB_NAME --</w:t>
-      </w:r>
-      <w:proofErr w:type="spellStart"/>
-      <w:r>
-        <w:rPr>
-          <w:rFonts w:ascii="Times New Roman" w:hAnsi="Times New Roman" w:cs="Times New Roman"/>
-          <w:color w:val="000000"/>
-          <w:kern w:val="0"/>
-          <w:sz w:val="28"/>
-          <w:szCs w:val="28"/>
-        </w:rPr>
-        <w:t>gres</w:t>
-      </w:r>
-      <w:proofErr w:type="spellEnd"/>
-      <w:r>
-        <w:rPr>
-          <w:rFonts w:ascii="Times New Roman" w:hAnsi="Times New Roman" w:cs="Times New Roman"/>
-          <w:color w:val="000000"/>
-          <w:kern w:val="0"/>
-          <w:sz w:val="28"/>
-          <w:szCs w:val="28"/>
-        </w:rPr>
-        <w:t>=gpu:</w:t>
-      </w:r>
-      <w:r>
-        <w:rPr>
-          <w:rFonts w:ascii="Times New Roman" w:hAnsi="Times New Roman" w:cs="Times New Roman"/>
-          <w:color w:val="000000"/>
-          <w:kern w:val="0"/>
-          <w:sz w:val="28"/>
-          <w:szCs w:val="28"/>
-        </w:rPr>
-        <w:t>1</w:t>
-      </w:r>
-      <w:r>
-        <w:rPr>
-          <w:rFonts w:ascii="Times New Roman" w:hAnsi="Times New Roman" w:cs="Times New Roman"/>
-          <w:color w:val="000000"/>
-          <w:kern w:val="0"/>
-          <w:sz w:val="28"/>
-          <w:szCs w:val="28"/>
-        </w:rPr>
-        <w:t xml:space="preserve"> --</w:t>
-      </w:r>
-      <w:proofErr w:type="spellStart"/>
-      <w:r>
-        <w:rPr>
-          <w:rFonts w:ascii="Times New Roman" w:hAnsi="Times New Roman" w:cs="Times New Roman"/>
-          <w:color w:val="000000"/>
-          <w:kern w:val="0"/>
-          <w:sz w:val="28"/>
-          <w:szCs w:val="28"/>
-        </w:rPr>
-        <w:t>pty</w:t>
-      </w:r>
-      <w:proofErr w:type="spellEnd"/>
-      <w:r>
-        <w:rPr>
-          <w:rFonts w:ascii="Times New Roman" w:hAnsi="Times New Roman" w:cs="Times New Roman"/>
-          <w:color w:val="000000"/>
-          <w:kern w:val="0"/>
-          <w:sz w:val="28"/>
-          <w:szCs w:val="28"/>
-        </w:rPr>
-        <w:t xml:space="preserve"> /bin/bash</w:t>
-      </w:r>
-    </w:p>
-    <w:p/>
-    <w:p>
-      <w:pPr>
-        <w:pStyle w:val="ListParagraph"/>
-        <w:numPr>
-          <w:ilvl w:val="0"/>
-          <w:numId w:val="7"/>
-        </w:numPr>
-      </w:pPr>
-      <w:proofErr w:type="spellStart"/>
-      <w:r>
-        <w:rPr>
-          <w:b/>
-          <w:bCs/>
-        </w:rPr>
-        <w:lastRenderedPageBreak/>
-        <w:t>Pascalnodes</w:t>
-      </w:r>
-      <w:proofErr w:type="spellEnd"/>
-      <w:r>
-        <w:t>:</w:t>
-      </w:r>
-    </w:p>
-    <w:p>
-      <w:pPr>
-        <w:ind w:left="720"/>
-        <w:rPr>
-          <w:rFonts w:ascii="Times New Roman" w:hAnsi="Times New Roman" w:cs="Times New Roman"/>
-          <w:sz w:val="22"/>
-          <w:szCs w:val="22"/>
-        </w:rPr>
-      </w:pPr>
-      <w:proofErr w:type="spellStart"/>
-      <w:r>
-        <w:rPr>
-          <w:rFonts w:ascii="Times New Roman" w:hAnsi="Times New Roman" w:cs="Times New Roman"/>
-          <w:color w:val="000000"/>
-          <w:kern w:val="0"/>
-          <w:sz w:val="28"/>
-          <w:szCs w:val="28"/>
-        </w:rPr>
-        <w:t>srun</w:t>
-      </w:r>
-      <w:proofErr w:type="spellEnd"/>
-      <w:r>
-        <w:rPr>
-          <w:rFonts w:ascii="Times New Roman" w:hAnsi="Times New Roman" w:cs="Times New Roman"/>
-          <w:color w:val="000000"/>
-          <w:kern w:val="0"/>
-          <w:sz w:val="28"/>
-          <w:szCs w:val="28"/>
-        </w:rPr>
-        <w:t xml:space="preserve"> --</w:t>
-      </w:r>
-      <w:proofErr w:type="spellStart"/>
-      <w:r>
-        <w:rPr>
-          <w:rFonts w:ascii="Times New Roman" w:hAnsi="Times New Roman" w:cs="Times New Roman"/>
-          <w:color w:val="000000"/>
-          <w:kern w:val="0"/>
-          <w:sz w:val="28"/>
-          <w:szCs w:val="28"/>
-        </w:rPr>
-        <w:t>ntasks</w:t>
-      </w:r>
-      <w:proofErr w:type="spellEnd"/>
-      <w:r>
-        <w:rPr>
-          <w:rFonts w:ascii="Times New Roman" w:hAnsi="Times New Roman" w:cs="Times New Roman"/>
-          <w:color w:val="000000"/>
-          <w:kern w:val="0"/>
-          <w:sz w:val="28"/>
-          <w:szCs w:val="28"/>
-        </w:rPr>
-        <w:t>=1 --</w:t>
-      </w:r>
-      <w:proofErr w:type="spellStart"/>
-      <w:r>
-        <w:rPr>
-          <w:rFonts w:ascii="Times New Roman" w:hAnsi="Times New Roman" w:cs="Times New Roman"/>
-          <w:color w:val="000000"/>
-          <w:kern w:val="0"/>
-          <w:sz w:val="28"/>
-          <w:szCs w:val="28"/>
-        </w:rPr>
-        <w:t>cpus</w:t>
-      </w:r>
-      <w:proofErr w:type="spellEnd"/>
-      <w:r>
-        <w:rPr>
-          <w:rFonts w:ascii="Times New Roman" w:hAnsi="Times New Roman" w:cs="Times New Roman"/>
-          <w:color w:val="000000"/>
-          <w:kern w:val="0"/>
-          <w:sz w:val="28"/>
-          <w:szCs w:val="28"/>
-        </w:rPr>
-        <w:t>-per-task=1 --mem-per-</w:t>
-      </w:r>
-      <w:proofErr w:type="spellStart"/>
-      <w:r>
-        <w:rPr>
-          <w:rFonts w:ascii="Times New Roman" w:hAnsi="Times New Roman" w:cs="Times New Roman"/>
-          <w:color w:val="000000"/>
-          <w:kern w:val="0"/>
-          <w:sz w:val="28"/>
-          <w:szCs w:val="28"/>
-        </w:rPr>
-        <w:t>cpu</w:t>
-      </w:r>
-      <w:proofErr w:type="spellEnd"/>
-      <w:r>
-        <w:rPr>
-          <w:rFonts w:ascii="Times New Roman" w:hAnsi="Times New Roman" w:cs="Times New Roman"/>
-          <w:color w:val="000000"/>
-          <w:kern w:val="0"/>
-          <w:sz w:val="28"/>
-          <w:szCs w:val="28"/>
-        </w:rPr>
-        <w:t xml:space="preserve">=32000 --time=12:00:00 </w:t>
-      </w:r>
-      <w:r>
-        <w:rPr>
-          <w:rFonts w:ascii="Times New Roman" w:hAnsi="Times New Roman" w:cs="Times New Roman"/>
-          <w:color w:val="000000"/>
-          <w:kern w:val="0"/>
-          <w:sz w:val="28"/>
-          <w:szCs w:val="28"/>
-        </w:rPr>
-        <w:t>–</w:t>
-      </w:r>
-      <w:r>
-        <w:rPr>
-          <w:rFonts w:ascii="Times New Roman" w:hAnsi="Times New Roman" w:cs="Times New Roman"/>
-          <w:color w:val="000000"/>
-          <w:kern w:val="0"/>
-          <w:sz w:val="28"/>
-          <w:szCs w:val="28"/>
-        </w:rPr>
-        <w:t>partition</w:t>
-      </w:r>
-      <w:r>
-        <w:rPr>
-          <w:rFonts w:ascii="Times New Roman" w:hAnsi="Times New Roman" w:cs="Times New Roman"/>
-          <w:color w:val="000000"/>
-          <w:kern w:val="0"/>
-          <w:sz w:val="28"/>
-          <w:szCs w:val="28"/>
-        </w:rPr>
-        <w:t>=</w:t>
-      </w:r>
-      <w:proofErr w:type="spellStart"/>
-      <w:r>
-        <w:rPr>
-          <w:rFonts w:ascii="Times New Roman" w:hAnsi="Times New Roman" w:cs="Times New Roman"/>
-          <w:color w:val="000000"/>
-          <w:kern w:val="0"/>
-          <w:sz w:val="28"/>
-          <w:szCs w:val="28"/>
-        </w:rPr>
-        <w:t>pascal</w:t>
-      </w:r>
-      <w:r>
-        <w:rPr>
-          <w:rFonts w:ascii="Times New Roman" w:hAnsi="Times New Roman" w:cs="Times New Roman"/>
-          <w:color w:val="000000"/>
-          <w:kern w:val="0"/>
-          <w:sz w:val="28"/>
-          <w:szCs w:val="28"/>
-        </w:rPr>
-        <w:t>nodes</w:t>
-      </w:r>
-      <w:proofErr w:type="spellEnd"/>
-      <w:r>
-        <w:rPr>
-          <w:rFonts w:ascii="Times New Roman" w:hAnsi="Times New Roman" w:cs="Times New Roman"/>
-          <w:color w:val="000000"/>
-          <w:kern w:val="0"/>
-          <w:sz w:val="28"/>
-          <w:szCs w:val="28"/>
-        </w:rPr>
-        <w:t xml:space="preserve"> --</w:t>
-      </w:r>
-      <w:proofErr w:type="gramStart"/>
-      <w:r>
-        <w:rPr>
-          <w:rFonts w:ascii="Times New Roman" w:hAnsi="Times New Roman" w:cs="Times New Roman"/>
-          <w:color w:val="000000"/>
-          <w:kern w:val="0"/>
-          <w:sz w:val="28"/>
-          <w:szCs w:val="28"/>
-        </w:rPr>
-        <w:t>job-name</w:t>
-      </w:r>
-      <w:proofErr w:type="gramEnd"/>
-      <w:r>
-        <w:rPr>
-          <w:rFonts w:ascii="Times New Roman" w:hAnsi="Times New Roman" w:cs="Times New Roman"/>
-          <w:color w:val="000000"/>
-          <w:kern w:val="0"/>
-          <w:sz w:val="28"/>
-          <w:szCs w:val="28"/>
-        </w:rPr>
-        <w:t>=JOB_NAME --</w:t>
-      </w:r>
-      <w:proofErr w:type="spellStart"/>
-      <w:r>
-        <w:rPr>
-          <w:rFonts w:ascii="Times New Roman" w:hAnsi="Times New Roman" w:cs="Times New Roman"/>
-          <w:color w:val="000000"/>
-          <w:kern w:val="0"/>
-          <w:sz w:val="28"/>
-          <w:szCs w:val="28"/>
-        </w:rPr>
-        <w:t>gres</w:t>
-      </w:r>
-      <w:proofErr w:type="spellEnd"/>
-      <w:r>
-        <w:rPr>
-          <w:rFonts w:ascii="Times New Roman" w:hAnsi="Times New Roman" w:cs="Times New Roman"/>
-          <w:color w:val="000000"/>
-          <w:kern w:val="0"/>
-          <w:sz w:val="28"/>
-          <w:szCs w:val="28"/>
-        </w:rPr>
-        <w:t>=gpu:1 --</w:t>
-      </w:r>
-      <w:proofErr w:type="spellStart"/>
-      <w:r>
-        <w:rPr>
-          <w:rFonts w:ascii="Times New Roman" w:hAnsi="Times New Roman" w:cs="Times New Roman"/>
-          <w:color w:val="000000"/>
-          <w:kern w:val="0"/>
-          <w:sz w:val="28"/>
-          <w:szCs w:val="28"/>
-        </w:rPr>
-        <w:t>pty</w:t>
-      </w:r>
-      <w:proofErr w:type="spellEnd"/>
-      <w:r>
-        <w:rPr>
-          <w:rFonts w:ascii="Times New Roman" w:hAnsi="Times New Roman" w:cs="Times New Roman"/>
-          <w:color w:val="000000"/>
-          <w:kern w:val="0"/>
-          <w:sz w:val="28"/>
-          <w:szCs w:val="28"/>
-        </w:rPr>
-        <w:t xml:space="preserve"> /bin/bash</w:t>
-      </w:r>
-    </w:p>
-    <w:p/>
-    <w:p>
-      <w:r>
-        <w:t xml:space="preserve">Try to use </w:t>
-      </w:r>
-      <w:proofErr w:type="spellStart"/>
-      <w:r>
-        <w:t>Amperenodes</w:t>
-      </w:r>
-      <w:proofErr w:type="spellEnd"/>
-      <w:r>
-        <w:t xml:space="preserve"> as </w:t>
-      </w:r>
-      <w:proofErr w:type="gramStart"/>
-      <w:r>
-        <w:t>first priority</w:t>
-      </w:r>
-      <w:proofErr w:type="gramEnd"/>
-      <w:r>
-        <w:t xml:space="preserve"> since it is faster than </w:t>
-      </w:r>
-      <w:proofErr w:type="spellStart"/>
-      <w:r>
-        <w:t>Pascalnodes</w:t>
-      </w:r>
-      <w:proofErr w:type="spellEnd"/>
-      <w:r>
-        <w:t>. After the machine is allocated, you will see something like this in your terminal:</w:t>
-      </w:r>
-      <w:r>
-        <w:t xml:space="preserve"> </w:t>
-      </w:r>
-      <w:r>
-        <w:rPr>
-          <w:b/>
-          <w:bCs/>
-        </w:rPr>
-        <w:t>blazerid@c0</w:t>
-      </w:r>
-      <w:r>
-        <w:rPr>
-          <w:b/>
-          <w:bCs/>
-        </w:rPr>
-        <w:t>xxx</w:t>
-      </w:r>
-      <w:r>
-        <w:t xml:space="preserve">. Please note down </w:t>
-      </w:r>
-      <w:r>
-        <w:rPr>
-          <w:b/>
-          <w:bCs/>
-        </w:rPr>
-        <w:t>c0xxx</w:t>
-      </w:r>
-      <w:r>
-        <w:t>, this is your machine id which will be used in Step 5 below.</w:t>
-      </w:r>
-    </w:p>
-    <w:p/>
-    <w:p>
-      <w:pPr>
-        <w:rPr>
-          <w:b/>
-          <w:bCs/>
-          <w:sz w:val="32"/>
-          <w:szCs w:val="32"/>
-        </w:rPr>
-      </w:pPr>
-      <w:r>
-        <w:rPr>
-          <w:b/>
-          <w:bCs/>
-          <w:sz w:val="32"/>
-          <w:szCs w:val="32"/>
-        </w:rPr>
-        <w:t xml:space="preserve">Step </w:t>
-      </w:r>
-      <w:r>
-        <w:rPr>
-          <w:b/>
-          <w:bCs/>
-          <w:sz w:val="32"/>
-          <w:szCs w:val="32"/>
-        </w:rPr>
-        <w:t>5</w:t>
-      </w:r>
-      <w:r>
-        <w:rPr>
-          <w:b/>
-          <w:bCs/>
-          <w:sz w:val="32"/>
-          <w:szCs w:val="32"/>
-        </w:rPr>
-        <w:t>:</w:t>
-      </w:r>
-      <w:r>
-        <w:rPr>
-          <w:b/>
-          <w:bCs/>
-          <w:sz w:val="32"/>
-          <w:szCs w:val="32"/>
-        </w:rPr>
-        <w:t xml:space="preserve"> </w:t>
-      </w:r>
-      <w:proofErr w:type="spellStart"/>
-      <w:r>
-        <w:rPr>
-          <w:b/>
-          <w:bCs/>
-          <w:sz w:val="32"/>
-          <w:szCs w:val="32"/>
-        </w:rPr>
-        <w:t>ssh</w:t>
-      </w:r>
-      <w:proofErr w:type="spellEnd"/>
-      <w:r>
-        <w:rPr>
-          <w:b/>
-          <w:bCs/>
-          <w:sz w:val="32"/>
-          <w:szCs w:val="32"/>
-        </w:rPr>
-        <w:t xml:space="preserve"> into the allocated machine</w:t>
-      </w:r>
-    </w:p>
-    <w:p/>
-    <w:p>
-      <w:pPr>
-        <w:rPr>
-          <w:b/>
-          <w:bCs/>
-          <w:color w:val="FF0000"/>
-        </w:rPr>
-      </w:pPr>
-      <w:r>
-        <w:rPr>
-          <w:b/>
-          <w:bCs/>
-          <w:color w:val="FF0000"/>
-        </w:rPr>
-        <w:t xml:space="preserve">Important: </w:t>
-      </w:r>
-      <w:r>
-        <w:rPr>
-          <w:b/>
-          <w:bCs/>
-          <w:color w:val="FF0000"/>
-        </w:rPr>
-        <w:t>Please follow the instructions below in the exact order</w:t>
-      </w:r>
-      <w:r>
-        <w:rPr>
-          <w:b/>
-          <w:bCs/>
-          <w:color w:val="FF0000"/>
-        </w:rPr>
-        <w:t xml:space="preserve"> (otherwise it might not work)</w:t>
-      </w:r>
-      <w:r>
-        <w:rPr>
-          <w:b/>
-          <w:bCs/>
-          <w:color w:val="FF0000"/>
-        </w:rPr>
-        <w:t>:</w:t>
-      </w:r>
-    </w:p>
-    <w:p/>
-    <w:p>
-      <w:pPr>
-        <w:rPr>
-          <w:b/>
-          <w:bCs/>
-        </w:rPr>
-      </w:pPr>
-      <w:r>
-        <w:rPr>
-          <w:b/>
-          <w:bCs/>
-        </w:rPr>
-        <w:t>Terminal 1:</w:t>
-      </w:r>
-    </w:p>
-    <w:p>
-      <w:pPr>
-        <w:pStyle w:val="ListParagraph"/>
-        <w:numPr>
-          <w:ilvl w:val="0"/>
-          <w:numId w:val="3"/>
-        </w:numPr>
-      </w:pPr>
-      <w:r>
-        <w:t xml:space="preserve">Login to </w:t>
-      </w:r>
-      <w:proofErr w:type="spellStart"/>
-      <w:r>
-        <w:t>cheaha</w:t>
-      </w:r>
-      <w:proofErr w:type="spellEnd"/>
-      <w:r>
-        <w:t xml:space="preserve">: </w:t>
-      </w:r>
-      <w:proofErr w:type="spellStart"/>
-      <w:r>
-        <w:t>ssh</w:t>
-      </w:r>
-      <w:proofErr w:type="spellEnd"/>
-      <w:r>
-        <w:t xml:space="preserve"> </w:t>
-      </w:r>
-      <w:r>
-        <w:fldChar w:fldCharType="begin"/>
-      </w:r>
-      <w:r>
-        <w:instrText>HYPERLINK "mailto:BlazerId@cheaha.rc.uab.edu"</w:instrText>
-      </w:r>
-      <w:r>
-        <w:fldChar w:fldCharType="separate"/>
-      </w:r>
-      <w:r>
-        <w:rPr>
-          <w:rStyle w:val="Hyperlink"/>
-        </w:rPr>
-        <w:t>BlazerId@cheaha.rc.uab.edu</w:t>
-      </w:r>
-      <w:r>
-        <w:fldChar w:fldCharType="end"/>
-      </w:r>
-    </w:p>
-    <w:p>
-      <w:pPr>
-        <w:pStyle w:val="ListParagraph"/>
-        <w:numPr>
-          <w:ilvl w:val="0"/>
-          <w:numId w:val="3"/>
-        </w:numPr>
-      </w:pPr>
-      <w:proofErr w:type="spellStart"/>
-      <w:r>
-        <w:t>s</w:t>
-      </w:r>
-      <w:r>
-        <w:t>sh</w:t>
-      </w:r>
-      <w:proofErr w:type="spellEnd"/>
-      <w:r>
-        <w:t xml:space="preserve"> into allocated machine: </w:t>
-      </w:r>
-      <w:proofErr w:type="spellStart"/>
-      <w:r>
-        <w:t>ssh</w:t>
-      </w:r>
-      <w:proofErr w:type="spellEnd"/>
-      <w:r>
-        <w:t xml:space="preserve"> c0xxx (this is the id of</w:t>
-      </w:r>
-      <w:r>
-        <w:t xml:space="preserve"> machine allocated at Step </w:t>
-      </w:r>
-      <w:r>
-        <w:t>4</w:t>
-      </w:r>
-    </w:p>
-    <w:p>
-      <w:pPr>
-        <w:pStyle w:val="ListParagraph"/>
-        <w:numPr>
-          <w:ilvl w:val="0"/>
-          <w:numId w:val="3"/>
-        </w:numPr>
-      </w:pPr>
-      <w:r>
-        <w:t>module load Anaconda3</w:t>
-      </w:r>
-    </w:p>
-    <w:p>
-      <w:pPr>
-        <w:pStyle w:val="ListParagraph"/>
-        <w:numPr>
-          <w:ilvl w:val="0"/>
-          <w:numId w:val="3"/>
-        </w:numPr>
-      </w:pPr>
-      <w:proofErr w:type="spellStart"/>
-      <w:r>
-        <w:t>conda</w:t>
-      </w:r>
-      <w:proofErr w:type="spellEnd"/>
-      <w:r>
-        <w:t xml:space="preserve"> activate </w:t>
-      </w:r>
-      <w:proofErr w:type="spellStart"/>
-      <w:r>
-        <w:t>al_</w:t>
-      </w:r>
-      <w:proofErr w:type="gramStart"/>
-      <w:r>
-        <w:t>env</w:t>
-      </w:r>
-      <w:proofErr w:type="spellEnd"/>
-      <w:proofErr w:type="gramEnd"/>
-    </w:p>
-    <w:p>
-      <w:pPr>
-        <w:pStyle w:val="ListParagraph"/>
-        <w:numPr>
-          <w:ilvl w:val="0"/>
-          <w:numId w:val="3"/>
-        </w:numPr>
-      </w:pPr>
-      <w:r>
-        <w:t xml:space="preserve">cd into </w:t>
-      </w:r>
-      <w:proofErr w:type="spellStart"/>
-      <w:r>
-        <w:t>forest_model_AL</w:t>
-      </w:r>
-      <w:proofErr w:type="spellEnd"/>
-      <w:r>
-        <w:t>/</w:t>
-      </w:r>
-      <w:proofErr w:type="spellStart"/>
-      <w:r>
-        <w:t>backend_code</w:t>
-      </w:r>
-      <w:proofErr w:type="spellEnd"/>
-      <w:r>
-        <w:t>/</w:t>
-      </w:r>
-      <w:proofErr w:type="spellStart"/>
-      <w:r>
-        <w:t>data_al</w:t>
-      </w:r>
-      <w:proofErr w:type="spellEnd"/>
-      <w:r>
-        <w:t xml:space="preserve"> and run </w:t>
-      </w:r>
-      <w:r>
-        <w:rPr>
-          <w:b/>
-          <w:bCs/>
-        </w:rPr>
-        <w:t>python data_maker_al.py</w:t>
-      </w:r>
-      <w:r>
-        <w:rPr>
-          <w:b/>
-          <w:bCs/>
-        </w:rPr>
-        <w:t xml:space="preserve">. Note: This step is </w:t>
-      </w:r>
-      <w:r>
-        <w:rPr>
-          <w:b/>
-          <w:bCs/>
-        </w:rPr>
-        <w:t xml:space="preserve">only a </w:t>
-      </w:r>
-      <w:proofErr w:type="spellStart"/>
-      <w:proofErr w:type="gramStart"/>
-      <w:r>
-        <w:rPr>
-          <w:b/>
-          <w:bCs/>
-        </w:rPr>
-        <w:t>one time</w:t>
-      </w:r>
-      <w:proofErr w:type="spellEnd"/>
-      <w:proofErr w:type="gramEnd"/>
-      <w:r>
-        <w:rPr>
-          <w:b/>
-          <w:bCs/>
-        </w:rPr>
-        <w:t xml:space="preserve"> thing!</w:t>
-      </w:r>
-    </w:p>
-    <w:p>
-      <w:pPr>
-        <w:pStyle w:val="ListParagraph"/>
-        <w:numPr>
-          <w:ilvl w:val="0"/>
-          <w:numId w:val="3"/>
-        </w:numPr>
-      </w:pPr>
-      <w:r>
-        <w:t xml:space="preserve">cd into </w:t>
-      </w:r>
-      <w:proofErr w:type="spellStart"/>
-      <w:r>
-        <w:t>forest_model_AL</w:t>
-      </w:r>
-      <w:proofErr w:type="spellEnd"/>
-      <w:r>
-        <w:t>/</w:t>
-      </w:r>
-      <w:proofErr w:type="spellStart"/>
-      <w:r>
-        <w:t>backend_code</w:t>
-      </w:r>
-      <w:proofErr w:type="spellEnd"/>
-      <w:r>
-        <w:t>/</w:t>
-      </w:r>
-    </w:p>
-    <w:p>
-      <w:pPr>
-        <w:pStyle w:val="ListParagraph"/>
-        <w:numPr>
-          <w:ilvl w:val="0"/>
-          <w:numId w:val="3"/>
-        </w:numPr>
-      </w:pPr>
-      <w:r>
-        <w:t xml:space="preserve">Run flask app: </w:t>
-      </w:r>
-      <w:r>
-        <w:t>flask --debug run --host=0.0.0.0 --port=5005</w:t>
-      </w:r>
-    </w:p>
-    <w:p/>
-    <w:p>
-      <w:pPr>
-        <w:rPr>
-          <w:b/>
-          <w:bCs/>
-        </w:rPr>
-      </w:pPr>
-      <w:r>
-        <w:rPr>
-          <w:b/>
-          <w:bCs/>
-        </w:rPr>
-        <w:t>Terminal 2:</w:t>
-      </w:r>
-    </w:p>
-    <w:p>
-      <w:pPr>
-        <w:pStyle w:val="ListParagraph"/>
-        <w:numPr>
-          <w:ilvl w:val="0"/>
-          <w:numId w:val="4"/>
-        </w:numPr>
-      </w:pPr>
-      <w:r>
-        <w:t xml:space="preserve">Login to </w:t>
-      </w:r>
-      <w:proofErr w:type="spellStart"/>
-      <w:r>
-        <w:t>cheaha</w:t>
-      </w:r>
-      <w:proofErr w:type="spellEnd"/>
-      <w:r>
-        <w:t xml:space="preserve">: </w:t>
-      </w:r>
-      <w:proofErr w:type="spellStart"/>
-      <w:r>
-        <w:t>ssh</w:t>
-      </w:r>
-      <w:proofErr w:type="spellEnd"/>
-      <w:r>
-        <w:t xml:space="preserve"> </w:t>
-      </w:r>
-      <w:hyperlink r:id="rId8" w:history="1">
+      <w:hyperlink r:id="rId11" w:history="1">
         <w:r>
           <w:rPr>
             <w:rStyle w:val="Hyperlink"/>
@@ -1693,29 +513,1236 @@
       <w:pPr>
         <w:pStyle w:val="ListParagraph"/>
         <w:numPr>
+          <w:ilvl w:val="1"/>
+          <w:numId w:val="1"/>
+        </w:numPr>
+      </w:pPr>
+      <w:r>
+        <w:t>Enter your password (UAB’s outlook account’s password)</w:t>
+      </w:r>
+    </w:p>
+    <w:p>
+      <w:pPr>
+        <w:pStyle w:val="ListParagraph"/>
+        <w:numPr>
+          <w:ilvl w:val="1"/>
+          <w:numId w:val="1"/>
+        </w:numPr>
+      </w:pPr>
+      <w:r>
+        <w:t>cd to /</w:t>
+      </w:r>
+      <w:proofErr w:type="spellStart"/>
+      <w:r>
+        <w:t>forest_model_AL</w:t>
+      </w:r>
+      <w:proofErr w:type="spellEnd"/>
+      <w:r>
+        <w:t>/</w:t>
+      </w:r>
+    </w:p>
+    <w:p>
+      <w:pPr>
+        <w:pStyle w:val="ListParagraph"/>
+        <w:numPr>
+          <w:ilvl w:val="1"/>
+          <w:numId w:val="1"/>
+        </w:numPr>
+      </w:pPr>
+      <w:r>
+        <w:t xml:space="preserve">Run this command: module load </w:t>
+      </w:r>
+      <w:proofErr w:type="gramStart"/>
+      <w:r>
+        <w:t>Anaconda3</w:t>
+      </w:r>
+      <w:proofErr w:type="gramEnd"/>
+    </w:p>
+    <w:p>
+      <w:pPr>
+        <w:pStyle w:val="ListParagraph"/>
+        <w:numPr>
+          <w:ilvl w:val="1"/>
+          <w:numId w:val="1"/>
+        </w:numPr>
+      </w:pPr>
+      <w:r>
+        <w:lastRenderedPageBreak/>
+        <w:t xml:space="preserve">open </w:t>
+      </w:r>
+      <w:proofErr w:type="spellStart"/>
+      <w:r>
+        <w:t>environment.yml</w:t>
+      </w:r>
+      <w:proofErr w:type="spellEnd"/>
+      <w:r>
+        <w:t xml:space="preserve"> file</w:t>
+      </w:r>
+      <w:r>
+        <w:t xml:space="preserve">, replace </w:t>
+      </w:r>
+      <w:r>
+        <w:t>‘</w:t>
+      </w:r>
+      <w:proofErr w:type="spellStart"/>
+      <w:r>
+        <w:t>BlazerId</w:t>
+      </w:r>
+      <w:proofErr w:type="spellEnd"/>
+      <w:r>
+        <w:t xml:space="preserve">’ </w:t>
+      </w:r>
+      <w:r>
+        <w:t>with your</w:t>
+      </w:r>
+      <w:r>
+        <w:t xml:space="preserve"> </w:t>
+      </w:r>
+      <w:proofErr w:type="spellStart"/>
+      <w:r>
+        <w:t>BlazerId</w:t>
+      </w:r>
+      <w:proofErr w:type="spellEnd"/>
+      <w:r>
+        <w:t xml:space="preserve">, and save the </w:t>
+      </w:r>
+      <w:proofErr w:type="gramStart"/>
+      <w:r>
+        <w:t>file</w:t>
+      </w:r>
+      <w:proofErr w:type="gramEnd"/>
+    </w:p>
+    <w:p>
+      <w:pPr>
+        <w:pStyle w:val="ListParagraph"/>
+        <w:numPr>
+          <w:ilvl w:val="1"/>
+          <w:numId w:val="1"/>
+        </w:numPr>
+      </w:pPr>
+      <w:r>
+        <w:t xml:space="preserve">Run this command to install a new virtual env with all the </w:t>
+      </w:r>
+      <w:proofErr w:type="gramStart"/>
+      <w:r>
+        <w:t>requirements</w:t>
+      </w:r>
+      <w:proofErr w:type="gramEnd"/>
+    </w:p>
+    <w:p>
+      <w:pPr>
+        <w:pStyle w:val="ListParagraph"/>
+        <w:numPr>
+          <w:ilvl w:val="2"/>
+          <w:numId w:val="1"/>
+        </w:numPr>
+      </w:pPr>
+      <w:proofErr w:type="spellStart"/>
+      <w:r>
+        <w:t>conda</w:t>
+      </w:r>
+      <w:proofErr w:type="spellEnd"/>
+      <w:r>
+        <w:t xml:space="preserve"> env install -f </w:t>
+      </w:r>
+      <w:proofErr w:type="spellStart"/>
+      <w:proofErr w:type="gramStart"/>
+      <w:r>
+        <w:t>environment.yml</w:t>
+      </w:r>
+      <w:proofErr w:type="spellEnd"/>
+      <w:proofErr w:type="gramEnd"/>
+    </w:p>
+    <w:p>
+      <w:pPr>
+        <w:pStyle w:val="ListParagraph"/>
+        <w:numPr>
+          <w:ilvl w:val="1"/>
+          <w:numId w:val="1"/>
+        </w:numPr>
+      </w:pPr>
+      <w:r>
+        <w:t xml:space="preserve">Activate the </w:t>
+      </w:r>
+      <w:r>
+        <w:t>installed environment using</w:t>
+      </w:r>
+      <w:r>
+        <w:t xml:space="preserve"> and make sure the environment is activated</w:t>
+      </w:r>
+      <w:r>
+        <w:t>:</w:t>
+      </w:r>
+    </w:p>
+    <w:p>
+      <w:pPr>
+        <w:pStyle w:val="ListParagraph"/>
+        <w:numPr>
+          <w:ilvl w:val="2"/>
+          <w:numId w:val="1"/>
+        </w:numPr>
+      </w:pPr>
+      <w:proofErr w:type="spellStart"/>
+      <w:r>
+        <w:t>conda</w:t>
+      </w:r>
+      <w:proofErr w:type="spellEnd"/>
+      <w:r>
+        <w:t xml:space="preserve"> activate </w:t>
+      </w:r>
+      <w:proofErr w:type="spellStart"/>
+      <w:r>
+        <w:t>al_</w:t>
+      </w:r>
+      <w:proofErr w:type="gramStart"/>
+      <w:r>
+        <w:t>env</w:t>
+      </w:r>
+      <w:proofErr w:type="spellEnd"/>
+      <w:proofErr w:type="gramEnd"/>
+    </w:p>
+    <w:p>
+      <w:pPr>
+        <w:pStyle w:val="ListParagraph"/>
+        <w:numPr>
+          <w:ilvl w:val="1"/>
+          <w:numId w:val="1"/>
+        </w:numPr>
+        <w:rPr>
+          <w:b/>
+          <w:bCs/>
+          <w:color w:val="000000" w:themeColor="text1"/>
+        </w:rPr>
+      </w:pPr>
+      <w:r>
+        <w:rPr>
+          <w:b/>
+          <w:bCs/>
+          <w:color w:val="000000" w:themeColor="text1"/>
+        </w:rPr>
+        <w:t>Do not exit this terminal until you are done with the assignment.</w:t>
+      </w:r>
+    </w:p>
+    <w:p/>
+    <w:p>
+      <w:pPr>
+        <w:rPr>
+          <w:b/>
+          <w:bCs/>
+          <w:sz w:val="32"/>
+          <w:szCs w:val="32"/>
+        </w:rPr>
+      </w:pPr>
+      <w:r>
+        <w:rPr>
+          <w:b/>
+          <w:bCs/>
+          <w:sz w:val="32"/>
+          <w:szCs w:val="32"/>
+        </w:rPr>
+        <w:t>Step 4:</w:t>
+      </w:r>
+      <w:r>
+        <w:rPr>
+          <w:b/>
+          <w:bCs/>
+          <w:sz w:val="32"/>
+          <w:szCs w:val="32"/>
+        </w:rPr>
+        <w:t xml:space="preserve"> </w:t>
+      </w:r>
+      <w:r>
+        <w:rPr>
+          <w:b/>
+          <w:bCs/>
+          <w:sz w:val="32"/>
+          <w:szCs w:val="32"/>
+        </w:rPr>
+        <w:t xml:space="preserve">Machine Allocation on </w:t>
+      </w:r>
+      <w:proofErr w:type="spellStart"/>
+      <w:r>
+        <w:rPr>
+          <w:b/>
+          <w:bCs/>
+          <w:sz w:val="32"/>
+          <w:szCs w:val="32"/>
+        </w:rPr>
+        <w:t>Cheaha</w:t>
+      </w:r>
+      <w:proofErr w:type="spellEnd"/>
+    </w:p>
+    <w:p/>
+    <w:p>
+      <w:r>
+        <w:t xml:space="preserve">From </w:t>
+      </w:r>
+      <w:proofErr w:type="spellStart"/>
+      <w:r>
+        <w:t>cheaha’s</w:t>
+      </w:r>
+      <w:proofErr w:type="spellEnd"/>
+      <w:r>
+        <w:t xml:space="preserve"> terminal, run one of the following two commands. </w:t>
+      </w:r>
+      <w:r>
+        <w:t xml:space="preserve">Try to use </w:t>
+      </w:r>
+      <w:proofErr w:type="spellStart"/>
+      <w:r>
+        <w:t>Amperenodes</w:t>
+      </w:r>
+      <w:proofErr w:type="spellEnd"/>
+      <w:r>
+        <w:t xml:space="preserve"> as </w:t>
+      </w:r>
+      <w:proofErr w:type="gramStart"/>
+      <w:r>
+        <w:t>first priority</w:t>
+      </w:r>
+      <w:proofErr w:type="gramEnd"/>
+      <w:r>
+        <w:t xml:space="preserve"> since it is faster than </w:t>
+      </w:r>
+      <w:proofErr w:type="spellStart"/>
+      <w:r>
+        <w:t>Pascalnodes</w:t>
+      </w:r>
+      <w:proofErr w:type="spellEnd"/>
+      <w:r>
+        <w:t>.</w:t>
+      </w:r>
+    </w:p>
+    <w:p/>
+    <w:p>
+      <w:pPr>
+        <w:pStyle w:val="ListParagraph"/>
+        <w:numPr>
+          <w:ilvl w:val="0"/>
+          <w:numId w:val="7"/>
+        </w:numPr>
+      </w:pPr>
+      <w:proofErr w:type="spellStart"/>
+      <w:r>
+        <w:rPr>
+          <w:b/>
+          <w:bCs/>
+        </w:rPr>
+        <w:t>Amperenodes</w:t>
+      </w:r>
+      <w:proofErr w:type="spellEnd"/>
+      <w:r>
+        <w:t>:</w:t>
+      </w:r>
+    </w:p>
+    <w:p>
+      <w:pPr>
+        <w:ind w:left="720"/>
+        <w:rPr>
+          <w:rFonts w:ascii="Times New Roman" w:hAnsi="Times New Roman" w:cs="Times New Roman"/>
+          <w:sz w:val="22"/>
+          <w:szCs w:val="22"/>
+        </w:rPr>
+      </w:pPr>
+      <w:proofErr w:type="spellStart"/>
+      <w:r>
+        <w:rPr>
+          <w:rFonts w:ascii="Times New Roman" w:hAnsi="Times New Roman" w:cs="Times New Roman"/>
+          <w:color w:val="000000"/>
+          <w:kern w:val="0"/>
+          <w:sz w:val="28"/>
+          <w:szCs w:val="28"/>
+        </w:rPr>
+        <w:t>srun</w:t>
+      </w:r>
+      <w:proofErr w:type="spellEnd"/>
+      <w:r>
+        <w:rPr>
+          <w:rFonts w:ascii="Times New Roman" w:hAnsi="Times New Roman" w:cs="Times New Roman"/>
+          <w:color w:val="000000"/>
+          <w:kern w:val="0"/>
+          <w:sz w:val="28"/>
+          <w:szCs w:val="28"/>
+        </w:rPr>
+        <w:t xml:space="preserve"> --</w:t>
+      </w:r>
+      <w:proofErr w:type="spellStart"/>
+      <w:r>
+        <w:rPr>
+          <w:rFonts w:ascii="Times New Roman" w:hAnsi="Times New Roman" w:cs="Times New Roman"/>
+          <w:color w:val="000000"/>
+          <w:kern w:val="0"/>
+          <w:sz w:val="28"/>
+          <w:szCs w:val="28"/>
+        </w:rPr>
+        <w:t>ntasks</w:t>
+      </w:r>
+      <w:proofErr w:type="spellEnd"/>
+      <w:r>
+        <w:rPr>
+          <w:rFonts w:ascii="Times New Roman" w:hAnsi="Times New Roman" w:cs="Times New Roman"/>
+          <w:color w:val="000000"/>
+          <w:kern w:val="0"/>
+          <w:sz w:val="28"/>
+          <w:szCs w:val="28"/>
+        </w:rPr>
+        <w:t>=1 --</w:t>
+      </w:r>
+      <w:proofErr w:type="spellStart"/>
+      <w:r>
+        <w:rPr>
+          <w:rFonts w:ascii="Times New Roman" w:hAnsi="Times New Roman" w:cs="Times New Roman"/>
+          <w:color w:val="000000"/>
+          <w:kern w:val="0"/>
+          <w:sz w:val="28"/>
+          <w:szCs w:val="28"/>
+        </w:rPr>
+        <w:t>cpus</w:t>
+      </w:r>
+      <w:proofErr w:type="spellEnd"/>
+      <w:r>
+        <w:rPr>
+          <w:rFonts w:ascii="Times New Roman" w:hAnsi="Times New Roman" w:cs="Times New Roman"/>
+          <w:color w:val="000000"/>
+          <w:kern w:val="0"/>
+          <w:sz w:val="28"/>
+          <w:szCs w:val="28"/>
+        </w:rPr>
+        <w:t>-per-task=1 --mem-per-</w:t>
+      </w:r>
+      <w:proofErr w:type="spellStart"/>
+      <w:r>
+        <w:rPr>
+          <w:rFonts w:ascii="Times New Roman" w:hAnsi="Times New Roman" w:cs="Times New Roman"/>
+          <w:color w:val="000000"/>
+          <w:kern w:val="0"/>
+          <w:sz w:val="28"/>
+          <w:szCs w:val="28"/>
+        </w:rPr>
+        <w:t>cpu</w:t>
+      </w:r>
+      <w:proofErr w:type="spellEnd"/>
+      <w:r>
+        <w:rPr>
+          <w:rFonts w:ascii="Times New Roman" w:hAnsi="Times New Roman" w:cs="Times New Roman"/>
+          <w:color w:val="000000"/>
+          <w:kern w:val="0"/>
+          <w:sz w:val="28"/>
+          <w:szCs w:val="28"/>
+        </w:rPr>
+        <w:t>=32000 --time=12:00:00 --partition=</w:t>
+      </w:r>
+      <w:proofErr w:type="spellStart"/>
+      <w:r>
+        <w:rPr>
+          <w:rFonts w:ascii="Times New Roman" w:hAnsi="Times New Roman" w:cs="Times New Roman"/>
+          <w:color w:val="000000"/>
+          <w:kern w:val="0"/>
+          <w:sz w:val="28"/>
+          <w:szCs w:val="28"/>
+        </w:rPr>
+        <w:t>amperenodes</w:t>
+      </w:r>
+      <w:proofErr w:type="spellEnd"/>
+      <w:r>
+        <w:rPr>
+          <w:rFonts w:ascii="Times New Roman" w:hAnsi="Times New Roman" w:cs="Times New Roman"/>
+          <w:color w:val="000000"/>
+          <w:kern w:val="0"/>
+          <w:sz w:val="28"/>
+          <w:szCs w:val="28"/>
+        </w:rPr>
+        <w:t xml:space="preserve"> --</w:t>
+      </w:r>
+      <w:proofErr w:type="gramStart"/>
+      <w:r>
+        <w:rPr>
+          <w:rFonts w:ascii="Times New Roman" w:hAnsi="Times New Roman" w:cs="Times New Roman"/>
+          <w:color w:val="000000"/>
+          <w:kern w:val="0"/>
+          <w:sz w:val="28"/>
+          <w:szCs w:val="28"/>
+        </w:rPr>
+        <w:t>job-name</w:t>
+      </w:r>
+      <w:proofErr w:type="gramEnd"/>
+      <w:r>
+        <w:rPr>
+          <w:rFonts w:ascii="Times New Roman" w:hAnsi="Times New Roman" w:cs="Times New Roman"/>
+          <w:color w:val="000000"/>
+          <w:kern w:val="0"/>
+          <w:sz w:val="28"/>
+          <w:szCs w:val="28"/>
+        </w:rPr>
+        <w:t>=JOB_NAME --</w:t>
+      </w:r>
+      <w:proofErr w:type="spellStart"/>
+      <w:r>
+        <w:rPr>
+          <w:rFonts w:ascii="Times New Roman" w:hAnsi="Times New Roman" w:cs="Times New Roman"/>
+          <w:color w:val="000000"/>
+          <w:kern w:val="0"/>
+          <w:sz w:val="28"/>
+          <w:szCs w:val="28"/>
+        </w:rPr>
+        <w:t>gres</w:t>
+      </w:r>
+      <w:proofErr w:type="spellEnd"/>
+      <w:r>
+        <w:rPr>
+          <w:rFonts w:ascii="Times New Roman" w:hAnsi="Times New Roman" w:cs="Times New Roman"/>
+          <w:color w:val="000000"/>
+          <w:kern w:val="0"/>
+          <w:sz w:val="28"/>
+          <w:szCs w:val="28"/>
+        </w:rPr>
+        <w:t>=gpu:1 --</w:t>
+      </w:r>
+      <w:proofErr w:type="spellStart"/>
+      <w:r>
+        <w:rPr>
+          <w:rFonts w:ascii="Times New Roman" w:hAnsi="Times New Roman" w:cs="Times New Roman"/>
+          <w:color w:val="000000"/>
+          <w:kern w:val="0"/>
+          <w:sz w:val="28"/>
+          <w:szCs w:val="28"/>
+        </w:rPr>
+        <w:t>pty</w:t>
+      </w:r>
+      <w:proofErr w:type="spellEnd"/>
+      <w:r>
+        <w:rPr>
+          <w:rFonts w:ascii="Times New Roman" w:hAnsi="Times New Roman" w:cs="Times New Roman"/>
+          <w:color w:val="000000"/>
+          <w:kern w:val="0"/>
+          <w:sz w:val="28"/>
+          <w:szCs w:val="28"/>
+        </w:rPr>
+        <w:t xml:space="preserve"> /bin/bash</w:t>
+      </w:r>
+    </w:p>
+    <w:p/>
+    <w:p>
+      <w:pPr>
+        <w:pStyle w:val="ListParagraph"/>
+        <w:numPr>
+          <w:ilvl w:val="0"/>
+          <w:numId w:val="7"/>
+        </w:numPr>
+      </w:pPr>
+      <w:proofErr w:type="spellStart"/>
+      <w:r>
+        <w:rPr>
+          <w:b/>
+          <w:bCs/>
+        </w:rPr>
+        <w:t>Pascalnodes</w:t>
+      </w:r>
+      <w:proofErr w:type="spellEnd"/>
+      <w:r>
+        <w:t>:</w:t>
+      </w:r>
+    </w:p>
+    <w:p>
+      <w:pPr>
+        <w:ind w:left="720"/>
+        <w:rPr>
+          <w:rFonts w:ascii="Times New Roman" w:hAnsi="Times New Roman" w:cs="Times New Roman"/>
+          <w:sz w:val="22"/>
+          <w:szCs w:val="22"/>
+        </w:rPr>
+      </w:pPr>
+      <w:proofErr w:type="spellStart"/>
+      <w:r>
+        <w:rPr>
+          <w:rFonts w:ascii="Times New Roman" w:hAnsi="Times New Roman" w:cs="Times New Roman"/>
+          <w:color w:val="000000"/>
+          <w:kern w:val="0"/>
+          <w:sz w:val="28"/>
+          <w:szCs w:val="28"/>
+        </w:rPr>
+        <w:t>srun</w:t>
+      </w:r>
+      <w:proofErr w:type="spellEnd"/>
+      <w:r>
+        <w:rPr>
+          <w:rFonts w:ascii="Times New Roman" w:hAnsi="Times New Roman" w:cs="Times New Roman"/>
+          <w:color w:val="000000"/>
+          <w:kern w:val="0"/>
+          <w:sz w:val="28"/>
+          <w:szCs w:val="28"/>
+        </w:rPr>
+        <w:t xml:space="preserve"> --</w:t>
+      </w:r>
+      <w:proofErr w:type="spellStart"/>
+      <w:r>
+        <w:rPr>
+          <w:rFonts w:ascii="Times New Roman" w:hAnsi="Times New Roman" w:cs="Times New Roman"/>
+          <w:color w:val="000000"/>
+          <w:kern w:val="0"/>
+          <w:sz w:val="28"/>
+          <w:szCs w:val="28"/>
+        </w:rPr>
+        <w:t>ntasks</w:t>
+      </w:r>
+      <w:proofErr w:type="spellEnd"/>
+      <w:r>
+        <w:rPr>
+          <w:rFonts w:ascii="Times New Roman" w:hAnsi="Times New Roman" w:cs="Times New Roman"/>
+          <w:color w:val="000000"/>
+          <w:kern w:val="0"/>
+          <w:sz w:val="28"/>
+          <w:szCs w:val="28"/>
+        </w:rPr>
+        <w:t>=1 --</w:t>
+      </w:r>
+      <w:proofErr w:type="spellStart"/>
+      <w:r>
+        <w:rPr>
+          <w:rFonts w:ascii="Times New Roman" w:hAnsi="Times New Roman" w:cs="Times New Roman"/>
+          <w:color w:val="000000"/>
+          <w:kern w:val="0"/>
+          <w:sz w:val="28"/>
+          <w:szCs w:val="28"/>
+        </w:rPr>
+        <w:t>cpus</w:t>
+      </w:r>
+      <w:proofErr w:type="spellEnd"/>
+      <w:r>
+        <w:rPr>
+          <w:rFonts w:ascii="Times New Roman" w:hAnsi="Times New Roman" w:cs="Times New Roman"/>
+          <w:color w:val="000000"/>
+          <w:kern w:val="0"/>
+          <w:sz w:val="28"/>
+          <w:szCs w:val="28"/>
+        </w:rPr>
+        <w:t>-per-task=1 --mem-per-</w:t>
+      </w:r>
+      <w:proofErr w:type="spellStart"/>
+      <w:r>
+        <w:rPr>
+          <w:rFonts w:ascii="Times New Roman" w:hAnsi="Times New Roman" w:cs="Times New Roman"/>
+          <w:color w:val="000000"/>
+          <w:kern w:val="0"/>
+          <w:sz w:val="28"/>
+          <w:szCs w:val="28"/>
+        </w:rPr>
+        <w:t>cpu</w:t>
+      </w:r>
+      <w:proofErr w:type="spellEnd"/>
+      <w:r>
+        <w:rPr>
+          <w:rFonts w:ascii="Times New Roman" w:hAnsi="Times New Roman" w:cs="Times New Roman"/>
+          <w:color w:val="000000"/>
+          <w:kern w:val="0"/>
+          <w:sz w:val="28"/>
+          <w:szCs w:val="28"/>
+        </w:rPr>
+        <w:t xml:space="preserve">=32000 --time=12:00:00 </w:t>
+      </w:r>
+      <w:r>
+        <w:rPr>
+          <w:rFonts w:ascii="Times New Roman" w:hAnsi="Times New Roman" w:cs="Times New Roman"/>
+          <w:color w:val="000000"/>
+          <w:kern w:val="0"/>
+          <w:sz w:val="28"/>
+          <w:szCs w:val="28"/>
+        </w:rPr>
+        <w:t>–</w:t>
+      </w:r>
+      <w:r>
+        <w:rPr>
+          <w:rFonts w:ascii="Times New Roman" w:hAnsi="Times New Roman" w:cs="Times New Roman"/>
+          <w:color w:val="000000"/>
+          <w:kern w:val="0"/>
+          <w:sz w:val="28"/>
+          <w:szCs w:val="28"/>
+        </w:rPr>
+        <w:t>partition</w:t>
+      </w:r>
+      <w:r>
+        <w:rPr>
+          <w:rFonts w:ascii="Times New Roman" w:hAnsi="Times New Roman" w:cs="Times New Roman"/>
+          <w:color w:val="000000"/>
+          <w:kern w:val="0"/>
+          <w:sz w:val="28"/>
+          <w:szCs w:val="28"/>
+        </w:rPr>
+        <w:t>=</w:t>
+      </w:r>
+      <w:proofErr w:type="spellStart"/>
+      <w:r>
+        <w:rPr>
+          <w:rFonts w:ascii="Times New Roman" w:hAnsi="Times New Roman" w:cs="Times New Roman"/>
+          <w:color w:val="000000"/>
+          <w:kern w:val="0"/>
+          <w:sz w:val="28"/>
+          <w:szCs w:val="28"/>
+        </w:rPr>
+        <w:t>pascal</w:t>
+      </w:r>
+      <w:r>
+        <w:rPr>
+          <w:rFonts w:ascii="Times New Roman" w:hAnsi="Times New Roman" w:cs="Times New Roman"/>
+          <w:color w:val="000000"/>
+          <w:kern w:val="0"/>
+          <w:sz w:val="28"/>
+          <w:szCs w:val="28"/>
+        </w:rPr>
+        <w:t>nodes</w:t>
+      </w:r>
+      <w:proofErr w:type="spellEnd"/>
+      <w:r>
+        <w:rPr>
+          <w:rFonts w:ascii="Times New Roman" w:hAnsi="Times New Roman" w:cs="Times New Roman"/>
+          <w:color w:val="000000"/>
+          <w:kern w:val="0"/>
+          <w:sz w:val="28"/>
+          <w:szCs w:val="28"/>
+        </w:rPr>
+        <w:t xml:space="preserve"> --</w:t>
+      </w:r>
+      <w:proofErr w:type="gramStart"/>
+      <w:r>
+        <w:rPr>
+          <w:rFonts w:ascii="Times New Roman" w:hAnsi="Times New Roman" w:cs="Times New Roman"/>
+          <w:color w:val="000000"/>
+          <w:kern w:val="0"/>
+          <w:sz w:val="28"/>
+          <w:szCs w:val="28"/>
+        </w:rPr>
+        <w:t>job-name</w:t>
+      </w:r>
+      <w:proofErr w:type="gramEnd"/>
+      <w:r>
+        <w:rPr>
+          <w:rFonts w:ascii="Times New Roman" w:hAnsi="Times New Roman" w:cs="Times New Roman"/>
+          <w:color w:val="000000"/>
+          <w:kern w:val="0"/>
+          <w:sz w:val="28"/>
+          <w:szCs w:val="28"/>
+        </w:rPr>
+        <w:t>=JOB_NAME --</w:t>
+      </w:r>
+      <w:proofErr w:type="spellStart"/>
+      <w:r>
+        <w:rPr>
+          <w:rFonts w:ascii="Times New Roman" w:hAnsi="Times New Roman" w:cs="Times New Roman"/>
+          <w:color w:val="000000"/>
+          <w:kern w:val="0"/>
+          <w:sz w:val="28"/>
+          <w:szCs w:val="28"/>
+        </w:rPr>
+        <w:t>gres</w:t>
+      </w:r>
+      <w:proofErr w:type="spellEnd"/>
+      <w:r>
+        <w:rPr>
+          <w:rFonts w:ascii="Times New Roman" w:hAnsi="Times New Roman" w:cs="Times New Roman"/>
+          <w:color w:val="000000"/>
+          <w:kern w:val="0"/>
+          <w:sz w:val="28"/>
+          <w:szCs w:val="28"/>
+        </w:rPr>
+        <w:t>=gpu:1 --</w:t>
+      </w:r>
+      <w:proofErr w:type="spellStart"/>
+      <w:r>
+        <w:rPr>
+          <w:rFonts w:ascii="Times New Roman" w:hAnsi="Times New Roman" w:cs="Times New Roman"/>
+          <w:color w:val="000000"/>
+          <w:kern w:val="0"/>
+          <w:sz w:val="28"/>
+          <w:szCs w:val="28"/>
+        </w:rPr>
+        <w:t>pty</w:t>
+      </w:r>
+      <w:proofErr w:type="spellEnd"/>
+      <w:r>
+        <w:rPr>
+          <w:rFonts w:ascii="Times New Roman" w:hAnsi="Times New Roman" w:cs="Times New Roman"/>
+          <w:color w:val="000000"/>
+          <w:kern w:val="0"/>
+          <w:sz w:val="28"/>
+          <w:szCs w:val="28"/>
+        </w:rPr>
+        <w:t xml:space="preserve"> /bin/bash</w:t>
+      </w:r>
+    </w:p>
+    <w:p/>
+    <w:p>
+      <w:pPr>
+        <w:jc w:val="both"/>
+      </w:pPr>
+      <w:r>
+        <w:t xml:space="preserve">Once this command is run, it will take some time to allocate you a </w:t>
+      </w:r>
+      <w:proofErr w:type="spellStart"/>
+      <w:proofErr w:type="gramStart"/>
+      <w:r>
+        <w:t>machine.</w:t>
+      </w:r>
+      <w:r>
+        <w:t>After</w:t>
+      </w:r>
+      <w:proofErr w:type="spellEnd"/>
+      <w:proofErr w:type="gramEnd"/>
+      <w:r>
+        <w:t xml:space="preserve"> the machine is allocated, you will see something like this in your terminal:</w:t>
+      </w:r>
+      <w:r>
+        <w:t xml:space="preserve"> </w:t>
+      </w:r>
+      <w:r>
+        <w:rPr>
+          <w:b/>
+          <w:bCs/>
+        </w:rPr>
+        <w:t>blazerid@c0</w:t>
+      </w:r>
+      <w:r>
+        <w:rPr>
+          <w:b/>
+          <w:bCs/>
+        </w:rPr>
+        <w:t>xxx</w:t>
+      </w:r>
+      <w:r>
+        <w:t xml:space="preserve">. Please note down </w:t>
+      </w:r>
+      <w:r>
+        <w:rPr>
+          <w:b/>
+          <w:bCs/>
+        </w:rPr>
+        <w:t>c0xxx</w:t>
+      </w:r>
+      <w:r>
+        <w:t>, this is your machine id which will be used in Step 5 below.</w:t>
+      </w:r>
+    </w:p>
+    <w:p/>
+    <w:p/>
+    <w:p>
+      <w:pPr>
+        <w:rPr>
+          <w:b/>
+          <w:bCs/>
+          <w:sz w:val="32"/>
+          <w:szCs w:val="32"/>
+        </w:rPr>
+      </w:pPr>
+      <w:r>
+        <w:rPr>
+          <w:b/>
+          <w:bCs/>
+          <w:sz w:val="32"/>
+          <w:szCs w:val="32"/>
+        </w:rPr>
+        <w:t>Step 5:</w:t>
+      </w:r>
+      <w:r>
+        <w:rPr>
+          <w:b/>
+          <w:bCs/>
+          <w:sz w:val="32"/>
+          <w:szCs w:val="32"/>
+        </w:rPr>
+        <w:t xml:space="preserve"> </w:t>
+      </w:r>
+      <w:proofErr w:type="spellStart"/>
+      <w:r>
+        <w:rPr>
+          <w:b/>
+          <w:bCs/>
+          <w:sz w:val="32"/>
+          <w:szCs w:val="32"/>
+        </w:rPr>
+        <w:t>ssh</w:t>
+      </w:r>
+      <w:proofErr w:type="spellEnd"/>
+      <w:r>
+        <w:rPr>
+          <w:b/>
+          <w:bCs/>
+          <w:sz w:val="32"/>
+          <w:szCs w:val="32"/>
+        </w:rPr>
+        <w:t xml:space="preserve"> into the allocated machine</w:t>
+      </w:r>
+    </w:p>
+    <w:p/>
+    <w:p>
+      <w:pPr>
+        <w:rPr>
+          <w:b/>
+          <w:bCs/>
+          <w:color w:val="FF0000"/>
+        </w:rPr>
+      </w:pPr>
+      <w:r>
+        <w:rPr>
+          <w:b/>
+          <w:bCs/>
+          <w:color w:val="FF0000"/>
+        </w:rPr>
+        <w:t xml:space="preserve">Important: </w:t>
+      </w:r>
+      <w:r>
+        <w:rPr>
+          <w:b/>
+          <w:bCs/>
+          <w:color w:val="FF0000"/>
+        </w:rPr>
+        <w:t>Please follow the instructions below in the exact order</w:t>
+      </w:r>
+      <w:r>
+        <w:rPr>
+          <w:b/>
+          <w:bCs/>
+          <w:color w:val="FF0000"/>
+        </w:rPr>
+        <w:t xml:space="preserve"> (otherwise it might not work)</w:t>
+      </w:r>
+      <w:r>
+        <w:rPr>
+          <w:b/>
+          <w:bCs/>
+          <w:color w:val="FF0000"/>
+        </w:rPr>
+        <w:t>:</w:t>
+      </w:r>
+    </w:p>
+    <w:p>
+      <w:pPr>
+        <w:rPr>
+          <w:b/>
+          <w:bCs/>
+          <w:color w:val="FF0000"/>
+        </w:rPr>
+      </w:pPr>
+    </w:p>
+    <w:p>
+      <w:pPr>
+        <w:rPr>
+          <w:b/>
+          <w:bCs/>
+          <w:color w:val="000000" w:themeColor="text1"/>
+        </w:rPr>
+      </w:pPr>
+      <w:r>
+        <w:rPr>
+          <w:color w:val="000000" w:themeColor="text1"/>
+        </w:rPr>
+        <w:t>Open 4 different terminals in your local computer and follow the instructions below</w:t>
+      </w:r>
+      <w:r>
+        <w:rPr>
+          <w:color w:val="000000" w:themeColor="text1"/>
+        </w:rPr>
+        <w:t>.</w:t>
+      </w:r>
+      <w:r>
+        <w:rPr>
+          <w:b/>
+          <w:bCs/>
+          <w:color w:val="000000" w:themeColor="text1"/>
+        </w:rPr>
+        <w:t xml:space="preserve"> Do not exit any of these terminals until you are done with the assignment.</w:t>
+      </w:r>
+    </w:p>
+    <w:p/>
+    <w:p>
+      <w:pPr>
+        <w:rPr>
+          <w:b/>
+          <w:bCs/>
+        </w:rPr>
+      </w:pPr>
+      <w:r>
+        <w:rPr>
+          <w:b/>
+          <w:bCs/>
+        </w:rPr>
+        <w:t>Terminal 1:</w:t>
+      </w:r>
+    </w:p>
+    <w:p>
+      <w:pPr>
+        <w:pStyle w:val="ListParagraph"/>
+        <w:numPr>
+          <w:ilvl w:val="0"/>
+          <w:numId w:val="3"/>
+        </w:numPr>
+      </w:pPr>
+      <w:r>
+        <w:t xml:space="preserve">Login to </w:t>
+      </w:r>
+      <w:proofErr w:type="spellStart"/>
+      <w:r>
+        <w:t>cheaha</w:t>
+      </w:r>
+      <w:proofErr w:type="spellEnd"/>
+      <w:r>
+        <w:t xml:space="preserve">: </w:t>
+      </w:r>
+      <w:proofErr w:type="spellStart"/>
+      <w:r>
+        <w:t>ssh</w:t>
+      </w:r>
+      <w:proofErr w:type="spellEnd"/>
+      <w:r>
+        <w:t xml:space="preserve"> </w:t>
+      </w:r>
+      <w:hyperlink r:id="rId12" w:history="1">
+        <w:r>
+          <w:rPr>
+            <w:rStyle w:val="Hyperlink"/>
+          </w:rPr>
+          <w:t>BlazerId@cheaha.rc.uab.edu</w:t>
+        </w:r>
+      </w:hyperlink>
+    </w:p>
+    <w:p>
+      <w:pPr>
+        <w:pStyle w:val="ListParagraph"/>
+        <w:numPr>
+          <w:ilvl w:val="0"/>
+          <w:numId w:val="3"/>
+        </w:numPr>
+      </w:pPr>
+      <w:proofErr w:type="spellStart"/>
+      <w:r>
+        <w:t>s</w:t>
+      </w:r>
+      <w:r>
+        <w:t>sh</w:t>
+      </w:r>
+      <w:proofErr w:type="spellEnd"/>
+      <w:r>
+        <w:t xml:space="preserve"> into allocated machine: </w:t>
+      </w:r>
+      <w:proofErr w:type="spellStart"/>
+      <w:r>
+        <w:t>ssh</w:t>
+      </w:r>
+      <w:proofErr w:type="spellEnd"/>
+      <w:r>
+        <w:t xml:space="preserve"> c0xxx (this is the id of</w:t>
+      </w:r>
+      <w:r>
+        <w:t xml:space="preserve"> machine allocated at Step </w:t>
+      </w:r>
+      <w:r>
+        <w:t>4</w:t>
+      </w:r>
+    </w:p>
+    <w:p>
+      <w:pPr>
+        <w:pStyle w:val="ListParagraph"/>
+        <w:numPr>
+          <w:ilvl w:val="0"/>
+          <w:numId w:val="3"/>
+        </w:numPr>
+      </w:pPr>
+      <w:r>
+        <w:t>module load Anaconda3</w:t>
+      </w:r>
+    </w:p>
+    <w:p>
+      <w:pPr>
+        <w:pStyle w:val="ListParagraph"/>
+        <w:numPr>
+          <w:ilvl w:val="0"/>
+          <w:numId w:val="3"/>
+        </w:numPr>
+      </w:pPr>
+      <w:proofErr w:type="spellStart"/>
+      <w:r>
+        <w:t>conda</w:t>
+      </w:r>
+      <w:proofErr w:type="spellEnd"/>
+      <w:r>
+        <w:t xml:space="preserve"> activate </w:t>
+      </w:r>
+      <w:proofErr w:type="spellStart"/>
+      <w:r>
+        <w:t>al_</w:t>
+      </w:r>
+      <w:proofErr w:type="gramStart"/>
+      <w:r>
+        <w:t>env</w:t>
+      </w:r>
+      <w:proofErr w:type="spellEnd"/>
+      <w:proofErr w:type="gramEnd"/>
+    </w:p>
+    <w:p>
+      <w:pPr>
+        <w:pStyle w:val="ListParagraph"/>
+        <w:numPr>
+          <w:ilvl w:val="0"/>
+          <w:numId w:val="3"/>
+        </w:numPr>
+      </w:pPr>
+      <w:r>
+        <w:t xml:space="preserve">cd into </w:t>
+      </w:r>
+      <w:proofErr w:type="spellStart"/>
+      <w:r>
+        <w:t>forest_model_AL</w:t>
+      </w:r>
+      <w:proofErr w:type="spellEnd"/>
+      <w:r>
+        <w:t>/</w:t>
+      </w:r>
+      <w:proofErr w:type="spellStart"/>
+      <w:r>
+        <w:t>backend_code</w:t>
+      </w:r>
+      <w:proofErr w:type="spellEnd"/>
+      <w:r>
+        <w:t>/</w:t>
+      </w:r>
+      <w:proofErr w:type="spellStart"/>
+      <w:r>
+        <w:t>data_al</w:t>
+      </w:r>
+      <w:proofErr w:type="spellEnd"/>
+      <w:r>
+        <w:t xml:space="preserve"> and run </w:t>
+      </w:r>
+      <w:r>
+        <w:rPr>
+          <w:b/>
+          <w:bCs/>
+        </w:rPr>
+        <w:t>python data_maker_al.py</w:t>
+      </w:r>
+      <w:r>
+        <w:rPr>
+          <w:b/>
+          <w:bCs/>
+        </w:rPr>
+        <w:t xml:space="preserve">. Note: This step is </w:t>
+      </w:r>
+      <w:r>
+        <w:rPr>
+          <w:b/>
+          <w:bCs/>
+        </w:rPr>
+        <w:t xml:space="preserve">only a </w:t>
+      </w:r>
+      <w:proofErr w:type="spellStart"/>
+      <w:proofErr w:type="gramStart"/>
+      <w:r>
+        <w:rPr>
+          <w:b/>
+          <w:bCs/>
+        </w:rPr>
+        <w:t>one time</w:t>
+      </w:r>
+      <w:proofErr w:type="spellEnd"/>
+      <w:proofErr w:type="gramEnd"/>
+      <w:r>
+        <w:rPr>
+          <w:b/>
+          <w:bCs/>
+        </w:rPr>
+        <w:t xml:space="preserve"> thing!</w:t>
+      </w:r>
+    </w:p>
+    <w:p>
+      <w:pPr>
+        <w:pStyle w:val="ListParagraph"/>
+        <w:numPr>
+          <w:ilvl w:val="0"/>
+          <w:numId w:val="3"/>
+        </w:numPr>
+      </w:pPr>
+      <w:r>
+        <w:lastRenderedPageBreak/>
+        <w:t xml:space="preserve">cd into </w:t>
+      </w:r>
+      <w:proofErr w:type="spellStart"/>
+      <w:r>
+        <w:t>forest_model_AL</w:t>
+      </w:r>
+      <w:proofErr w:type="spellEnd"/>
+      <w:r>
+        <w:t>/</w:t>
+      </w:r>
+      <w:proofErr w:type="spellStart"/>
+      <w:r>
+        <w:t>backend_code</w:t>
+      </w:r>
+      <w:proofErr w:type="spellEnd"/>
+      <w:r>
+        <w:t>/</w:t>
+      </w:r>
+    </w:p>
+    <w:p>
+      <w:pPr>
+        <w:pStyle w:val="ListParagraph"/>
+        <w:numPr>
+          <w:ilvl w:val="0"/>
+          <w:numId w:val="3"/>
+        </w:numPr>
+      </w:pPr>
+      <w:r>
+        <w:t>Run flask app: flask --debug run --host=0.0.0.0 --port=5005</w:t>
+      </w:r>
+    </w:p>
+    <w:p/>
+    <w:p>
+      <w:pPr>
+        <w:rPr>
+          <w:b/>
+          <w:bCs/>
+        </w:rPr>
+      </w:pPr>
+      <w:r>
+        <w:rPr>
+          <w:b/>
+          <w:bCs/>
+        </w:rPr>
+        <w:t>Terminal 2:</w:t>
+      </w:r>
+    </w:p>
+    <w:p>
+      <w:pPr>
+        <w:pStyle w:val="ListParagraph"/>
+        <w:numPr>
           <w:ilvl w:val="0"/>
           <w:numId w:val="4"/>
         </w:numPr>
       </w:pPr>
+      <w:r>
+        <w:t xml:space="preserve">Login to </w:t>
+      </w:r>
+      <w:proofErr w:type="spellStart"/>
+      <w:r>
+        <w:t>cheaha</w:t>
+      </w:r>
+      <w:proofErr w:type="spellEnd"/>
+      <w:r>
+        <w:t xml:space="preserve">: </w:t>
+      </w:r>
       <w:proofErr w:type="spellStart"/>
       <w:r>
         <w:t>ssh</w:t>
       </w:r>
       <w:proofErr w:type="spellEnd"/>
       <w:r>
-        <w:t xml:space="preserve"> into allocated machine: </w:t>
-      </w:r>
-      <w:proofErr w:type="spellStart"/>
-      <w:r>
-        <w:t>ssh</w:t>
-      </w:r>
-      <w:proofErr w:type="spellEnd"/>
-      <w:r>
-        <w:t xml:space="preserve"> c0xxx (this is the id of machine allocated at Step </w:t>
-      </w:r>
-      <w:r>
-        <w:t>4</w:t>
-      </w:r>
+        <w:t xml:space="preserve"> </w:t>
+      </w:r>
+      <w:hyperlink r:id="rId13" w:history="1">
+        <w:r>
+          <w:rPr>
+            <w:rStyle w:val="Hyperlink"/>
+          </w:rPr>
+          <w:t>BlazerId@cheaha.rc.uab.edu</w:t>
+        </w:r>
+      </w:hyperlink>
     </w:p>
     <w:p>
       <w:pPr>
@@ -1725,24 +1752,24 @@
           <w:numId w:val="4"/>
         </w:numPr>
       </w:pPr>
-      <w:r>
-        <w:t xml:space="preserve">cd into </w:t>
-      </w:r>
-      <w:proofErr w:type="spellStart"/>
-      <w:r>
-        <w:t>forest_model_AL</w:t>
-      </w:r>
-      <w:proofErr w:type="spellEnd"/>
-      <w:r>
-        <w:t>/</w:t>
-      </w:r>
-      <w:proofErr w:type="spellStart"/>
-      <w:r>
-        <w:t>src</w:t>
-      </w:r>
-      <w:proofErr w:type="spellEnd"/>
-      <w:r>
-        <w:t>/client/</w:t>
+      <w:proofErr w:type="spellStart"/>
+      <w:r>
+        <w:t>ssh</w:t>
+      </w:r>
+      <w:proofErr w:type="spellEnd"/>
+      <w:r>
+        <w:t xml:space="preserve"> into allocated machine: </w:t>
+      </w:r>
+      <w:proofErr w:type="spellStart"/>
+      <w:r>
+        <w:t>ssh</w:t>
+      </w:r>
+      <w:proofErr w:type="spellEnd"/>
+      <w:r>
+        <w:t xml:space="preserve"> c0xxx (this is the id of machine allocated at Step </w:t>
+      </w:r>
+      <w:r>
+        <w:t>4</w:t>
       </w:r>
     </w:p>
     <w:p>
@@ -1754,13 +1781,35 @@
         </w:numPr>
       </w:pPr>
       <w:r>
-        <w:t xml:space="preserve">Run </w:t>
-      </w:r>
-      <w:r>
-        <w:t>frontend</w:t>
-      </w:r>
-      <w:r>
-        <w:t xml:space="preserve"> app: </w:t>
+        <w:t xml:space="preserve">cd into </w:t>
+      </w:r>
+      <w:proofErr w:type="spellStart"/>
+      <w:r>
+        <w:t>forest_model_AL</w:t>
+      </w:r>
+      <w:proofErr w:type="spellEnd"/>
+      <w:r>
+        <w:t>/</w:t>
+      </w:r>
+      <w:proofErr w:type="spellStart"/>
+      <w:r>
+        <w:t>src</w:t>
+      </w:r>
+      <w:proofErr w:type="spellEnd"/>
+      <w:r>
+        <w:t>/client/</w:t>
+      </w:r>
+    </w:p>
+    <w:p>
+      <w:pPr>
+        <w:pStyle w:val="ListParagraph"/>
+        <w:numPr>
+          <w:ilvl w:val="0"/>
+          <w:numId w:val="4"/>
+        </w:numPr>
+      </w:pPr>
+      <w:r>
+        <w:t xml:space="preserve">Run frontend app: </w:t>
       </w:r>
     </w:p>
     <w:p>
@@ -1797,6 +1846,7 @@
       </w:r>
       <w:proofErr w:type="gramEnd"/>
     </w:p>
+    <w:p/>
     <w:p/>
     <w:p>
       <w:pPr>
@@ -1896,6 +1946,18 @@
         </w:rPr>
         <w:t xml:space="preserve"> </w:t>
       </w:r>
+      <w:hyperlink r:id="rId14" w:history="1">
+        <w:r>
+          <w:rPr>
+            <w:rStyle w:val="Hyperlink"/>
+            <w:rFonts w:ascii="Menlo" w:hAnsi="Menlo" w:cs="Menlo"/>
+            <w:sz w:val="18"/>
+            <w:szCs w:val="18"/>
+            <w:shd w:val="clear" w:color="auto" w:fill="FFFFFF"/>
+          </w:rPr>
+          <w:t>BlazerId@cheaha.rc.uab.edu</w:t>
+        </w:r>
+      </w:hyperlink>
       <w:r>
         <w:rPr>
           <w:rFonts w:ascii="Menlo" w:hAnsi="Menlo" w:cs="Menlo"/>
@@ -1904,8 +1966,51 @@
           <w:szCs w:val="18"/>
           <w:shd w:val="clear" w:color="auto" w:fill="FFFFFF"/>
         </w:rPr>
-        <w:fldChar w:fldCharType="begin"/>
-      </w:r>
+        <w:t xml:space="preserve"> </w:t>
+      </w:r>
+      <w:r>
+        <w:t xml:space="preserve">from </w:t>
+      </w:r>
+      <w:r>
+        <w:t xml:space="preserve">local machine’s </w:t>
+      </w:r>
+      <w:proofErr w:type="gramStart"/>
+      <w:r>
+        <w:t xml:space="preserve">terminal </w:t>
+      </w:r>
+      <w:r>
+        <w:t xml:space="preserve"> (</w:t>
+      </w:r>
+      <w:proofErr w:type="gramEnd"/>
+      <w:r>
+        <w:t>remember to replace c0xxx with your machine id from Step 4)</w:t>
+      </w:r>
+    </w:p>
+    <w:p>
+      <w:pPr>
+        <w:rPr>
+          <w:b/>
+          <w:bCs/>
+        </w:rPr>
+      </w:pPr>
+    </w:p>
+    <w:p>
+      <w:pPr>
+        <w:rPr>
+          <w:b/>
+          <w:bCs/>
+        </w:rPr>
+      </w:pPr>
+      <w:r>
+        <w:rPr>
+          <w:b/>
+          <w:bCs/>
+        </w:rPr>
+        <w:t>Terminal 4:</w:t>
+      </w:r>
+    </w:p>
+    <w:p>
+      <w:proofErr w:type="spellStart"/>
       <w:r>
         <w:rPr>
           <w:rFonts w:ascii="Menlo" w:hAnsi="Menlo" w:cs="Menlo"/>
@@ -1914,8 +2019,9 @@
           <w:szCs w:val="18"/>
           <w:shd w:val="clear" w:color="auto" w:fill="FFFFFF"/>
         </w:rPr>
-        <w:instrText>HYPERLINK "mailto:</w:instrText>
-      </w:r>
+        <w:t>ssh</w:t>
+      </w:r>
+      <w:proofErr w:type="spellEnd"/>
       <w:r>
         <w:rPr>
           <w:rFonts w:ascii="Menlo" w:hAnsi="Menlo" w:cs="Menlo"/>
@@ -1924,8 +2030,20 @@
           <w:szCs w:val="18"/>
           <w:shd w:val="clear" w:color="auto" w:fill="FFFFFF"/>
         </w:rPr>
-        <w:instrText>BlazerId</w:instrText>
-      </w:r>
+        <w:t xml:space="preserve"> -L 8082:c0xxx:8082 </w:t>
+      </w:r>
+      <w:hyperlink r:id="rId15" w:history="1">
+        <w:r>
+          <w:rPr>
+            <w:rStyle w:val="Hyperlink"/>
+            <w:rFonts w:ascii="Menlo" w:hAnsi="Menlo" w:cs="Menlo"/>
+            <w:sz w:val="18"/>
+            <w:szCs w:val="18"/>
+            <w:shd w:val="clear" w:color="auto" w:fill="FFFFFF"/>
+          </w:rPr>
+          <w:t>BlazerId@cheaha.rc.uab.edu</w:t>
+        </w:r>
+      </w:hyperlink>
       <w:r>
         <w:rPr>
           <w:rFonts w:ascii="Menlo" w:hAnsi="Menlo" w:cs="Menlo"/>
@@ -1934,270 +2052,6 @@
           <w:szCs w:val="18"/>
           <w:shd w:val="clear" w:color="auto" w:fill="FFFFFF"/>
         </w:rPr>
-        <w:instrText>@cheaha.rc.uab.edu</w:instrText>
-      </w:r>
-      <w:r>
-        <w:rPr>
-          <w:rFonts w:ascii="Menlo" w:hAnsi="Menlo" w:cs="Menlo"/>
-          <w:color w:val="1F2328"/>
-          <w:sz w:val="18"/>
-          <w:szCs w:val="18"/>
-          <w:shd w:val="clear" w:color="auto" w:fill="FFFFFF"/>
-        </w:rPr>
-        <w:instrText>"</w:instrText>
-      </w:r>
-      <w:r>
-        <w:rPr>
-          <w:rFonts w:ascii="Menlo" w:hAnsi="Menlo" w:cs="Menlo"/>
-          <w:color w:val="1F2328"/>
-          <w:sz w:val="18"/>
-          <w:szCs w:val="18"/>
-          <w:shd w:val="clear" w:color="auto" w:fill="FFFFFF"/>
-        </w:rPr>
-        <w:fldChar w:fldCharType="separate"/>
-      </w:r>
-      <w:r>
-        <w:rPr>
-          <w:rStyle w:val="Hyperlink"/>
-          <w:rFonts w:ascii="Menlo" w:hAnsi="Menlo" w:cs="Menlo"/>
-          <w:sz w:val="18"/>
-          <w:szCs w:val="18"/>
-          <w:shd w:val="clear" w:color="auto" w:fill="FFFFFF"/>
-        </w:rPr>
-        <w:t>BlazerId</w:t>
-      </w:r>
-      <w:r>
-        <w:rPr>
-          <w:rStyle w:val="Hyperlink"/>
-          <w:rFonts w:ascii="Menlo" w:hAnsi="Menlo" w:cs="Menlo"/>
-          <w:sz w:val="18"/>
-          <w:szCs w:val="18"/>
-          <w:shd w:val="clear" w:color="auto" w:fill="FFFFFF"/>
-        </w:rPr>
-        <w:t>@cheaha.rc.uab.edu</w:t>
-      </w:r>
-      <w:r>
-        <w:rPr>
-          <w:rFonts w:ascii="Menlo" w:hAnsi="Menlo" w:cs="Menlo"/>
-          <w:color w:val="1F2328"/>
-          <w:sz w:val="18"/>
-          <w:szCs w:val="18"/>
-          <w:shd w:val="clear" w:color="auto" w:fill="FFFFFF"/>
-        </w:rPr>
-        <w:fldChar w:fldCharType="end"/>
-      </w:r>
-      <w:r>
-        <w:rPr>
-          <w:rFonts w:ascii="Menlo" w:hAnsi="Menlo" w:cs="Menlo"/>
-          <w:color w:val="1F2328"/>
-          <w:sz w:val="18"/>
-          <w:szCs w:val="18"/>
-          <w:shd w:val="clear" w:color="auto" w:fill="FFFFFF"/>
-        </w:rPr>
-        <w:t xml:space="preserve"> </w:t>
-      </w:r>
-      <w:r>
-        <w:t xml:space="preserve">from </w:t>
-      </w:r>
-      <w:r>
-        <w:t xml:space="preserve">local machine’s </w:t>
-      </w:r>
-      <w:proofErr w:type="gramStart"/>
-      <w:r>
-        <w:t xml:space="preserve">terminal </w:t>
-      </w:r>
-      <w:r>
-        <w:t xml:space="preserve"> (</w:t>
-      </w:r>
-      <w:proofErr w:type="gramEnd"/>
-      <w:r>
-        <w:t>remember to replace c0xxx with your machine id from Step 4)</w:t>
-      </w:r>
-    </w:p>
-    <w:p>
-      <w:pPr>
-        <w:rPr>
-          <w:b/>
-          <w:bCs/>
-        </w:rPr>
-      </w:pPr>
-    </w:p>
-    <w:p>
-      <w:pPr>
-        <w:rPr>
-          <w:b/>
-          <w:bCs/>
-        </w:rPr>
-      </w:pPr>
-      <w:r>
-        <w:rPr>
-          <w:b/>
-          <w:bCs/>
-        </w:rPr>
-        <w:t>Terminal 4:</w:t>
-      </w:r>
-    </w:p>
-    <w:p>
-      <w:proofErr w:type="spellStart"/>
-      <w:r>
-        <w:rPr>
-          <w:rFonts w:ascii="Menlo" w:hAnsi="Menlo" w:cs="Menlo"/>
-          <w:color w:val="1F2328"/>
-          <w:sz w:val="18"/>
-          <w:szCs w:val="18"/>
-          <w:shd w:val="clear" w:color="auto" w:fill="FFFFFF"/>
-        </w:rPr>
-        <w:t>ssh</w:t>
-      </w:r>
-      <w:proofErr w:type="spellEnd"/>
-      <w:r>
-        <w:rPr>
-          <w:rFonts w:ascii="Menlo" w:hAnsi="Menlo" w:cs="Menlo"/>
-          <w:color w:val="1F2328"/>
-          <w:sz w:val="18"/>
-          <w:szCs w:val="18"/>
-          <w:shd w:val="clear" w:color="auto" w:fill="FFFFFF"/>
-        </w:rPr>
-        <w:t xml:space="preserve"> -L </w:t>
-      </w:r>
-      <w:r>
-        <w:rPr>
-          <w:rFonts w:ascii="Menlo" w:hAnsi="Menlo" w:cs="Menlo"/>
-          <w:color w:val="1F2328"/>
-          <w:sz w:val="18"/>
-          <w:szCs w:val="18"/>
-          <w:shd w:val="clear" w:color="auto" w:fill="FFFFFF"/>
-        </w:rPr>
-        <w:t>8082</w:t>
-      </w:r>
-      <w:r>
-        <w:rPr>
-          <w:rFonts w:ascii="Menlo" w:hAnsi="Menlo" w:cs="Menlo"/>
-          <w:color w:val="1F2328"/>
-          <w:sz w:val="18"/>
-          <w:szCs w:val="18"/>
-          <w:shd w:val="clear" w:color="auto" w:fill="FFFFFF"/>
-        </w:rPr>
-        <w:t>:c0xxx:</w:t>
-      </w:r>
-      <w:r>
-        <w:rPr>
-          <w:rFonts w:ascii="Menlo" w:hAnsi="Menlo" w:cs="Menlo"/>
-          <w:color w:val="1F2328"/>
-          <w:sz w:val="18"/>
-          <w:szCs w:val="18"/>
-          <w:shd w:val="clear" w:color="auto" w:fill="FFFFFF"/>
-        </w:rPr>
-        <w:t>8082</w:t>
-      </w:r>
-      <w:r>
-        <w:rPr>
-          <w:rFonts w:ascii="Menlo" w:hAnsi="Menlo" w:cs="Menlo"/>
-          <w:color w:val="1F2328"/>
-          <w:sz w:val="18"/>
-          <w:szCs w:val="18"/>
-          <w:shd w:val="clear" w:color="auto" w:fill="FFFFFF"/>
-        </w:rPr>
-        <w:t xml:space="preserve"> </w:t>
-      </w:r>
-      <w:r>
-        <w:rPr>
-          <w:rFonts w:ascii="Menlo" w:hAnsi="Menlo" w:cs="Menlo"/>
-          <w:color w:val="1F2328"/>
-          <w:sz w:val="18"/>
-          <w:szCs w:val="18"/>
-          <w:shd w:val="clear" w:color="auto" w:fill="FFFFFF"/>
-        </w:rPr>
-        <w:fldChar w:fldCharType="begin"/>
-      </w:r>
-      <w:r>
-        <w:rPr>
-          <w:rFonts w:ascii="Menlo" w:hAnsi="Menlo" w:cs="Menlo"/>
-          <w:color w:val="1F2328"/>
-          <w:sz w:val="18"/>
-          <w:szCs w:val="18"/>
-          <w:shd w:val="clear" w:color="auto" w:fill="FFFFFF"/>
-        </w:rPr>
-        <w:instrText>HYPERLINK "mailto:</w:instrText>
-      </w:r>
-      <w:r>
-        <w:rPr>
-          <w:rFonts w:ascii="Menlo" w:hAnsi="Menlo" w:cs="Menlo"/>
-          <w:color w:val="1F2328"/>
-          <w:sz w:val="18"/>
-          <w:szCs w:val="18"/>
-          <w:shd w:val="clear" w:color="auto" w:fill="FFFFFF"/>
-        </w:rPr>
-        <w:instrText>BlazerId</w:instrText>
-      </w:r>
-      <w:r>
-        <w:rPr>
-          <w:rFonts w:ascii="Menlo" w:hAnsi="Menlo" w:cs="Menlo"/>
-          <w:color w:val="1F2328"/>
-          <w:sz w:val="18"/>
-          <w:szCs w:val="18"/>
-          <w:shd w:val="clear" w:color="auto" w:fill="FFFFFF"/>
-        </w:rPr>
-        <w:instrText>@cheaha.rc.uab.edu</w:instrText>
-      </w:r>
-      <w:r>
-        <w:rPr>
-          <w:rFonts w:ascii="Menlo" w:hAnsi="Menlo" w:cs="Menlo"/>
-          <w:color w:val="1F2328"/>
-          <w:sz w:val="18"/>
-          <w:szCs w:val="18"/>
-          <w:shd w:val="clear" w:color="auto" w:fill="FFFFFF"/>
-        </w:rPr>
-        <w:instrText>"</w:instrText>
-      </w:r>
-      <w:r>
-        <w:rPr>
-          <w:rFonts w:ascii="Menlo" w:hAnsi="Menlo" w:cs="Menlo"/>
-          <w:color w:val="1F2328"/>
-          <w:sz w:val="18"/>
-          <w:szCs w:val="18"/>
-          <w:shd w:val="clear" w:color="auto" w:fill="FFFFFF"/>
-        </w:rPr>
-        <w:fldChar w:fldCharType="separate"/>
-      </w:r>
-      <w:r>
-        <w:rPr>
-          <w:rStyle w:val="Hyperlink"/>
-          <w:rFonts w:ascii="Menlo" w:hAnsi="Menlo" w:cs="Menlo"/>
-          <w:sz w:val="18"/>
-          <w:szCs w:val="18"/>
-          <w:shd w:val="clear" w:color="auto" w:fill="FFFFFF"/>
-        </w:rPr>
-        <w:t>BlazerId</w:t>
-      </w:r>
-      <w:r>
-        <w:rPr>
-          <w:rStyle w:val="Hyperlink"/>
-          <w:rFonts w:ascii="Menlo" w:hAnsi="Menlo" w:cs="Menlo"/>
-          <w:sz w:val="18"/>
-          <w:szCs w:val="18"/>
-          <w:shd w:val="clear" w:color="auto" w:fill="FFFFFF"/>
-        </w:rPr>
-        <w:t>@cheaha.rc.uab.edu</w:t>
-      </w:r>
-      <w:r>
-        <w:rPr>
-          <w:rFonts w:ascii="Menlo" w:hAnsi="Menlo" w:cs="Menlo"/>
-          <w:color w:val="1F2328"/>
-          <w:sz w:val="18"/>
-          <w:szCs w:val="18"/>
-          <w:shd w:val="clear" w:color="auto" w:fill="FFFFFF"/>
-        </w:rPr>
-        <w:fldChar w:fldCharType="end"/>
-      </w:r>
-      <w:r>
-        <w:rPr>
-          <w:rFonts w:ascii="Menlo" w:hAnsi="Menlo" w:cs="Menlo"/>
-          <w:color w:val="1F2328"/>
-          <w:sz w:val="18"/>
-          <w:szCs w:val="18"/>
-          <w:shd w:val="clear" w:color="auto" w:fill="FFFFFF"/>
-        </w:rPr>
         <w:t xml:space="preserve"> </w:t>
       </w:r>
       <w:r>
@@ -2228,8 +2082,7 @@
           <w:sz w:val="32"/>
           <w:szCs w:val="32"/>
         </w:rPr>
-        <w:lastRenderedPageBreak/>
-        <w:t xml:space="preserve">Step </w:t>
+        <w:t>Step 6:</w:t>
       </w:r>
       <w:r>
         <w:rPr>
@@ -2238,8 +2091,9 @@
           <w:sz w:val="32"/>
           <w:szCs w:val="32"/>
         </w:rPr>
-        <w:t>6</w:t>
-      </w:r>
+        <w:t xml:space="preserve"> Running the application from local </w:t>
+      </w:r>
+      <w:proofErr w:type="gramStart"/>
       <w:r>
         <w:rPr>
           <w:b/>
@@ -2247,25 +2101,6 @@
           <w:sz w:val="32"/>
           <w:szCs w:val="32"/>
         </w:rPr>
-        <w:t>:</w:t>
-      </w:r>
-      <w:r>
-        <w:rPr>
-          <w:b/>
-          <w:bCs/>
-          <w:sz w:val="32"/>
-          <w:szCs w:val="32"/>
-        </w:rPr>
-        <w:t xml:space="preserve"> Running the application from local </w:t>
-      </w:r>
-      <w:proofErr w:type="gramStart"/>
-      <w:r>
-        <w:rPr>
-          <w:b/>
-          <w:bCs/>
-          <w:sz w:val="32"/>
-          <w:szCs w:val="32"/>
-        </w:rPr>
         <w:t>computer</w:t>
       </w:r>
       <w:proofErr w:type="gramEnd"/>
@@ -2318,6 +2153,9 @@
         <w:pStyle w:val="ListParagraph"/>
       </w:pPr>
       <w:r>
+        <w:rPr>
+          <w:noProof/>
+        </w:rPr>
         <w:drawing>
           <wp:inline distT="0" distB="0" distL="0" distR="0" wp14:anchorId="6F891A2F" wp14:editId="22D9C5E1">
             <wp:extent cx="5943600" cy="1367790"/>
@@ -2334,7 +2172,7 @@
                     <pic:cNvPicPr/>
                   </pic:nvPicPr>
                   <pic:blipFill>
-                    <a:blip r:embed="rId9"/>
+                    <a:blip r:embed="rId16"/>
                     <a:stretch>
                       <a:fillRect/>
                     </a:stretch>
@@ -2472,6 +2310,7 @@
         </w:numPr>
       </w:pPr>
       <w:r>
+        <w:lastRenderedPageBreak/>
         <w:t>A zip file with individual folders for all the test regions</w:t>
       </w:r>
       <w:r>
@@ -2516,10 +2355,13 @@
         </w:numPr>
       </w:pPr>
       <w:r>
-        <w:t>Final PNG File of the forest map that you downloaded from the frontend</w:t>
-      </w:r>
-      <w:r>
-        <w:t xml:space="preserve"> for this test </w:t>
+        <w:t xml:space="preserve">Final </w:t>
+      </w:r>
+      <w:r>
+        <w:t>zip file</w:t>
+      </w:r>
+      <w:r>
+        <w:t xml:space="preserve"> that you downloaded from the frontend for this test </w:t>
       </w:r>
       <w:proofErr w:type="gramStart"/>
       <w:r>
@@ -2536,17 +2378,89 @@
         </w:numPr>
       </w:pPr>
       <w:r>
-        <w:t>Latest</w:t>
-      </w:r>
-      <w:r>
-        <w:t xml:space="preserve"> model checkpoint saved in /forest_model_AL/backend_code/saved_models_forest/Region_</w:t>
-      </w:r>
-      <w:r>
-        <w:t>X</w:t>
-      </w:r>
-      <w:r>
-        <w:t>_TEST/.</w:t>
-      </w:r>
+        <w:t>Latest model checkpoint saved in /forest_model_AL/backend_code/</w:t>
+      </w:r>
+      <w:r>
+        <w:t>users/YOUR_BLAZER_ID/</w:t>
+      </w:r>
+      <w:r>
+        <w:t>saved_models_forest/Region_X_TEST/.</w:t>
+      </w:r>
+      <w:r>
+        <w:t xml:space="preserve"> Model checkpoints are named as saved_model_forest_</w:t>
+      </w:r>
+      <w:proofErr w:type="gramStart"/>
+      <w:r>
+        <w:t>1.ckpt</w:t>
+      </w:r>
+      <w:proofErr w:type="gramEnd"/>
+      <w:r>
+        <w:t xml:space="preserve">, </w:t>
+      </w:r>
+      <w:r>
+        <w:t>saved_model_forest_</w:t>
+      </w:r>
+      <w:r>
+        <w:t>2</w:t>
+      </w:r>
+      <w:r>
+        <w:t>.ckpt,</w:t>
+      </w:r>
+      <w:r>
+        <w:t xml:space="preserve"> </w:t>
+      </w:r>
+      <w:r>
+        <w:t>saved_model_forest_</w:t>
+      </w:r>
+      <w:r>
+        <w:t>3</w:t>
+      </w:r>
+      <w:r>
+        <w:t>.ckpt</w:t>
+      </w:r>
+      <w:r>
+        <w:t xml:space="preserve">…. and so on. You only need to submit the latest one </w:t>
+      </w:r>
+      <w:proofErr w:type="spellStart"/>
+      <w:proofErr w:type="gramStart"/>
+      <w:r>
+        <w:t>i.e</w:t>
+      </w:r>
+      <w:proofErr w:type="spellEnd"/>
+      <w:proofErr w:type="gramEnd"/>
+      <w:r>
+        <w:t xml:space="preserve">, </w:t>
+      </w:r>
+      <w:r>
+        <w:t>saved_model_forest_3.ckpt</w:t>
+      </w:r>
+      <w:r>
+        <w:t xml:space="preserve"> in this case.</w:t>
+      </w:r>
+    </w:p>
+    <w:p>
+      <w:pPr>
+        <w:pStyle w:val="ListParagraph"/>
+        <w:ind w:left="1440"/>
+      </w:pPr>
+    </w:p>
+    <w:p>
+      <w:pPr>
+        <w:pStyle w:val="ListParagraph"/>
+        <w:ind w:left="1440"/>
+      </w:pPr>
+    </w:p>
+    <w:p>
+      <w:pPr>
+        <w:pStyle w:val="ListParagraph"/>
+        <w:ind w:left="1440"/>
+      </w:pPr>
+    </w:p>
+    <w:p>
+      <w:pPr>
+        <w:pStyle w:val="ListParagraph"/>
+        <w:ind w:left="1440"/>
+      </w:pPr>
     </w:p>
     <w:p>
       <w:pPr>
@@ -2645,10 +2559,7 @@
         </w:numPr>
       </w:pPr>
       <w:r>
-        <w:t xml:space="preserve">run this command again on Terminal 1: </w:t>
-      </w:r>
-      <w:r>
-        <w:t>flask --debug run --host=0.0.0.0 --port=5005</w:t>
+        <w:t>run this command again on Terminal 1: flask --debug run --host=0.0.0.0 --port=5005</w:t>
       </w:r>
     </w:p>
     <w:p>
@@ -2684,7 +2595,7 @@
         </w:rPr>
         <w:t xml:space="preserve"> -L 5005:c0xxx:5005 </w:t>
       </w:r>
-      <w:hyperlink r:id="rId10" w:history="1">
+      <w:hyperlink r:id="rId17" w:history="1">
         <w:r>
           <w:rPr>
             <w:rStyle w:val="Hyperlink"/>

</xml_diff>

<commit_message>
Fix issue when users restart the AL process
</commit_message>
<xml_diff>
--- a/forest_model_AL_instructions.docx
+++ b/forest_model_AL_instructions.docx
@@ -346,6 +346,14 @@
       <w:r>
         <w:t>/</w:t>
       </w:r>
+      <w:proofErr w:type="spellStart"/>
+      <w:r>
+        <w:t>backend_code</w:t>
+      </w:r>
+      <w:proofErr w:type="spellEnd"/>
+      <w:r>
+        <w:t>/</w:t>
+      </w:r>
       <w:r>
         <w:t xml:space="preserve">: </w:t>
       </w:r>
@@ -550,6 +558,7 @@
         </w:numPr>
       </w:pPr>
       <w:r>
+        <w:lastRenderedPageBreak/>
         <w:t xml:space="preserve">Run this command: module load </w:t>
       </w:r>
       <w:proofErr w:type="gramStart"/>
@@ -567,7 +576,6 @@
         </w:numPr>
       </w:pPr>
       <w:r>
-        <w:lastRenderedPageBreak/>
         <w:t xml:space="preserve">open </w:t>
       </w:r>
       <w:proofErr w:type="spellStart"/>
@@ -579,18 +587,27 @@
         <w:t xml:space="preserve"> file</w:t>
       </w:r>
       <w:r>
-        <w:t xml:space="preserve">, replace </w:t>
+        <w:t xml:space="preserve">, </w:t>
+      </w:r>
+      <w:r>
+        <w:t xml:space="preserve">got to the last line and </w:t>
+      </w:r>
+      <w:r>
+        <w:t xml:space="preserve">replace </w:t>
       </w:r>
       <w:r>
         <w:t>‘</w:t>
       </w:r>
       <w:proofErr w:type="spellStart"/>
       <w:r>
-        <w:t>BlazerId</w:t>
-      </w:r>
-      <w:proofErr w:type="spellEnd"/>
-      <w:r>
-        <w:t xml:space="preserve">’ </w:t>
+        <w:t>saugat</w:t>
+      </w:r>
+      <w:proofErr w:type="spellEnd"/>
+      <w:r>
+        <w:t>’</w:t>
+      </w:r>
+      <w:r>
+        <w:t xml:space="preserve"> </w:t>
       </w:r>
       <w:r>
         <w:t>with your</w:t>
@@ -691,37 +708,15 @@
         <w:t xml:space="preserve"> activate </w:t>
       </w:r>
       <w:proofErr w:type="spellStart"/>
-      <w:r>
-        <w:t>al_</w:t>
-      </w:r>
       <w:proofErr w:type="gramStart"/>
       <w:r>
+        <w:t>test</w:t>
+      </w:r>
+      <w:r>
         <w:t>env</w:t>
       </w:r>
       <w:proofErr w:type="spellEnd"/>
       <w:proofErr w:type="gramEnd"/>
-    </w:p>
-    <w:p>
-      <w:pPr>
-        <w:pStyle w:val="ListParagraph"/>
-        <w:numPr>
-          <w:ilvl w:val="1"/>
-          <w:numId w:val="1"/>
-        </w:numPr>
-        <w:rPr>
-          <w:b/>
-          <w:bCs/>
-          <w:color w:val="000000" w:themeColor="text1"/>
-        </w:rPr>
-      </w:pPr>
-      <w:r>
-        <w:rPr>
-          <w:b/>
-          <w:bCs/>
-          <w:color w:val="000000" w:themeColor="text1"/>
-        </w:rPr>
-        <w:t>Do not exit this terminal until you are done with the assignment.</w:t>
-      </w:r>
     </w:p>
     <w:p/>
     <w:p>
@@ -1272,54 +1267,74 @@
     <w:p/>
     <w:p>
       <w:pPr>
+        <w:rPr>
+          <w:b/>
+          <w:bCs/>
+          <w:color w:val="000000" w:themeColor="text1"/>
+        </w:rPr>
+      </w:pPr>
+      <w:r>
+        <w:t xml:space="preserve">Once this command is run, it will take some time to allocate you a </w:t>
+      </w:r>
+      <w:proofErr w:type="spellStart"/>
+      <w:proofErr w:type="gramStart"/>
+      <w:r>
+        <w:t>machine.</w:t>
+      </w:r>
+      <w:r>
+        <w:t>After</w:t>
+      </w:r>
+      <w:proofErr w:type="spellEnd"/>
+      <w:proofErr w:type="gramEnd"/>
+      <w:r>
+        <w:t xml:space="preserve"> the machine is allocated, you will see something like this in your terminal:</w:t>
+      </w:r>
+      <w:r>
+        <w:t xml:space="preserve"> </w:t>
+      </w:r>
+      <w:r>
+        <w:rPr>
+          <w:b/>
+          <w:bCs/>
+        </w:rPr>
+        <w:t>blazerid@c0</w:t>
+      </w:r>
+      <w:r>
+        <w:rPr>
+          <w:b/>
+          <w:bCs/>
+        </w:rPr>
+        <w:t>xxx</w:t>
+      </w:r>
+      <w:r>
+        <w:t xml:space="preserve">. Please note down </w:t>
+      </w:r>
+      <w:r>
+        <w:rPr>
+          <w:b/>
+          <w:bCs/>
+        </w:rPr>
+        <w:t>c0xxx</w:t>
+      </w:r>
+      <w:r>
+        <w:t>, this is your machine id which will be used in Step 5 below.</w:t>
+      </w:r>
+      <w:r>
+        <w:t xml:space="preserve"> </w:t>
+      </w:r>
+      <w:r>
+        <w:rPr>
+          <w:b/>
+          <w:bCs/>
+          <w:color w:val="000000" w:themeColor="text1"/>
+        </w:rPr>
+        <w:t>Do not exit this terminal until you are done with the assignment.</w:t>
+      </w:r>
+    </w:p>
+    <w:p>
+      <w:pPr>
         <w:jc w:val="both"/>
       </w:pPr>
-      <w:r>
-        <w:t xml:space="preserve">Once this command is run, it will take some time to allocate you a </w:t>
-      </w:r>
-      <w:proofErr w:type="spellStart"/>
-      <w:proofErr w:type="gramStart"/>
-      <w:r>
-        <w:t>machine.</w:t>
-      </w:r>
-      <w:r>
-        <w:t>After</w:t>
-      </w:r>
-      <w:proofErr w:type="spellEnd"/>
-      <w:proofErr w:type="gramEnd"/>
-      <w:r>
-        <w:t xml:space="preserve"> the machine is allocated, you will see something like this in your terminal:</w:t>
-      </w:r>
-      <w:r>
-        <w:t xml:space="preserve"> </w:t>
-      </w:r>
-      <w:r>
-        <w:rPr>
-          <w:b/>
-          <w:bCs/>
-        </w:rPr>
-        <w:t>blazerid@c0</w:t>
-      </w:r>
-      <w:r>
-        <w:rPr>
-          <w:b/>
-          <w:bCs/>
-        </w:rPr>
-        <w:t>xxx</w:t>
-      </w:r>
-      <w:r>
-        <w:t xml:space="preserve">. Please note down </w:t>
-      </w:r>
-      <w:r>
-        <w:rPr>
-          <w:b/>
-          <w:bCs/>
-        </w:rPr>
-        <w:t>c0xxx</w:t>
-      </w:r>
-      <w:r>
-        <w:t>, this is your machine id which will be used in Step 5 below.</w:t>
-      </w:r>
     </w:p>
     <w:p/>
     <w:p/>
@@ -1559,6 +1574,7 @@
       </w:pPr>
       <w:proofErr w:type="spellStart"/>
       <w:r>
+        <w:lastRenderedPageBreak/>
         <w:t>conda</w:t>
       </w:r>
       <w:proofErr w:type="spellEnd"/>
@@ -1566,10 +1582,10 @@
         <w:t xml:space="preserve"> activate </w:t>
       </w:r>
       <w:proofErr w:type="spellStart"/>
-      <w:r>
-        <w:t>al_</w:t>
-      </w:r>
       <w:proofErr w:type="gramStart"/>
+      <w:r>
+        <w:t>test</w:t>
+      </w:r>
       <w:r>
         <w:t>env</w:t>
       </w:r>
@@ -1660,7 +1676,6 @@
         </w:numPr>
       </w:pPr>
       <w:r>
-        <w:lastRenderedPageBreak/>
         <w:t xml:space="preserve">cd into </w:t>
       </w:r>
       <w:proofErr w:type="spellStart"/>
@@ -2202,7 +2217,13 @@
         </w:numPr>
       </w:pPr>
       <w:r>
-        <w:t xml:space="preserve">Run localhost:8082 in the </w:t>
+        <w:t>Run localhost:</w:t>
+      </w:r>
+      <w:r>
+        <w:t>4040</w:t>
+      </w:r>
+      <w:r>
+        <w:t xml:space="preserve"> in the </w:t>
       </w:r>
       <w:proofErr w:type="gramStart"/>
       <w:r>
@@ -2284,6 +2305,84 @@
     <w:p/>
     <w:p>
       <w:pPr>
+        <w:jc w:val="both"/>
+      </w:pPr>
+      <w:r>
+        <w:lastRenderedPageBreak/>
+        <w:t xml:space="preserve">Since this is a bonus project, not everyone is expected to perform this task. For initial stage, we want to see how many of you are interested in working on this assignment. So, we ask you to make the application run successfully for a toy dataset which should be </w:t>
+      </w:r>
+      <w:r>
+        <w:t>straightforward</w:t>
+      </w:r>
+      <w:r>
+        <w:t xml:space="preserve"> if you follow the instructions properly. You will only be allowed to perform the actual work if you can make the application work on a toy dataset</w:t>
+      </w:r>
+      <w:r>
+        <w:t>, which is Region_0 in the dataset folder provided above</w:t>
+      </w:r>
+      <w:r>
+        <w:t xml:space="preserve">. Once you make it run successfully, please take the screenshot of your result as demonstrated by the TAs and upload them in the </w:t>
+      </w:r>
+      <w:proofErr w:type="gramStart"/>
+      <w:r>
+        <w:t>sign up</w:t>
+      </w:r>
+      <w:proofErr w:type="gramEnd"/>
+      <w:r>
+        <w:t xml:space="preserve"> form below. We will review your work and assign you the actual task based on this </w:t>
+      </w:r>
+      <w:proofErr w:type="spellStart"/>
+      <w:proofErr w:type="gramStart"/>
+      <w:r>
+        <w:t>sign up</w:t>
+      </w:r>
+      <w:proofErr w:type="spellEnd"/>
+      <w:proofErr w:type="gramEnd"/>
+      <w:r>
+        <w:t xml:space="preserve"> sheet. (Note: You will need to login using your UAB email and password to access this </w:t>
+      </w:r>
+      <w:proofErr w:type="gramStart"/>
+      <w:r>
+        <w:t>Sign up</w:t>
+      </w:r>
+      <w:proofErr w:type="gramEnd"/>
+      <w:r>
+        <w:t xml:space="preserve"> Form)</w:t>
+      </w:r>
+    </w:p>
+    <w:p/>
+    <w:p>
+      <w:pPr>
+        <w:rPr>
+          <w:b/>
+          <w:bCs/>
+        </w:rPr>
+      </w:pPr>
+      <w:r>
+        <w:rPr>
+          <w:b/>
+          <w:bCs/>
+        </w:rPr>
+        <w:t>Sign up Form:</w:t>
+      </w:r>
+    </w:p>
+    <w:p>
+      <w:hyperlink r:id="rId17" w:history="1">
+        <w:r>
+          <w:rPr>
+            <w:rStyle w:val="Hyperlink"/>
+          </w:rPr>
+          <w:t>https://forms.office.com/r/wJxVQy0XvW</w:t>
+        </w:r>
+      </w:hyperlink>
+      <w:r>
+        <w:t xml:space="preserve"> </w:t>
+      </w:r>
+    </w:p>
+    <w:p/>
+    <w:p/>
+    <w:p>
+      <w:pPr>
         <w:rPr>
           <w:b/>
           <w:bCs/>
@@ -2299,6 +2398,53 @@
           <w:szCs w:val="32"/>
         </w:rPr>
         <w:t>What to Submit?</w:t>
+      </w:r>
+      <w:r>
+        <w:rPr>
+          <w:b/>
+          <w:bCs/>
+          <w:sz w:val="32"/>
+          <w:szCs w:val="32"/>
+        </w:rPr>
+        <w:t xml:space="preserve"> (This is for 2</w:t>
+      </w:r>
+      <w:r>
+        <w:rPr>
+          <w:b/>
+          <w:bCs/>
+          <w:sz w:val="32"/>
+          <w:szCs w:val="32"/>
+          <w:vertAlign w:val="superscript"/>
+        </w:rPr>
+        <w:t>nd</w:t>
+      </w:r>
+      <w:r>
+        <w:rPr>
+          <w:b/>
+          <w:bCs/>
+          <w:sz w:val="32"/>
+          <w:szCs w:val="32"/>
+        </w:rPr>
+        <w:t xml:space="preserve"> stage once you pass the 1</w:t>
+      </w:r>
+      <w:r>
+        <w:rPr>
+          <w:b/>
+          <w:bCs/>
+          <w:sz w:val="32"/>
+          <w:szCs w:val="32"/>
+          <w:vertAlign w:val="superscript"/>
+        </w:rPr>
+        <w:t>st</w:t>
+      </w:r>
+      <w:r>
+        <w:rPr>
+          <w:b/>
+          <w:bCs/>
+          <w:sz w:val="32"/>
+          <w:szCs w:val="32"/>
+        </w:rPr>
+        <w:t xml:space="preserve"> stage)</w:t>
       </w:r>
     </w:p>
     <w:p>
@@ -2310,7 +2456,6 @@
         </w:numPr>
       </w:pPr>
       <w:r>
-        <w:lastRenderedPageBreak/>
         <w:t>A zip file with individual folders for all the test regions</w:t>
       </w:r>
       <w:r>
@@ -2595,7 +2740,7 @@
         </w:rPr>
         <w:t xml:space="preserve"> -L 5005:c0xxx:5005 </w:t>
       </w:r>
-      <w:hyperlink r:id="rId17" w:history="1">
+      <w:hyperlink r:id="rId18" w:history="1">
         <w:r>
           <w:rPr>
             <w:rStyle w:val="Hyperlink"/>
@@ -3018,6 +3163,92 @@
     </w:lvl>
   </w:abstractNum>
   <w:abstractNum w:abstractNumId="4" w15:restartNumberingAfterBreak="0">
+    <w:nsid w:val="34810950"/>
+    <w:multiLevelType w:val="hybridMultilevel"/>
+    <w:tmpl w:val="D3E21F4A"/>
+    <w:lvl w:ilvl="0" w:tplc="04090019">
+      <w:start w:val="1"/>
+      <w:numFmt w:val="lowerLetter"/>
+      <w:lvlText w:val="%1."/>
+      <w:lvlJc w:val="left"/>
+      <w:pPr>
+        <w:ind w:left="1440" w:hanging="360"/>
+      </w:pPr>
+    </w:lvl>
+    <w:lvl w:ilvl="1" w:tplc="04090019" w:tentative="1">
+      <w:start w:val="1"/>
+      <w:numFmt w:val="lowerLetter"/>
+      <w:lvlText w:val="%2."/>
+      <w:lvlJc w:val="left"/>
+      <w:pPr>
+        <w:ind w:left="2160" w:hanging="360"/>
+      </w:pPr>
+    </w:lvl>
+    <w:lvl w:ilvl="2" w:tplc="0409001B" w:tentative="1">
+      <w:start w:val="1"/>
+      <w:numFmt w:val="lowerRoman"/>
+      <w:lvlText w:val="%3."/>
+      <w:lvlJc w:val="right"/>
+      <w:pPr>
+        <w:ind w:left="2880" w:hanging="180"/>
+      </w:pPr>
+    </w:lvl>
+    <w:lvl w:ilvl="3" w:tplc="0409000F" w:tentative="1">
+      <w:start w:val="1"/>
+      <w:numFmt w:val="decimal"/>
+      <w:lvlText w:val="%4."/>
+      <w:lvlJc w:val="left"/>
+      <w:pPr>
+        <w:ind w:left="3600" w:hanging="360"/>
+      </w:pPr>
+    </w:lvl>
+    <w:lvl w:ilvl="4" w:tplc="04090019" w:tentative="1">
+      <w:start w:val="1"/>
+      <w:numFmt w:val="lowerLetter"/>
+      <w:lvlText w:val="%5."/>
+      <w:lvlJc w:val="left"/>
+      <w:pPr>
+        <w:ind w:left="4320" w:hanging="360"/>
+      </w:pPr>
+    </w:lvl>
+    <w:lvl w:ilvl="5" w:tplc="0409001B" w:tentative="1">
+      <w:start w:val="1"/>
+      <w:numFmt w:val="lowerRoman"/>
+      <w:lvlText w:val="%6."/>
+      <w:lvlJc w:val="right"/>
+      <w:pPr>
+        <w:ind w:left="5040" w:hanging="180"/>
+      </w:pPr>
+    </w:lvl>
+    <w:lvl w:ilvl="6" w:tplc="0409000F" w:tentative="1">
+      <w:start w:val="1"/>
+      <w:numFmt w:val="decimal"/>
+      <w:lvlText w:val="%7."/>
+      <w:lvlJc w:val="left"/>
+      <w:pPr>
+        <w:ind w:left="5760" w:hanging="360"/>
+      </w:pPr>
+    </w:lvl>
+    <w:lvl w:ilvl="7" w:tplc="04090019" w:tentative="1">
+      <w:start w:val="1"/>
+      <w:numFmt w:val="lowerLetter"/>
+      <w:lvlText w:val="%8."/>
+      <w:lvlJc w:val="left"/>
+      <w:pPr>
+        <w:ind w:left="6480" w:hanging="360"/>
+      </w:pPr>
+    </w:lvl>
+    <w:lvl w:ilvl="8" w:tplc="0409001B" w:tentative="1">
+      <w:start w:val="1"/>
+      <w:numFmt w:val="lowerRoman"/>
+      <w:lvlText w:val="%9."/>
+      <w:lvlJc w:val="right"/>
+      <w:pPr>
+        <w:ind w:left="7200" w:hanging="180"/>
+      </w:pPr>
+    </w:lvl>
+  </w:abstractNum>
+  <w:abstractNum w:abstractNumId="5" w15:restartNumberingAfterBreak="0">
     <w:nsid w:val="42143109"/>
     <w:multiLevelType w:val="hybridMultilevel"/>
     <w:tmpl w:val="2E166676"/>
@@ -3109,7 +3340,7 @@
       </w:pPr>
     </w:lvl>
   </w:abstractNum>
-  <w:abstractNum w:abstractNumId="5" w15:restartNumberingAfterBreak="0">
+  <w:abstractNum w:abstractNumId="6" w15:restartNumberingAfterBreak="0">
     <w:nsid w:val="4CC60164"/>
     <w:multiLevelType w:val="hybridMultilevel"/>
     <w:tmpl w:val="DD464B54"/>
@@ -3198,7 +3429,7 @@
       </w:pPr>
     </w:lvl>
   </w:abstractNum>
-  <w:abstractNum w:abstractNumId="6" w15:restartNumberingAfterBreak="0">
+  <w:abstractNum w:abstractNumId="7" w15:restartNumberingAfterBreak="0">
     <w:nsid w:val="4E5C5E54"/>
     <w:multiLevelType w:val="hybridMultilevel"/>
     <w:tmpl w:val="2E028D08"/>
@@ -3311,7 +3542,7 @@
       </w:rPr>
     </w:lvl>
   </w:abstractNum>
-  <w:abstractNum w:abstractNumId="7" w15:restartNumberingAfterBreak="0">
+  <w:abstractNum w:abstractNumId="8" w15:restartNumberingAfterBreak="0">
     <w:nsid w:val="5D013040"/>
     <w:multiLevelType w:val="hybridMultilevel"/>
     <w:tmpl w:val="C3786E24"/>
@@ -3400,7 +3631,7 @@
       </w:pPr>
     </w:lvl>
   </w:abstractNum>
-  <w:abstractNum w:abstractNumId="8" w15:restartNumberingAfterBreak="0">
+  <w:abstractNum w:abstractNumId="9" w15:restartNumberingAfterBreak="0">
     <w:nsid w:val="7B7A483C"/>
     <w:multiLevelType w:val="hybridMultilevel"/>
     <w:tmpl w:val="3500AFD0"/>
@@ -3490,22 +3721,22 @@
     </w:lvl>
   </w:abstractNum>
   <w:num w:numId="1" w16cid:durableId="1152134916">
-    <w:abstractNumId w:val="4"/>
+    <w:abstractNumId w:val="5"/>
   </w:num>
   <w:num w:numId="2" w16cid:durableId="1106004877">
     <w:abstractNumId w:val="3"/>
   </w:num>
   <w:num w:numId="3" w16cid:durableId="1607038012">
-    <w:abstractNumId w:val="7"/>
+    <w:abstractNumId w:val="8"/>
   </w:num>
   <w:num w:numId="4" w16cid:durableId="1731806423">
     <w:abstractNumId w:val="2"/>
   </w:num>
   <w:num w:numId="5" w16cid:durableId="188490369">
-    <w:abstractNumId w:val="5"/>
+    <w:abstractNumId w:val="6"/>
   </w:num>
   <w:num w:numId="6" w16cid:durableId="1594896490">
-    <w:abstractNumId w:val="8"/>
+    <w:abstractNumId w:val="9"/>
   </w:num>
   <w:num w:numId="7" w16cid:durableId="732504936">
     <w:abstractNumId w:val="1"/>
@@ -3514,7 +3745,10 @@
     <w:abstractNumId w:val="0"/>
   </w:num>
   <w:num w:numId="9" w16cid:durableId="1235428816">
-    <w:abstractNumId w:val="6"/>
+    <w:abstractNumId w:val="7"/>
+  </w:num>
+  <w:num w:numId="10" w16cid:durableId="249586799">
+    <w:abstractNumId w:val="4"/>
   </w:num>
 </w:numbering>
 </file>

</xml_diff>

<commit_message>
Add pre trained model
</commit_message>
<xml_diff>
--- a/forest_model_AL_instructions.docx
+++ b/forest_model_AL_instructions.docx
@@ -487,6 +487,11 @@
     </w:p>
     <w:p>
       <w:pPr>
+        <w:pStyle w:val="ListParagraph"/>
+      </w:pPr>
+    </w:p>
+    <w:p>
+      <w:pPr>
         <w:rPr>
           <w:b/>
           <w:bCs/>
@@ -501,6 +506,7 @@
           <w:sz w:val="28"/>
           <w:szCs w:val="28"/>
         </w:rPr>
+        <w:lastRenderedPageBreak/>
         <w:t xml:space="preserve"># </w:t>
       </w:r>
       <w:r>
@@ -542,7 +548,6 @@
         </w:numPr>
       </w:pPr>
       <w:r>
-        <w:lastRenderedPageBreak/>
         <w:t xml:space="preserve">Open a </w:t>
       </w:r>
       <w:proofErr w:type="spellStart"/>
@@ -653,6 +658,18 @@
     </w:p>
     <w:p>
       <w:pPr>
+        <w:pStyle w:val="ListParagraph"/>
+        <w:ind w:left="1440"/>
+      </w:pPr>
+    </w:p>
+    <w:p>
+      <w:pPr>
+        <w:pStyle w:val="ListParagraph"/>
+        <w:ind w:left="1440"/>
+      </w:pPr>
+    </w:p>
+    <w:p>
+      <w:pPr>
         <w:rPr>
           <w:b/>
           <w:bCs/>
@@ -950,7 +967,7 @@
         <w:t xml:space="preserve">, </w:t>
       </w:r>
       <w:r>
-        <w:t xml:space="preserve">got to the last line and </w:t>
+        <w:t xml:space="preserve">go to the last line and </w:t>
       </w:r>
       <w:r>
         <w:t xml:space="preserve">replace </w:t>
@@ -960,7 +977,7 @@
       </w:r>
       <w:proofErr w:type="spellStart"/>
       <w:r>
-        <w:t>saugat</w:t>
+        <w:t>BlazerId</w:t>
       </w:r>
       <w:proofErr w:type="spellEnd"/>
       <w:r>
@@ -1068,10 +1085,10 @@
         <w:t xml:space="preserve"> activate </w:t>
       </w:r>
       <w:proofErr w:type="spellStart"/>
+      <w:r>
+        <w:t>al_</w:t>
+      </w:r>
       <w:proofErr w:type="gramStart"/>
-      <w:r>
-        <w:t>test</w:t>
-      </w:r>
       <w:r>
         <w:t>env</w:t>
       </w:r>
@@ -1377,6 +1394,8 @@
       </w:r>
     </w:p>
     <w:p/>
+    <w:p/>
+    <w:p/>
     <w:p>
       <w:pPr>
         <w:pStyle w:val="ListParagraph"/>
@@ -1391,6 +1410,7 @@
           <w:b/>
           <w:bCs/>
         </w:rPr>
+        <w:lastRenderedPageBreak/>
         <w:t>Pascalnodes</w:t>
       </w:r>
       <w:proofErr w:type="spellEnd"/>
@@ -1634,7 +1654,6 @@
         </w:rPr>
       </w:pPr>
       <w:r>
-        <w:lastRenderedPageBreak/>
         <w:t xml:space="preserve">Once this command is run, it will take some time to allocate you a </w:t>
       </w:r>
       <w:proofErr w:type="spellStart"/>
@@ -2376,11 +2395,20 @@
           <w:bCs/>
         </w:rPr>
       </w:pPr>
-      <w:r>
-        <w:rPr>
-          <w:b/>
-          <w:bCs/>
-        </w:rPr>
+    </w:p>
+    <w:p>
+      <w:pPr>
+        <w:rPr>
+          <w:b/>
+          <w:bCs/>
+        </w:rPr>
+      </w:pPr>
+      <w:r>
+        <w:rPr>
+          <w:b/>
+          <w:bCs/>
+        </w:rPr>
+        <w:lastRenderedPageBreak/>
         <w:t>Terminal 4:</w:t>
       </w:r>
     </w:p>
@@ -2436,10 +2464,6 @@
         <w:t>(remember to replace c0xxx with your machine id from Step 4)</w:t>
       </w:r>
     </w:p>
-    <w:p/>
-    <w:p/>
-    <w:p/>
-    <w:p/>
     <w:p/>
     <w:p>
       <w:pPr>
@@ -2682,29 +2706,27 @@
       <w:r>
         <w:t xml:space="preserve">. Once you make it run successfully, please take the screenshot of your result as demonstrated by the TAs and upload them in the </w:t>
       </w:r>
-      <w:proofErr w:type="gramStart"/>
-      <w:r>
-        <w:t>sign up</w:t>
-      </w:r>
-      <w:proofErr w:type="gramEnd"/>
+      <w:r>
+        <w:t>sign-up</w:t>
+      </w:r>
       <w:r>
         <w:t xml:space="preserve"> form below. We will review your work and assign you the actual task based on this </w:t>
       </w:r>
-      <w:proofErr w:type="spellStart"/>
-      <w:proofErr w:type="gramStart"/>
-      <w:r>
-        <w:t>sign up</w:t>
-      </w:r>
-      <w:proofErr w:type="spellEnd"/>
-      <w:proofErr w:type="gramEnd"/>
-      <w:r>
-        <w:t xml:space="preserve"> sheet. (Note: You will need to login using your UAB email and password to access this </w:t>
-      </w:r>
-      <w:proofErr w:type="gramStart"/>
-      <w:r>
-        <w:t>Sign up</w:t>
-      </w:r>
-      <w:proofErr w:type="gramEnd"/>
+      <w:r>
+        <w:t>sign-up</w:t>
+      </w:r>
+      <w:r>
+        <w:t xml:space="preserve"> </w:t>
+      </w:r>
+      <w:r>
+        <w:t>form</w:t>
+      </w:r>
+      <w:r>
+        <w:t xml:space="preserve">. (Note: You will need to login using your UAB email and password to access this </w:t>
+      </w:r>
+      <w:r>
+        <w:t>Sign-up</w:t>
+      </w:r>
       <w:r>
         <w:t xml:space="preserve"> Form)</w:t>
       </w:r>
@@ -2722,7 +2744,21 @@
           <w:b/>
           <w:bCs/>
         </w:rPr>
-        <w:t>Sign up Form:</w:t>
+        <w:t>Sign</w:t>
+      </w:r>
+      <w:r>
+        <w:rPr>
+          <w:b/>
+          <w:bCs/>
+        </w:rPr>
+        <w:t>-</w:t>
+      </w:r>
+      <w:r>
+        <w:rPr>
+          <w:b/>
+          <w:bCs/>
+        </w:rPr>
+        <w:t>up Form:</w:t>
       </w:r>
     </w:p>
     <w:p>
@@ -2739,7 +2775,12 @@
       </w:r>
     </w:p>
     <w:p/>
-    <w:p/>
+    <w:p>
+      <w:pPr>
+        <w:pStyle w:val="ListParagraph"/>
+        <w:ind w:left="1440"/>
+      </w:pPr>
+    </w:p>
     <w:p>
       <w:pPr>
         <w:rPr>
@@ -2765,7 +2806,7 @@
           <w:sz w:val="32"/>
           <w:szCs w:val="32"/>
         </w:rPr>
-        <w:t xml:space="preserve"> (This is for 2</w:t>
+        <w:t xml:space="preserve"> (Note: this is for 2</w:t>
       </w:r>
       <w:r>
         <w:rPr>
@@ -2815,39 +2856,15 @@
         </w:numPr>
       </w:pPr>
       <w:r>
-        <w:t>A zip file with individual folders for all the test regions</w:t>
-      </w:r>
-      <w:r>
-        <w:t xml:space="preserve">. Individual folders should be named </w:t>
-      </w:r>
-      <w:proofErr w:type="spellStart"/>
-      <w:r>
-        <w:t>Region_</w:t>
-      </w:r>
-      <w:r>
-        <w:t>X</w:t>
-      </w:r>
-      <w:r>
-        <w:t>_TEST</w:t>
-      </w:r>
-      <w:proofErr w:type="spellEnd"/>
-      <w:r>
-        <w:t xml:space="preserve"> (X is the region id)</w:t>
-      </w:r>
-      <w:r>
-        <w:t>. Th</w:t>
-      </w:r>
-      <w:r>
-        <w:t>ese</w:t>
-      </w:r>
-      <w:r>
-        <w:t xml:space="preserve"> folder</w:t>
-      </w:r>
-      <w:r>
-        <w:t>s each</w:t>
-      </w:r>
-      <w:r>
-        <w:t xml:space="preserve"> should contain 2 files below:</w:t>
+        <w:t xml:space="preserve">A zip file with individual folders for all the test regions. Individual folders should be named </w:t>
+      </w:r>
+      <w:proofErr w:type="spellStart"/>
+      <w:r>
+        <w:t>Region_X_TEST</w:t>
+      </w:r>
+      <w:proofErr w:type="spellEnd"/>
+      <w:r>
+        <w:t xml:space="preserve"> (X is the region id). These folders each should contain 2 files below:</w:t>
       </w:r>
     </w:p>
     <w:p>
@@ -2859,13 +2876,7 @@
         </w:numPr>
       </w:pPr>
       <w:r>
-        <w:t xml:space="preserve">Final </w:t>
-      </w:r>
-      <w:r>
-        <w:t>zip file</w:t>
-      </w:r>
-      <w:r>
-        <w:t xml:space="preserve"> that you downloaded from the frontend for this test </w:t>
+        <w:t xml:space="preserve">Final zip file that you downloaded from the frontend for this test </w:t>
       </w:r>
       <w:proofErr w:type="gramStart"/>
       <w:r>
@@ -2882,16 +2893,11 @@
         </w:numPr>
       </w:pPr>
       <w:r>
-        <w:t>Latest model checkpoint saved in /forest_model_AL/backend_code/</w:t>
-      </w:r>
-      <w:r>
-        <w:t>users/YOUR_BLAZER_ID/</w:t>
-      </w:r>
-      <w:r>
-        <w:t>saved_models_forest/Region_X_TEST/.</w:t>
-      </w:r>
-      <w:r>
-        <w:t xml:space="preserve"> Model checkpoints are named as saved_model_forest_</w:t>
+        <w:t>Latest model checkpoint saved in /forest_model_AL/backend_code/users/YOUR_BLAZER_ID/saved_models_forest</w:t>
+      </w:r>
+      <w:r>
+        <w:lastRenderedPageBreak/>
+        <w:t>/Region_X_TEST/. Model checkpoints are named as saved_model_forest_</w:t>
       </w:r>
       <w:proofErr w:type="gramStart"/>
       <w:r>
@@ -2899,32 +2905,7 @@
       </w:r>
       <w:proofErr w:type="gramEnd"/>
       <w:r>
-        <w:t xml:space="preserve">, </w:t>
-      </w:r>
-      <w:r>
-        <w:lastRenderedPageBreak/>
-        <w:t>saved_model_forest_</w:t>
-      </w:r>
-      <w:r>
-        <w:t>2</w:t>
-      </w:r>
-      <w:r>
-        <w:t>.ckpt,</w:t>
-      </w:r>
-      <w:r>
-        <w:t xml:space="preserve"> </w:t>
-      </w:r>
-      <w:r>
-        <w:t>saved_model_forest_</w:t>
-      </w:r>
-      <w:r>
-        <w:t>3</w:t>
-      </w:r>
-      <w:r>
-        <w:t>.ckpt</w:t>
-      </w:r>
-      <w:r>
-        <w:t xml:space="preserve">…. and so on. You only need to submit the latest one </w:t>
+        <w:t xml:space="preserve">, saved_model_forest_2.ckpt, saved_model_forest_3.ckpt…. and so on. You only need to submit the latest one </w:t>
       </w:r>
       <w:proofErr w:type="spellStart"/>
       <w:proofErr w:type="gramStart"/>
@@ -2934,38 +2915,8 @@
       <w:proofErr w:type="spellEnd"/>
       <w:proofErr w:type="gramEnd"/>
       <w:r>
-        <w:t xml:space="preserve">, </w:t>
-      </w:r>
-      <w:r>
-        <w:t>saved_model_forest_3.ckpt</w:t>
-      </w:r>
-      <w:r>
-        <w:t xml:space="preserve"> in this case.</w:t>
-      </w:r>
-    </w:p>
-    <w:p>
-      <w:pPr>
-        <w:pStyle w:val="ListParagraph"/>
-        <w:ind w:left="1440"/>
-      </w:pPr>
-    </w:p>
-    <w:p>
-      <w:pPr>
-        <w:pStyle w:val="ListParagraph"/>
-        <w:ind w:left="1440"/>
-      </w:pPr>
-    </w:p>
-    <w:p>
-      <w:pPr>
-        <w:pStyle w:val="ListParagraph"/>
-        <w:ind w:left="1440"/>
-      </w:pPr>
-    </w:p>
-    <w:p>
-      <w:pPr>
-        <w:pStyle w:val="ListParagraph"/>
-        <w:ind w:left="1440"/>
-      </w:pPr>
+        <w:t>, saved_model_forest_3.ckpt in this case.</w:t>
+      </w:r>
     </w:p>
     <w:p>
       <w:pPr>

</xml_diff>

<commit_message>
Fix bug on multi-digit region ids
</commit_message>
<xml_diff>
--- a/forest_model_AL_instructions.docx
+++ b/forest_model_AL_instructions.docx
@@ -371,14 +371,30 @@
           <w:numId w:val="6"/>
         </w:numPr>
       </w:pPr>
-      <w:hyperlink r:id="rId9" w:history="1">
-        <w:r>
-          <w:rPr>
-            <w:rStyle w:val="Hyperlink"/>
-          </w:rPr>
-          <w:t>https://drive.google.com/file/d/1mMX70XYqufMi-CYIh5BwCQnHSpKNq-i9/view?usp=sharing</w:t>
-        </w:r>
-      </w:hyperlink>
+      <w:r>
+        <w:fldChar w:fldCharType="begin"/>
+      </w:r>
+      <w:r>
+        <w:instrText>HYPERLINK "</w:instrText>
+      </w:r>
+      <w:r>
+        <w:instrText>https://drive.google.com/file/d/1mMX70XYqufMi-CYIh5BwCQnHSpKNq-i9/view?usp=sharing</w:instrText>
+      </w:r>
+      <w:r>
+        <w:instrText>"</w:instrText>
+      </w:r>
+      <w:r>
+        <w:fldChar w:fldCharType="separate"/>
+      </w:r>
+      <w:r>
+        <w:rPr>
+          <w:rStyle w:val="Hyperlink"/>
+        </w:rPr>
+        <w:t>https://drive.google.com/file/d/1mMX70XYqufMi-CYIh5BwCQnHSpKNq-i9/view?usp=sharing</w:t>
+      </w:r>
+      <w:r>
+        <w:fldChar w:fldCharType="end"/>
+      </w:r>
       <w:r>
         <w:t xml:space="preserve"> </w:t>
       </w:r>
@@ -427,14 +443,30 @@
       <w:r>
         <w:t xml:space="preserve">: </w:t>
       </w:r>
-      <w:hyperlink r:id="rId10" w:history="1">
-        <w:r>
-          <w:rPr>
-            <w:rStyle w:val="Hyperlink"/>
-          </w:rPr>
-          <w:t>https://drive.google.com/file/d/1B1eeFZRY2jf6xzwuk40EH3E51UJZ-hVt/view?usp=sharing</w:t>
-        </w:r>
-      </w:hyperlink>
+      <w:r>
+        <w:fldChar w:fldCharType="begin"/>
+      </w:r>
+      <w:r>
+        <w:instrText>HYPERLINK "</w:instrText>
+      </w:r>
+      <w:r>
+        <w:instrText>https://drive.google.com/file/d/1B1eeFZRY2jf6xzwuk40EH3E51UJZ-hVt/view?usp=sharing</w:instrText>
+      </w:r>
+      <w:r>
+        <w:instrText>"</w:instrText>
+      </w:r>
+      <w:r>
+        <w:fldChar w:fldCharType="separate"/>
+      </w:r>
+      <w:r>
+        <w:rPr>
+          <w:rStyle w:val="Hyperlink"/>
+        </w:rPr>
+        <w:t>https://drive.google.com/file/d/1B1eeFZRY2jf6xzwuk40EH3E51UJZ-hVt/view?usp=sharing</w:t>
+      </w:r>
+      <w:r>
+        <w:fldChar w:fldCharType="end"/>
+      </w:r>
       <w:r>
         <w:t xml:space="preserve"> </w:t>
       </w:r>
@@ -468,14 +500,30 @@
       <w:r>
         <w:t xml:space="preserve">: </w:t>
       </w:r>
-      <w:hyperlink r:id="rId11" w:history="1">
-        <w:r>
-          <w:rPr>
-            <w:rStyle w:val="Hyperlink"/>
-          </w:rPr>
-          <w:t>https://drive.google.com/file/d/19yM2JogLxKcIS32bGLHUO-YJNNMoFunJ/view?usp=sharing</w:t>
-        </w:r>
-      </w:hyperlink>
+      <w:r>
+        <w:fldChar w:fldCharType="begin"/>
+      </w:r>
+      <w:r>
+        <w:instrText>HYPERLINK "</w:instrText>
+      </w:r>
+      <w:r>
+        <w:instrText>https://drive.google.com/file/d/19yM2JogLxKcIS32bGLHUO-YJNNMoFunJ/view?usp=sharing</w:instrText>
+      </w:r>
+      <w:r>
+        <w:instrText>"</w:instrText>
+      </w:r>
+      <w:r>
+        <w:fldChar w:fldCharType="separate"/>
+      </w:r>
+      <w:r>
+        <w:rPr>
+          <w:rStyle w:val="Hyperlink"/>
+        </w:rPr>
+        <w:t>https://drive.google.com/file/d/19yM2JogLxKcIS32bGLHUO-YJNNMoFunJ/view?usp=sharing</w:t>
+      </w:r>
+      <w:r>
+        <w:fldChar w:fldCharType="end"/>
+      </w:r>
       <w:r>
         <w:t xml:space="preserve"> </w:t>
       </w:r>
@@ -591,7 +639,7 @@
       <w:r>
         <w:t xml:space="preserve">&gt; </w:t>
       </w:r>
-      <w:hyperlink r:id="rId12" w:history="1">
+      <w:hyperlink r:id="rId9" w:history="1">
         <w:r>
           <w:rPr>
             <w:rStyle w:val="Hyperlink"/>
@@ -743,7 +791,7 @@
       <w:r>
         <w:t xml:space="preserve"> </w:t>
       </w:r>
-      <w:hyperlink r:id="rId13" w:history="1">
+      <w:hyperlink r:id="rId10" w:history="1">
         <w:r>
           <w:rPr>
             <w:rStyle w:val="Hyperlink"/>
@@ -886,7 +934,1272 @@
       <w:r>
         <w:t xml:space="preserve"> </w:t>
       </w:r>
-      <w:hyperlink r:id="rId14" w:history="1">
+      <w:r>
+        <w:fldChar w:fldCharType="begin"/>
+      </w:r>
+      <w:r>
+        <w:instrText>HYPERLINK "mailto:BlazerId@cheaha.rc.uab.edu"</w:instrText>
+      </w:r>
+      <w:r>
+        <w:fldChar w:fldCharType="separate"/>
+      </w:r>
+      <w:r>
+        <w:rPr>
+          <w:rStyle w:val="Hyperlink"/>
+        </w:rPr>
+        <w:t>BlazerId@cheaha.rc.uab.edu</w:t>
+      </w:r>
+      <w:r>
+        <w:fldChar w:fldCharType="end"/>
+      </w:r>
+    </w:p>
+    <w:p>
+      <w:pPr>
+        <w:pStyle w:val="ListParagraph"/>
+        <w:numPr>
+          <w:ilvl w:val="1"/>
+          <w:numId w:val="1"/>
+        </w:numPr>
+      </w:pPr>
+      <w:r>
+        <w:t>Enter your password (UAB’s outlook account’s password)</w:t>
+      </w:r>
+    </w:p>
+    <w:p>
+      <w:pPr>
+        <w:pStyle w:val="ListParagraph"/>
+        <w:numPr>
+          <w:ilvl w:val="1"/>
+          <w:numId w:val="1"/>
+        </w:numPr>
+      </w:pPr>
+      <w:r>
+        <w:t>cd to /</w:t>
+      </w:r>
+      <w:proofErr w:type="spellStart"/>
+      <w:r>
+        <w:t>forest_model_AL</w:t>
+      </w:r>
+      <w:proofErr w:type="spellEnd"/>
+      <w:r>
+        <w:t>/</w:t>
+      </w:r>
+    </w:p>
+    <w:p>
+      <w:pPr>
+        <w:pStyle w:val="ListParagraph"/>
+        <w:numPr>
+          <w:ilvl w:val="1"/>
+          <w:numId w:val="1"/>
+        </w:numPr>
+      </w:pPr>
+      <w:r>
+        <w:t xml:space="preserve">Run this command: module load </w:t>
+      </w:r>
+      <w:proofErr w:type="gramStart"/>
+      <w:r>
+        <w:t>Anaconda3</w:t>
+      </w:r>
+      <w:proofErr w:type="gramEnd"/>
+    </w:p>
+    <w:p>
+      <w:pPr>
+        <w:pStyle w:val="ListParagraph"/>
+        <w:numPr>
+          <w:ilvl w:val="1"/>
+          <w:numId w:val="1"/>
+        </w:numPr>
+      </w:pPr>
+      <w:r>
+        <w:t xml:space="preserve">open </w:t>
+      </w:r>
+      <w:proofErr w:type="spellStart"/>
+      <w:r>
+        <w:t>environment.yml</w:t>
+      </w:r>
+      <w:proofErr w:type="spellEnd"/>
+      <w:r>
+        <w:t xml:space="preserve"> file</w:t>
+      </w:r>
+      <w:r>
+        <w:t xml:space="preserve">, </w:t>
+      </w:r>
+      <w:r>
+        <w:t xml:space="preserve">go to the last line and </w:t>
+      </w:r>
+      <w:r>
+        <w:t xml:space="preserve">replace </w:t>
+      </w:r>
+      <w:r>
+        <w:t>‘</w:t>
+      </w:r>
+      <w:proofErr w:type="spellStart"/>
+      <w:r>
+        <w:t>BlazerId</w:t>
+      </w:r>
+      <w:proofErr w:type="spellEnd"/>
+      <w:r>
+        <w:t>’</w:t>
+      </w:r>
+      <w:r>
+        <w:t xml:space="preserve"> </w:t>
+      </w:r>
+      <w:r>
+        <w:t>with your</w:t>
+      </w:r>
+      <w:r>
+        <w:t xml:space="preserve"> </w:t>
+      </w:r>
+      <w:proofErr w:type="spellStart"/>
+      <w:r>
+        <w:t>BlazerId</w:t>
+      </w:r>
+      <w:proofErr w:type="spellEnd"/>
+      <w:r>
+        <w:t xml:space="preserve">, and save the </w:t>
+      </w:r>
+      <w:proofErr w:type="gramStart"/>
+      <w:r>
+        <w:t>file</w:t>
+      </w:r>
+      <w:proofErr w:type="gramEnd"/>
+    </w:p>
+    <w:p>
+      <w:pPr>
+        <w:pStyle w:val="ListParagraph"/>
+        <w:numPr>
+          <w:ilvl w:val="1"/>
+          <w:numId w:val="1"/>
+        </w:numPr>
+      </w:pPr>
+      <w:r>
+        <w:t xml:space="preserve">Run this command to install a new virtual env with all the </w:t>
+      </w:r>
+      <w:proofErr w:type="gramStart"/>
+      <w:r>
+        <w:t>requirements</w:t>
+      </w:r>
+      <w:proofErr w:type="gramEnd"/>
+    </w:p>
+    <w:p>
+      <w:pPr>
+        <w:pStyle w:val="ListParagraph"/>
+        <w:numPr>
+          <w:ilvl w:val="2"/>
+          <w:numId w:val="1"/>
+        </w:numPr>
+      </w:pPr>
+      <w:proofErr w:type="spellStart"/>
+      <w:r>
+        <w:t>conda</w:t>
+      </w:r>
+      <w:proofErr w:type="spellEnd"/>
+      <w:r>
+        <w:t xml:space="preserve"> env </w:t>
+      </w:r>
+      <w:r>
+        <w:t>create</w:t>
+      </w:r>
+      <w:r>
+        <w:t xml:space="preserve"> -f </w:t>
+      </w:r>
+      <w:proofErr w:type="spellStart"/>
+      <w:proofErr w:type="gramStart"/>
+      <w:r>
+        <w:t>environment.yml</w:t>
+      </w:r>
+      <w:proofErr w:type="spellEnd"/>
+      <w:proofErr w:type="gramEnd"/>
+    </w:p>
+    <w:p>
+      <w:pPr>
+        <w:pStyle w:val="ListParagraph"/>
+        <w:numPr>
+          <w:ilvl w:val="1"/>
+          <w:numId w:val="1"/>
+        </w:numPr>
+      </w:pPr>
+      <w:r>
+        <w:t xml:space="preserve">Activate the </w:t>
+      </w:r>
+      <w:r>
+        <w:t>installed environment using</w:t>
+      </w:r>
+      <w:r>
+        <w:t xml:space="preserve"> and make sure the environment is activated</w:t>
+      </w:r>
+      <w:r>
+        <w:t>:</w:t>
+      </w:r>
+    </w:p>
+    <w:p>
+      <w:pPr>
+        <w:pStyle w:val="ListParagraph"/>
+        <w:numPr>
+          <w:ilvl w:val="2"/>
+          <w:numId w:val="1"/>
+        </w:numPr>
+      </w:pPr>
+      <w:proofErr w:type="spellStart"/>
+      <w:r>
+        <w:t>conda</w:t>
+      </w:r>
+      <w:proofErr w:type="spellEnd"/>
+      <w:r>
+        <w:t xml:space="preserve"> activate </w:t>
+      </w:r>
+      <w:proofErr w:type="spellStart"/>
+      <w:r>
+        <w:t>al_</w:t>
+      </w:r>
+      <w:proofErr w:type="gramStart"/>
+      <w:r>
+        <w:t>env</w:t>
+      </w:r>
+      <w:proofErr w:type="spellEnd"/>
+      <w:proofErr w:type="gramEnd"/>
+    </w:p>
+    <w:p/>
+    <w:p>
+      <w:pPr>
+        <w:rPr>
+          <w:b/>
+          <w:bCs/>
+          <w:sz w:val="32"/>
+          <w:szCs w:val="32"/>
+        </w:rPr>
+      </w:pPr>
+      <w:r>
+        <w:rPr>
+          <w:b/>
+          <w:bCs/>
+          <w:sz w:val="32"/>
+          <w:szCs w:val="32"/>
+        </w:rPr>
+        <w:t>Step 4:</w:t>
+      </w:r>
+      <w:r>
+        <w:rPr>
+          <w:b/>
+          <w:bCs/>
+          <w:sz w:val="32"/>
+          <w:szCs w:val="32"/>
+        </w:rPr>
+        <w:t xml:space="preserve"> </w:t>
+      </w:r>
+      <w:r>
+        <w:rPr>
+          <w:b/>
+          <w:bCs/>
+          <w:sz w:val="32"/>
+          <w:szCs w:val="32"/>
+        </w:rPr>
+        <w:t xml:space="preserve">Machine Allocation on </w:t>
+      </w:r>
+      <w:proofErr w:type="spellStart"/>
+      <w:r>
+        <w:rPr>
+          <w:b/>
+          <w:bCs/>
+          <w:sz w:val="32"/>
+          <w:szCs w:val="32"/>
+        </w:rPr>
+        <w:t>Cheaha</w:t>
+      </w:r>
+      <w:proofErr w:type="spellEnd"/>
+    </w:p>
+    <w:p/>
+    <w:p>
+      <w:r>
+        <w:t xml:space="preserve">From </w:t>
+      </w:r>
+      <w:proofErr w:type="spellStart"/>
+      <w:r>
+        <w:t>cheaha’s</w:t>
+      </w:r>
+      <w:proofErr w:type="spellEnd"/>
+      <w:r>
+        <w:t xml:space="preserve"> terminal, run one of the following two commands. </w:t>
+      </w:r>
+      <w:r>
+        <w:t xml:space="preserve">Try to use </w:t>
+      </w:r>
+      <w:proofErr w:type="spellStart"/>
+      <w:r>
+        <w:t>Amperenodes</w:t>
+      </w:r>
+      <w:proofErr w:type="spellEnd"/>
+      <w:r>
+        <w:t xml:space="preserve"> as </w:t>
+      </w:r>
+      <w:proofErr w:type="gramStart"/>
+      <w:r>
+        <w:t>first priority</w:t>
+      </w:r>
+      <w:proofErr w:type="gramEnd"/>
+      <w:r>
+        <w:t xml:space="preserve"> since it is faster than </w:t>
+      </w:r>
+      <w:proofErr w:type="spellStart"/>
+      <w:r>
+        <w:t>Pascalnodes</w:t>
+      </w:r>
+      <w:proofErr w:type="spellEnd"/>
+      <w:r>
+        <w:t>.</w:t>
+      </w:r>
+    </w:p>
+    <w:p/>
+    <w:p>
+      <w:pPr>
+        <w:pStyle w:val="ListParagraph"/>
+        <w:numPr>
+          <w:ilvl w:val="0"/>
+          <w:numId w:val="7"/>
+        </w:numPr>
+      </w:pPr>
+      <w:proofErr w:type="spellStart"/>
+      <w:r>
+        <w:rPr>
+          <w:b/>
+          <w:bCs/>
+        </w:rPr>
+        <w:t>Amperenodes</w:t>
+      </w:r>
+      <w:proofErr w:type="spellEnd"/>
+      <w:r>
+        <w:t>:</w:t>
+      </w:r>
+    </w:p>
+    <w:p>
+      <w:pPr>
+        <w:ind w:left="720"/>
+        <w:rPr>
+          <w:rFonts w:ascii="Times New Roman" w:hAnsi="Times New Roman" w:cs="Times New Roman"/>
+          <w:sz w:val="22"/>
+          <w:szCs w:val="22"/>
+        </w:rPr>
+      </w:pPr>
+      <w:proofErr w:type="spellStart"/>
+      <w:r>
+        <w:rPr>
+          <w:rFonts w:ascii="Times New Roman" w:hAnsi="Times New Roman" w:cs="Times New Roman"/>
+          <w:color w:val="000000"/>
+          <w:kern w:val="0"/>
+          <w:sz w:val="28"/>
+          <w:szCs w:val="28"/>
+        </w:rPr>
+        <w:t>srun</w:t>
+      </w:r>
+      <w:proofErr w:type="spellEnd"/>
+      <w:r>
+        <w:rPr>
+          <w:rFonts w:ascii="Times New Roman" w:hAnsi="Times New Roman" w:cs="Times New Roman"/>
+          <w:color w:val="000000"/>
+          <w:kern w:val="0"/>
+          <w:sz w:val="28"/>
+          <w:szCs w:val="28"/>
+        </w:rPr>
+        <w:t xml:space="preserve"> --</w:t>
+      </w:r>
+      <w:proofErr w:type="spellStart"/>
+      <w:r>
+        <w:rPr>
+          <w:rFonts w:ascii="Times New Roman" w:hAnsi="Times New Roman" w:cs="Times New Roman"/>
+          <w:color w:val="000000"/>
+          <w:kern w:val="0"/>
+          <w:sz w:val="28"/>
+          <w:szCs w:val="28"/>
+        </w:rPr>
+        <w:t>ntasks</w:t>
+      </w:r>
+      <w:proofErr w:type="spellEnd"/>
+      <w:r>
+        <w:rPr>
+          <w:rFonts w:ascii="Times New Roman" w:hAnsi="Times New Roman" w:cs="Times New Roman"/>
+          <w:color w:val="000000"/>
+          <w:kern w:val="0"/>
+          <w:sz w:val="28"/>
+          <w:szCs w:val="28"/>
+        </w:rPr>
+        <w:t>=1 --</w:t>
+      </w:r>
+      <w:proofErr w:type="spellStart"/>
+      <w:r>
+        <w:rPr>
+          <w:rFonts w:ascii="Times New Roman" w:hAnsi="Times New Roman" w:cs="Times New Roman"/>
+          <w:color w:val="000000"/>
+          <w:kern w:val="0"/>
+          <w:sz w:val="28"/>
+          <w:szCs w:val="28"/>
+        </w:rPr>
+        <w:t>cpus</w:t>
+      </w:r>
+      <w:proofErr w:type="spellEnd"/>
+      <w:r>
+        <w:rPr>
+          <w:rFonts w:ascii="Times New Roman" w:hAnsi="Times New Roman" w:cs="Times New Roman"/>
+          <w:color w:val="000000"/>
+          <w:kern w:val="0"/>
+          <w:sz w:val="28"/>
+          <w:szCs w:val="28"/>
+        </w:rPr>
+        <w:t>-per-task=1 --mem-per-</w:t>
+      </w:r>
+      <w:proofErr w:type="spellStart"/>
+      <w:r>
+        <w:rPr>
+          <w:rFonts w:ascii="Times New Roman" w:hAnsi="Times New Roman" w:cs="Times New Roman"/>
+          <w:color w:val="000000"/>
+          <w:kern w:val="0"/>
+          <w:sz w:val="28"/>
+          <w:szCs w:val="28"/>
+        </w:rPr>
+        <w:t>cpu</w:t>
+      </w:r>
+      <w:proofErr w:type="spellEnd"/>
+      <w:r>
+        <w:rPr>
+          <w:rFonts w:ascii="Times New Roman" w:hAnsi="Times New Roman" w:cs="Times New Roman"/>
+          <w:color w:val="000000"/>
+          <w:kern w:val="0"/>
+          <w:sz w:val="28"/>
+          <w:szCs w:val="28"/>
+        </w:rPr>
+        <w:t>=32000 --time=12:00:00 --partition=</w:t>
+      </w:r>
+      <w:proofErr w:type="spellStart"/>
+      <w:r>
+        <w:rPr>
+          <w:rFonts w:ascii="Times New Roman" w:hAnsi="Times New Roman" w:cs="Times New Roman"/>
+          <w:color w:val="000000"/>
+          <w:kern w:val="0"/>
+          <w:sz w:val="28"/>
+          <w:szCs w:val="28"/>
+        </w:rPr>
+        <w:t>amperenodes</w:t>
+      </w:r>
+      <w:proofErr w:type="spellEnd"/>
+      <w:r>
+        <w:rPr>
+          <w:rFonts w:ascii="Times New Roman" w:hAnsi="Times New Roman" w:cs="Times New Roman"/>
+          <w:color w:val="000000"/>
+          <w:kern w:val="0"/>
+          <w:sz w:val="28"/>
+          <w:szCs w:val="28"/>
+        </w:rPr>
+        <w:t xml:space="preserve"> --</w:t>
+      </w:r>
+      <w:proofErr w:type="gramStart"/>
+      <w:r>
+        <w:rPr>
+          <w:rFonts w:ascii="Times New Roman" w:hAnsi="Times New Roman" w:cs="Times New Roman"/>
+          <w:color w:val="000000"/>
+          <w:kern w:val="0"/>
+          <w:sz w:val="28"/>
+          <w:szCs w:val="28"/>
+        </w:rPr>
+        <w:t>job-name</w:t>
+      </w:r>
+      <w:proofErr w:type="gramEnd"/>
+      <w:r>
+        <w:rPr>
+          <w:rFonts w:ascii="Times New Roman" w:hAnsi="Times New Roman" w:cs="Times New Roman"/>
+          <w:color w:val="000000"/>
+          <w:kern w:val="0"/>
+          <w:sz w:val="28"/>
+          <w:szCs w:val="28"/>
+        </w:rPr>
+        <w:t>=JOB_NAME --</w:t>
+      </w:r>
+      <w:proofErr w:type="spellStart"/>
+      <w:r>
+        <w:rPr>
+          <w:rFonts w:ascii="Times New Roman" w:hAnsi="Times New Roman" w:cs="Times New Roman"/>
+          <w:color w:val="000000"/>
+          <w:kern w:val="0"/>
+          <w:sz w:val="28"/>
+          <w:szCs w:val="28"/>
+        </w:rPr>
+        <w:t>gres</w:t>
+      </w:r>
+      <w:proofErr w:type="spellEnd"/>
+      <w:r>
+        <w:rPr>
+          <w:rFonts w:ascii="Times New Roman" w:hAnsi="Times New Roman" w:cs="Times New Roman"/>
+          <w:color w:val="000000"/>
+          <w:kern w:val="0"/>
+          <w:sz w:val="28"/>
+          <w:szCs w:val="28"/>
+        </w:rPr>
+        <w:t>=gpu:1 --</w:t>
+      </w:r>
+      <w:proofErr w:type="spellStart"/>
+      <w:r>
+        <w:rPr>
+          <w:rFonts w:ascii="Times New Roman" w:hAnsi="Times New Roman" w:cs="Times New Roman"/>
+          <w:color w:val="000000"/>
+          <w:kern w:val="0"/>
+          <w:sz w:val="28"/>
+          <w:szCs w:val="28"/>
+        </w:rPr>
+        <w:t>pty</w:t>
+      </w:r>
+      <w:proofErr w:type="spellEnd"/>
+      <w:r>
+        <w:rPr>
+          <w:rFonts w:ascii="Times New Roman" w:hAnsi="Times New Roman" w:cs="Times New Roman"/>
+          <w:color w:val="000000"/>
+          <w:kern w:val="0"/>
+          <w:sz w:val="28"/>
+          <w:szCs w:val="28"/>
+        </w:rPr>
+        <w:t xml:space="preserve"> /bin/bash</w:t>
+      </w:r>
+    </w:p>
+    <w:p/>
+    <w:p/>
+    <w:p/>
+    <w:p>
+      <w:pPr>
+        <w:pStyle w:val="ListParagraph"/>
+        <w:numPr>
+          <w:ilvl w:val="0"/>
+          <w:numId w:val="7"/>
+        </w:numPr>
+      </w:pPr>
+      <w:proofErr w:type="spellStart"/>
+      <w:r>
+        <w:rPr>
+          <w:b/>
+          <w:bCs/>
+        </w:rPr>
+        <w:lastRenderedPageBreak/>
+        <w:t>Pascalnodes</w:t>
+      </w:r>
+      <w:proofErr w:type="spellEnd"/>
+      <w:r>
+        <w:t>:</w:t>
+      </w:r>
+    </w:p>
+    <w:p>
+      <w:pPr>
+        <w:ind w:left="720"/>
+        <w:rPr>
+          <w:rFonts w:ascii="Times New Roman" w:hAnsi="Times New Roman" w:cs="Times New Roman"/>
+          <w:sz w:val="22"/>
+          <w:szCs w:val="22"/>
+        </w:rPr>
+      </w:pPr>
+      <w:proofErr w:type="spellStart"/>
+      <w:r>
+        <w:rPr>
+          <w:rFonts w:ascii="Times New Roman" w:hAnsi="Times New Roman" w:cs="Times New Roman"/>
+          <w:color w:val="000000"/>
+          <w:kern w:val="0"/>
+          <w:sz w:val="28"/>
+          <w:szCs w:val="28"/>
+        </w:rPr>
+        <w:t>srun</w:t>
+      </w:r>
+      <w:proofErr w:type="spellEnd"/>
+      <w:r>
+        <w:rPr>
+          <w:rFonts w:ascii="Times New Roman" w:hAnsi="Times New Roman" w:cs="Times New Roman"/>
+          <w:color w:val="000000"/>
+          <w:kern w:val="0"/>
+          <w:sz w:val="28"/>
+          <w:szCs w:val="28"/>
+        </w:rPr>
+        <w:t xml:space="preserve"> --</w:t>
+      </w:r>
+      <w:proofErr w:type="spellStart"/>
+      <w:r>
+        <w:rPr>
+          <w:rFonts w:ascii="Times New Roman" w:hAnsi="Times New Roman" w:cs="Times New Roman"/>
+          <w:color w:val="000000"/>
+          <w:kern w:val="0"/>
+          <w:sz w:val="28"/>
+          <w:szCs w:val="28"/>
+        </w:rPr>
+        <w:t>ntasks</w:t>
+      </w:r>
+      <w:proofErr w:type="spellEnd"/>
+      <w:r>
+        <w:rPr>
+          <w:rFonts w:ascii="Times New Roman" w:hAnsi="Times New Roman" w:cs="Times New Roman"/>
+          <w:color w:val="000000"/>
+          <w:kern w:val="0"/>
+          <w:sz w:val="28"/>
+          <w:szCs w:val="28"/>
+        </w:rPr>
+        <w:t>=1 --</w:t>
+      </w:r>
+      <w:proofErr w:type="spellStart"/>
+      <w:r>
+        <w:rPr>
+          <w:rFonts w:ascii="Times New Roman" w:hAnsi="Times New Roman" w:cs="Times New Roman"/>
+          <w:color w:val="000000"/>
+          <w:kern w:val="0"/>
+          <w:sz w:val="28"/>
+          <w:szCs w:val="28"/>
+        </w:rPr>
+        <w:t>cpus</w:t>
+      </w:r>
+      <w:proofErr w:type="spellEnd"/>
+      <w:r>
+        <w:rPr>
+          <w:rFonts w:ascii="Times New Roman" w:hAnsi="Times New Roman" w:cs="Times New Roman"/>
+          <w:color w:val="000000"/>
+          <w:kern w:val="0"/>
+          <w:sz w:val="28"/>
+          <w:szCs w:val="28"/>
+        </w:rPr>
+        <w:t>-per-task=1 --mem-per-</w:t>
+      </w:r>
+      <w:proofErr w:type="spellStart"/>
+      <w:r>
+        <w:rPr>
+          <w:rFonts w:ascii="Times New Roman" w:hAnsi="Times New Roman" w:cs="Times New Roman"/>
+          <w:color w:val="000000"/>
+          <w:kern w:val="0"/>
+          <w:sz w:val="28"/>
+          <w:szCs w:val="28"/>
+        </w:rPr>
+        <w:t>cpu</w:t>
+      </w:r>
+      <w:proofErr w:type="spellEnd"/>
+      <w:r>
+        <w:rPr>
+          <w:rFonts w:ascii="Times New Roman" w:hAnsi="Times New Roman" w:cs="Times New Roman"/>
+          <w:color w:val="000000"/>
+          <w:kern w:val="0"/>
+          <w:sz w:val="28"/>
+          <w:szCs w:val="28"/>
+        </w:rPr>
+        <w:t xml:space="preserve">=32000 --time=12:00:00 </w:t>
+      </w:r>
+      <w:r>
+        <w:rPr>
+          <w:rFonts w:ascii="Times New Roman" w:hAnsi="Times New Roman" w:cs="Times New Roman"/>
+          <w:color w:val="000000"/>
+          <w:kern w:val="0"/>
+          <w:sz w:val="28"/>
+          <w:szCs w:val="28"/>
+        </w:rPr>
+        <w:t>–</w:t>
+      </w:r>
+      <w:r>
+        <w:rPr>
+          <w:rFonts w:ascii="Times New Roman" w:hAnsi="Times New Roman" w:cs="Times New Roman"/>
+          <w:color w:val="000000"/>
+          <w:kern w:val="0"/>
+          <w:sz w:val="28"/>
+          <w:szCs w:val="28"/>
+        </w:rPr>
+        <w:t>partition</w:t>
+      </w:r>
+      <w:r>
+        <w:rPr>
+          <w:rFonts w:ascii="Times New Roman" w:hAnsi="Times New Roman" w:cs="Times New Roman"/>
+          <w:color w:val="000000"/>
+          <w:kern w:val="0"/>
+          <w:sz w:val="28"/>
+          <w:szCs w:val="28"/>
+        </w:rPr>
+        <w:t>=</w:t>
+      </w:r>
+      <w:proofErr w:type="spellStart"/>
+      <w:r>
+        <w:rPr>
+          <w:rFonts w:ascii="Times New Roman" w:hAnsi="Times New Roman" w:cs="Times New Roman"/>
+          <w:color w:val="000000"/>
+          <w:kern w:val="0"/>
+          <w:sz w:val="28"/>
+          <w:szCs w:val="28"/>
+        </w:rPr>
+        <w:t>pascal</w:t>
+      </w:r>
+      <w:r>
+        <w:rPr>
+          <w:rFonts w:ascii="Times New Roman" w:hAnsi="Times New Roman" w:cs="Times New Roman"/>
+          <w:color w:val="000000"/>
+          <w:kern w:val="0"/>
+          <w:sz w:val="28"/>
+          <w:szCs w:val="28"/>
+        </w:rPr>
+        <w:t>nodes</w:t>
+      </w:r>
+      <w:proofErr w:type="spellEnd"/>
+      <w:r>
+        <w:rPr>
+          <w:rFonts w:ascii="Times New Roman" w:hAnsi="Times New Roman" w:cs="Times New Roman"/>
+          <w:color w:val="000000"/>
+          <w:kern w:val="0"/>
+          <w:sz w:val="28"/>
+          <w:szCs w:val="28"/>
+        </w:rPr>
+        <w:t xml:space="preserve"> --</w:t>
+      </w:r>
+      <w:proofErr w:type="gramStart"/>
+      <w:r>
+        <w:rPr>
+          <w:rFonts w:ascii="Times New Roman" w:hAnsi="Times New Roman" w:cs="Times New Roman"/>
+          <w:color w:val="000000"/>
+          <w:kern w:val="0"/>
+          <w:sz w:val="28"/>
+          <w:szCs w:val="28"/>
+        </w:rPr>
+        <w:t>job-name</w:t>
+      </w:r>
+      <w:proofErr w:type="gramEnd"/>
+      <w:r>
+        <w:rPr>
+          <w:rFonts w:ascii="Times New Roman" w:hAnsi="Times New Roman" w:cs="Times New Roman"/>
+          <w:color w:val="000000"/>
+          <w:kern w:val="0"/>
+          <w:sz w:val="28"/>
+          <w:szCs w:val="28"/>
+        </w:rPr>
+        <w:t>=JOB_NAME --</w:t>
+      </w:r>
+      <w:proofErr w:type="spellStart"/>
+      <w:r>
+        <w:rPr>
+          <w:rFonts w:ascii="Times New Roman" w:hAnsi="Times New Roman" w:cs="Times New Roman"/>
+          <w:color w:val="000000"/>
+          <w:kern w:val="0"/>
+          <w:sz w:val="28"/>
+          <w:szCs w:val="28"/>
+        </w:rPr>
+        <w:t>gres</w:t>
+      </w:r>
+      <w:proofErr w:type="spellEnd"/>
+      <w:r>
+        <w:rPr>
+          <w:rFonts w:ascii="Times New Roman" w:hAnsi="Times New Roman" w:cs="Times New Roman"/>
+          <w:color w:val="000000"/>
+          <w:kern w:val="0"/>
+          <w:sz w:val="28"/>
+          <w:szCs w:val="28"/>
+        </w:rPr>
+        <w:t>=gpu:1 --</w:t>
+      </w:r>
+      <w:proofErr w:type="spellStart"/>
+      <w:r>
+        <w:rPr>
+          <w:rFonts w:ascii="Times New Roman" w:hAnsi="Times New Roman" w:cs="Times New Roman"/>
+          <w:color w:val="000000"/>
+          <w:kern w:val="0"/>
+          <w:sz w:val="28"/>
+          <w:szCs w:val="28"/>
+        </w:rPr>
+        <w:t>pty</w:t>
+      </w:r>
+      <w:proofErr w:type="spellEnd"/>
+      <w:r>
+        <w:rPr>
+          <w:rFonts w:ascii="Times New Roman" w:hAnsi="Times New Roman" w:cs="Times New Roman"/>
+          <w:color w:val="000000"/>
+          <w:kern w:val="0"/>
+          <w:sz w:val="28"/>
+          <w:szCs w:val="28"/>
+        </w:rPr>
+        <w:t xml:space="preserve"> /bin/bash</w:t>
+      </w:r>
+    </w:p>
+    <w:p/>
+    <w:p>
+      <w:pPr>
+        <w:rPr>
+          <w:b/>
+          <w:bCs/>
+          <w:color w:val="000000" w:themeColor="text1"/>
+        </w:rPr>
+      </w:pPr>
+      <w:r>
+        <w:t xml:space="preserve">Once this command is run, it will take some time to allocate you a </w:t>
+      </w:r>
+      <w:proofErr w:type="spellStart"/>
+      <w:proofErr w:type="gramStart"/>
+      <w:r>
+        <w:t>machine.</w:t>
+      </w:r>
+      <w:r>
+        <w:t>After</w:t>
+      </w:r>
+      <w:proofErr w:type="spellEnd"/>
+      <w:proofErr w:type="gramEnd"/>
+      <w:r>
+        <w:t xml:space="preserve"> the machine is allocated, you will see something like this in your terminal:</w:t>
+      </w:r>
+      <w:r>
+        <w:t xml:space="preserve"> </w:t>
+      </w:r>
+      <w:r>
+        <w:rPr>
+          <w:b/>
+          <w:bCs/>
+        </w:rPr>
+        <w:t>blazerid@c0</w:t>
+      </w:r>
+      <w:r>
+        <w:rPr>
+          <w:b/>
+          <w:bCs/>
+        </w:rPr>
+        <w:t>xxx</w:t>
+      </w:r>
+      <w:r>
+        <w:t xml:space="preserve">. Please note down </w:t>
+      </w:r>
+      <w:r>
+        <w:rPr>
+          <w:b/>
+          <w:bCs/>
+        </w:rPr>
+        <w:t>c0xxx</w:t>
+      </w:r>
+      <w:r>
+        <w:t>, this is your machine id which will be used in Step 5 below.</w:t>
+      </w:r>
+      <w:r>
+        <w:t xml:space="preserve"> </w:t>
+      </w:r>
+      <w:r>
+        <w:rPr>
+          <w:b/>
+          <w:bCs/>
+          <w:color w:val="000000" w:themeColor="text1"/>
+        </w:rPr>
+        <w:t>Do not exit this terminal until you are done with the assignment.</w:t>
+      </w:r>
+    </w:p>
+    <w:p>
+      <w:pPr>
+        <w:jc w:val="both"/>
+      </w:pPr>
+    </w:p>
+    <w:p/>
+    <w:p/>
+    <w:p>
+      <w:pPr>
+        <w:rPr>
+          <w:b/>
+          <w:bCs/>
+          <w:sz w:val="32"/>
+          <w:szCs w:val="32"/>
+        </w:rPr>
+      </w:pPr>
+      <w:r>
+        <w:rPr>
+          <w:b/>
+          <w:bCs/>
+          <w:sz w:val="32"/>
+          <w:szCs w:val="32"/>
+        </w:rPr>
+        <w:t>Step 5:</w:t>
+      </w:r>
+      <w:r>
+        <w:rPr>
+          <w:b/>
+          <w:bCs/>
+          <w:sz w:val="32"/>
+          <w:szCs w:val="32"/>
+        </w:rPr>
+        <w:t xml:space="preserve"> </w:t>
+      </w:r>
+      <w:proofErr w:type="spellStart"/>
+      <w:r>
+        <w:rPr>
+          <w:b/>
+          <w:bCs/>
+          <w:sz w:val="32"/>
+          <w:szCs w:val="32"/>
+        </w:rPr>
+        <w:t>ssh</w:t>
+      </w:r>
+      <w:proofErr w:type="spellEnd"/>
+      <w:r>
+        <w:rPr>
+          <w:b/>
+          <w:bCs/>
+          <w:sz w:val="32"/>
+          <w:szCs w:val="32"/>
+        </w:rPr>
+        <w:t xml:space="preserve"> into the allocated machine</w:t>
+      </w:r>
+    </w:p>
+    <w:p/>
+    <w:p>
+      <w:pPr>
+        <w:rPr>
+          <w:b/>
+          <w:bCs/>
+          <w:color w:val="FF0000"/>
+        </w:rPr>
+      </w:pPr>
+      <w:r>
+        <w:rPr>
+          <w:b/>
+          <w:bCs/>
+          <w:color w:val="FF0000"/>
+        </w:rPr>
+        <w:t xml:space="preserve">Important: </w:t>
+      </w:r>
+      <w:r>
+        <w:rPr>
+          <w:b/>
+          <w:bCs/>
+          <w:color w:val="FF0000"/>
+        </w:rPr>
+        <w:t>Please follow the instructions below in the exact order</w:t>
+      </w:r>
+      <w:r>
+        <w:rPr>
+          <w:b/>
+          <w:bCs/>
+          <w:color w:val="FF0000"/>
+        </w:rPr>
+        <w:t xml:space="preserve"> (otherwise it might not work)</w:t>
+      </w:r>
+      <w:r>
+        <w:rPr>
+          <w:b/>
+          <w:bCs/>
+          <w:color w:val="FF0000"/>
+        </w:rPr>
+        <w:t>:</w:t>
+      </w:r>
+    </w:p>
+    <w:p>
+      <w:pPr>
+        <w:rPr>
+          <w:b/>
+          <w:bCs/>
+          <w:color w:val="FF0000"/>
+        </w:rPr>
+      </w:pPr>
+    </w:p>
+    <w:p>
+      <w:pPr>
+        <w:rPr>
+          <w:b/>
+          <w:bCs/>
+          <w:color w:val="000000" w:themeColor="text1"/>
+        </w:rPr>
+      </w:pPr>
+      <w:r>
+        <w:rPr>
+          <w:color w:val="000000" w:themeColor="text1"/>
+        </w:rPr>
+        <w:t>Open 4 different terminals in your local computer and follow the instructions below</w:t>
+      </w:r>
+      <w:r>
+        <w:rPr>
+          <w:color w:val="000000" w:themeColor="text1"/>
+        </w:rPr>
+        <w:t>.</w:t>
+      </w:r>
+      <w:r>
+        <w:rPr>
+          <w:b/>
+          <w:bCs/>
+          <w:color w:val="000000" w:themeColor="text1"/>
+        </w:rPr>
+        <w:t xml:space="preserve"> Do not exit any of these terminals until you are done with the assignment.</w:t>
+      </w:r>
+    </w:p>
+    <w:p/>
+    <w:p>
+      <w:pPr>
+        <w:rPr>
+          <w:b/>
+          <w:bCs/>
+        </w:rPr>
+      </w:pPr>
+      <w:r>
+        <w:rPr>
+          <w:b/>
+          <w:bCs/>
+        </w:rPr>
+        <w:t>Terminal 1:</w:t>
+      </w:r>
+    </w:p>
+    <w:p>
+      <w:pPr>
+        <w:pStyle w:val="ListParagraph"/>
+        <w:numPr>
+          <w:ilvl w:val="0"/>
+          <w:numId w:val="3"/>
+        </w:numPr>
+      </w:pPr>
+      <w:r>
+        <w:t xml:space="preserve">Login to </w:t>
+      </w:r>
+      <w:proofErr w:type="spellStart"/>
+      <w:r>
+        <w:t>cheaha</w:t>
+      </w:r>
+      <w:proofErr w:type="spellEnd"/>
+      <w:r>
+        <w:t xml:space="preserve">: </w:t>
+      </w:r>
+      <w:proofErr w:type="spellStart"/>
+      <w:r>
+        <w:t>ssh</w:t>
+      </w:r>
+      <w:proofErr w:type="spellEnd"/>
+      <w:r>
+        <w:t xml:space="preserve"> </w:t>
+      </w:r>
+      <w:r>
+        <w:fldChar w:fldCharType="begin"/>
+      </w:r>
+      <w:r>
+        <w:instrText>HYPERLINK "mailto:BlazerId@cheaha.rc.uab.edu"</w:instrText>
+      </w:r>
+      <w:r>
+        <w:fldChar w:fldCharType="separate"/>
+      </w:r>
+      <w:r>
+        <w:rPr>
+          <w:rStyle w:val="Hyperlink"/>
+        </w:rPr>
+        <w:t>BlazerId@cheaha.rc.uab.edu</w:t>
+      </w:r>
+      <w:r>
+        <w:fldChar w:fldCharType="end"/>
+      </w:r>
+    </w:p>
+    <w:p>
+      <w:pPr>
+        <w:pStyle w:val="ListParagraph"/>
+        <w:numPr>
+          <w:ilvl w:val="0"/>
+          <w:numId w:val="3"/>
+        </w:numPr>
+      </w:pPr>
+      <w:proofErr w:type="spellStart"/>
+      <w:r>
+        <w:t>s</w:t>
+      </w:r>
+      <w:r>
+        <w:t>sh</w:t>
+      </w:r>
+      <w:proofErr w:type="spellEnd"/>
+      <w:r>
+        <w:t xml:space="preserve"> into allocated machine: </w:t>
+      </w:r>
+      <w:proofErr w:type="spellStart"/>
+      <w:r>
+        <w:t>ssh</w:t>
+      </w:r>
+      <w:proofErr w:type="spellEnd"/>
+      <w:r>
+        <w:t xml:space="preserve"> c0xxx (this is the id of</w:t>
+      </w:r>
+      <w:r>
+        <w:t xml:space="preserve"> machine allocated at Step </w:t>
+      </w:r>
+      <w:r>
+        <w:t>4</w:t>
+      </w:r>
+    </w:p>
+    <w:p>
+      <w:pPr>
+        <w:pStyle w:val="ListParagraph"/>
+        <w:numPr>
+          <w:ilvl w:val="0"/>
+          <w:numId w:val="3"/>
+        </w:numPr>
+      </w:pPr>
+      <w:r>
+        <w:t>module load Anaconda3</w:t>
+      </w:r>
+    </w:p>
+    <w:p>
+      <w:pPr>
+        <w:pStyle w:val="ListParagraph"/>
+        <w:numPr>
+          <w:ilvl w:val="0"/>
+          <w:numId w:val="3"/>
+        </w:numPr>
+      </w:pPr>
+      <w:proofErr w:type="spellStart"/>
+      <w:r>
+        <w:t>conda</w:t>
+      </w:r>
+      <w:proofErr w:type="spellEnd"/>
+      <w:r>
+        <w:t xml:space="preserve"> activate </w:t>
+      </w:r>
+      <w:proofErr w:type="spellStart"/>
+      <w:r>
+        <w:t>al_</w:t>
+      </w:r>
+      <w:proofErr w:type="gramStart"/>
+      <w:r>
+        <w:t>env</w:t>
+      </w:r>
+      <w:proofErr w:type="spellEnd"/>
+      <w:proofErr w:type="gramEnd"/>
+    </w:p>
+    <w:p>
+      <w:pPr>
+        <w:pStyle w:val="ListParagraph"/>
+        <w:numPr>
+          <w:ilvl w:val="0"/>
+          <w:numId w:val="3"/>
+        </w:numPr>
+      </w:pPr>
+      <w:r>
+        <w:t xml:space="preserve">cd into </w:t>
+      </w:r>
+      <w:proofErr w:type="spellStart"/>
+      <w:r>
+        <w:t>forest_model_AL</w:t>
+      </w:r>
+      <w:proofErr w:type="spellEnd"/>
+      <w:r>
+        <w:t>/</w:t>
+      </w:r>
+      <w:proofErr w:type="spellStart"/>
+      <w:r>
+        <w:t>backend_code</w:t>
+      </w:r>
+      <w:proofErr w:type="spellEnd"/>
+      <w:r>
+        <w:t>/</w:t>
+      </w:r>
+      <w:proofErr w:type="spellStart"/>
+      <w:r>
+        <w:t>data_al</w:t>
+      </w:r>
+      <w:proofErr w:type="spellEnd"/>
+      <w:r>
+        <w:t xml:space="preserve"> and run </w:t>
+      </w:r>
+      <w:r>
+        <w:rPr>
+          <w:b/>
+          <w:bCs/>
+        </w:rPr>
+        <w:t>python data_maker_al.py</w:t>
+      </w:r>
+      <w:r>
+        <w:rPr>
+          <w:b/>
+          <w:bCs/>
+        </w:rPr>
+        <w:t xml:space="preserve">. Note: This step is </w:t>
+      </w:r>
+      <w:r>
+        <w:rPr>
+          <w:b/>
+          <w:bCs/>
+        </w:rPr>
+        <w:t xml:space="preserve">only a </w:t>
+      </w:r>
+      <w:r>
+        <w:rPr>
+          <w:b/>
+          <w:bCs/>
+        </w:rPr>
+        <w:t>one-time</w:t>
+      </w:r>
+      <w:r>
+        <w:rPr>
+          <w:b/>
+          <w:bCs/>
+        </w:rPr>
+        <w:t xml:space="preserve"> thing!</w:t>
+      </w:r>
+    </w:p>
+    <w:p>
+      <w:pPr>
+        <w:pStyle w:val="ListParagraph"/>
+        <w:numPr>
+          <w:ilvl w:val="0"/>
+          <w:numId w:val="3"/>
+        </w:numPr>
+      </w:pPr>
+      <w:r>
+        <w:t xml:space="preserve">cd into </w:t>
+      </w:r>
+      <w:proofErr w:type="spellStart"/>
+      <w:r>
+        <w:t>forest_model_AL</w:t>
+      </w:r>
+      <w:proofErr w:type="spellEnd"/>
+      <w:r>
+        <w:t>/</w:t>
+      </w:r>
+      <w:proofErr w:type="spellStart"/>
+      <w:r>
+        <w:t>backend_code</w:t>
+      </w:r>
+      <w:proofErr w:type="spellEnd"/>
+      <w:r>
+        <w:t>/</w:t>
+      </w:r>
+    </w:p>
+    <w:p>
+      <w:pPr>
+        <w:pStyle w:val="ListParagraph"/>
+        <w:numPr>
+          <w:ilvl w:val="0"/>
+          <w:numId w:val="3"/>
+        </w:numPr>
+      </w:pPr>
+      <w:r>
+        <w:t>Run flask app: flask run --host=0.0.0.0 --port=5005</w:t>
+      </w:r>
+    </w:p>
+    <w:p/>
+    <w:p>
+      <w:pPr>
+        <w:rPr>
+          <w:b/>
+          <w:bCs/>
+        </w:rPr>
+      </w:pPr>
+      <w:r>
+        <w:rPr>
+          <w:b/>
+          <w:bCs/>
+        </w:rPr>
+        <w:t>Terminal 2:</w:t>
+      </w:r>
+    </w:p>
+    <w:p>
+      <w:pPr>
+        <w:pStyle w:val="ListParagraph"/>
+        <w:numPr>
+          <w:ilvl w:val="0"/>
+          <w:numId w:val="4"/>
+        </w:numPr>
+      </w:pPr>
+      <w:r>
+        <w:t xml:space="preserve">Login to </w:t>
+      </w:r>
+      <w:proofErr w:type="spellStart"/>
+      <w:r>
+        <w:t>cheaha</w:t>
+      </w:r>
+      <w:proofErr w:type="spellEnd"/>
+      <w:r>
+        <w:t xml:space="preserve">: </w:t>
+      </w:r>
+      <w:proofErr w:type="spellStart"/>
+      <w:r>
+        <w:t>ssh</w:t>
+      </w:r>
+      <w:proofErr w:type="spellEnd"/>
+      <w:r>
+        <w:t xml:space="preserve"> </w:t>
+      </w:r>
+      <w:hyperlink r:id="rId11" w:history="1">
         <w:r>
           <w:rPr>
             <w:rStyle w:val="Hyperlink"/>
@@ -899,1244 +2212,29 @@
       <w:pPr>
         <w:pStyle w:val="ListParagraph"/>
         <w:numPr>
-          <w:ilvl w:val="1"/>
-          <w:numId w:val="1"/>
-        </w:numPr>
-      </w:pPr>
-      <w:r>
-        <w:t>Enter your password (UAB’s outlook account’s password)</w:t>
-      </w:r>
-    </w:p>
-    <w:p>
-      <w:pPr>
-        <w:pStyle w:val="ListParagraph"/>
-        <w:numPr>
-          <w:ilvl w:val="1"/>
-          <w:numId w:val="1"/>
-        </w:numPr>
-      </w:pPr>
-      <w:r>
-        <w:t>cd to /</w:t>
-      </w:r>
-      <w:proofErr w:type="spellStart"/>
-      <w:r>
-        <w:t>forest_model_AL</w:t>
-      </w:r>
-      <w:proofErr w:type="spellEnd"/>
-      <w:r>
-        <w:t>/</w:t>
-      </w:r>
-    </w:p>
-    <w:p>
-      <w:pPr>
-        <w:pStyle w:val="ListParagraph"/>
-        <w:numPr>
-          <w:ilvl w:val="1"/>
-          <w:numId w:val="1"/>
-        </w:numPr>
-      </w:pPr>
-      <w:r>
-        <w:t xml:space="preserve">Run this command: module load </w:t>
-      </w:r>
-      <w:proofErr w:type="gramStart"/>
-      <w:r>
-        <w:t>Anaconda3</w:t>
-      </w:r>
-      <w:proofErr w:type="gramEnd"/>
-    </w:p>
-    <w:p>
-      <w:pPr>
-        <w:pStyle w:val="ListParagraph"/>
-        <w:numPr>
-          <w:ilvl w:val="1"/>
-          <w:numId w:val="1"/>
-        </w:numPr>
-      </w:pPr>
-      <w:r>
-        <w:t xml:space="preserve">open </w:t>
-      </w:r>
-      <w:proofErr w:type="spellStart"/>
-      <w:r>
-        <w:t>environment.yml</w:t>
-      </w:r>
-      <w:proofErr w:type="spellEnd"/>
-      <w:r>
-        <w:t xml:space="preserve"> file</w:t>
-      </w:r>
-      <w:r>
-        <w:t xml:space="preserve">, </w:t>
-      </w:r>
-      <w:r>
-        <w:t xml:space="preserve">go to the last line and </w:t>
-      </w:r>
-      <w:r>
-        <w:t xml:space="preserve">replace </w:t>
-      </w:r>
-      <w:r>
-        <w:t>‘</w:t>
-      </w:r>
-      <w:proofErr w:type="spellStart"/>
-      <w:r>
-        <w:t>BlazerId</w:t>
-      </w:r>
-      <w:proofErr w:type="spellEnd"/>
-      <w:r>
-        <w:t>’</w:t>
-      </w:r>
-      <w:r>
-        <w:t xml:space="preserve"> </w:t>
-      </w:r>
-      <w:r>
-        <w:t>with your</w:t>
-      </w:r>
-      <w:r>
-        <w:t xml:space="preserve"> </w:t>
-      </w:r>
-      <w:proofErr w:type="spellStart"/>
-      <w:r>
-        <w:t>BlazerId</w:t>
-      </w:r>
-      <w:proofErr w:type="spellEnd"/>
-      <w:r>
-        <w:t xml:space="preserve">, and save the </w:t>
-      </w:r>
-      <w:proofErr w:type="gramStart"/>
-      <w:r>
-        <w:t>file</w:t>
-      </w:r>
-      <w:proofErr w:type="gramEnd"/>
-    </w:p>
-    <w:p>
-      <w:pPr>
-        <w:pStyle w:val="ListParagraph"/>
-        <w:numPr>
-          <w:ilvl w:val="1"/>
-          <w:numId w:val="1"/>
-        </w:numPr>
-      </w:pPr>
-      <w:r>
-        <w:t xml:space="preserve">Run this command to install a new virtual env with all the </w:t>
-      </w:r>
-      <w:proofErr w:type="gramStart"/>
-      <w:r>
-        <w:t>requirements</w:t>
-      </w:r>
-      <w:proofErr w:type="gramEnd"/>
-    </w:p>
-    <w:p>
-      <w:pPr>
-        <w:pStyle w:val="ListParagraph"/>
-        <w:numPr>
-          <w:ilvl w:val="2"/>
-          <w:numId w:val="1"/>
-        </w:numPr>
-      </w:pPr>
-      <w:proofErr w:type="spellStart"/>
-      <w:r>
-        <w:t>conda</w:t>
-      </w:r>
-      <w:proofErr w:type="spellEnd"/>
-      <w:r>
-        <w:t xml:space="preserve"> env install -f </w:t>
-      </w:r>
-      <w:proofErr w:type="spellStart"/>
-      <w:proofErr w:type="gramStart"/>
-      <w:r>
-        <w:t>environment.yml</w:t>
-      </w:r>
-      <w:proofErr w:type="spellEnd"/>
-      <w:proofErr w:type="gramEnd"/>
-    </w:p>
-    <w:p>
-      <w:pPr>
-        <w:pStyle w:val="ListParagraph"/>
-        <w:numPr>
-          <w:ilvl w:val="1"/>
-          <w:numId w:val="1"/>
-        </w:numPr>
-      </w:pPr>
-      <w:r>
-        <w:t xml:space="preserve">Activate the </w:t>
-      </w:r>
-      <w:r>
-        <w:t>installed environment using</w:t>
-      </w:r>
-      <w:r>
-        <w:t xml:space="preserve"> and make sure the environment is activated</w:t>
-      </w:r>
-      <w:r>
-        <w:t>:</w:t>
-      </w:r>
-    </w:p>
-    <w:p>
-      <w:pPr>
-        <w:pStyle w:val="ListParagraph"/>
-        <w:numPr>
-          <w:ilvl w:val="2"/>
-          <w:numId w:val="1"/>
-        </w:numPr>
-      </w:pPr>
-      <w:proofErr w:type="spellStart"/>
-      <w:r>
-        <w:t>conda</w:t>
-      </w:r>
-      <w:proofErr w:type="spellEnd"/>
-      <w:r>
-        <w:t xml:space="preserve"> activate </w:t>
-      </w:r>
-      <w:proofErr w:type="spellStart"/>
-      <w:r>
-        <w:t>al_</w:t>
-      </w:r>
-      <w:proofErr w:type="gramStart"/>
-      <w:r>
-        <w:t>env</w:t>
-      </w:r>
-      <w:proofErr w:type="spellEnd"/>
-      <w:proofErr w:type="gramEnd"/>
-    </w:p>
-    <w:p/>
-    <w:p>
-      <w:pPr>
-        <w:rPr>
-          <w:b/>
-          <w:bCs/>
-          <w:sz w:val="32"/>
-          <w:szCs w:val="32"/>
-        </w:rPr>
-      </w:pPr>
-      <w:r>
-        <w:rPr>
-          <w:b/>
-          <w:bCs/>
-          <w:sz w:val="32"/>
-          <w:szCs w:val="32"/>
-        </w:rPr>
-        <w:t>Step 4:</w:t>
-      </w:r>
-      <w:r>
-        <w:rPr>
-          <w:b/>
-          <w:bCs/>
-          <w:sz w:val="32"/>
-          <w:szCs w:val="32"/>
-        </w:rPr>
-        <w:t xml:space="preserve"> </w:t>
-      </w:r>
-      <w:r>
-        <w:rPr>
-          <w:b/>
-          <w:bCs/>
-          <w:sz w:val="32"/>
-          <w:szCs w:val="32"/>
-        </w:rPr>
-        <w:t xml:space="preserve">Machine Allocation on </w:t>
-      </w:r>
-      <w:proofErr w:type="spellStart"/>
-      <w:r>
-        <w:rPr>
-          <w:b/>
-          <w:bCs/>
-          <w:sz w:val="32"/>
-          <w:szCs w:val="32"/>
-        </w:rPr>
-        <w:t>Cheaha</w:t>
-      </w:r>
-      <w:proofErr w:type="spellEnd"/>
-    </w:p>
-    <w:p/>
-    <w:p>
-      <w:r>
-        <w:t xml:space="preserve">From </w:t>
-      </w:r>
-      <w:proofErr w:type="spellStart"/>
-      <w:r>
-        <w:t>cheaha’s</w:t>
-      </w:r>
-      <w:proofErr w:type="spellEnd"/>
-      <w:r>
-        <w:t xml:space="preserve"> terminal, run one of the following two commands. </w:t>
-      </w:r>
-      <w:r>
-        <w:t xml:space="preserve">Try to use </w:t>
-      </w:r>
-      <w:proofErr w:type="spellStart"/>
-      <w:r>
-        <w:t>Amperenodes</w:t>
-      </w:r>
-      <w:proofErr w:type="spellEnd"/>
-      <w:r>
-        <w:t xml:space="preserve"> as </w:t>
-      </w:r>
-      <w:proofErr w:type="gramStart"/>
-      <w:r>
-        <w:t>first priority</w:t>
-      </w:r>
-      <w:proofErr w:type="gramEnd"/>
-      <w:r>
-        <w:t xml:space="preserve"> since it is faster than </w:t>
-      </w:r>
-      <w:proofErr w:type="spellStart"/>
-      <w:r>
-        <w:t>Pascalnodes</w:t>
-      </w:r>
-      <w:proofErr w:type="spellEnd"/>
-      <w:r>
-        <w:t>.</w:t>
-      </w:r>
-    </w:p>
-    <w:p/>
-    <w:p>
-      <w:pPr>
-        <w:pStyle w:val="ListParagraph"/>
-        <w:numPr>
-          <w:ilvl w:val="0"/>
-          <w:numId w:val="7"/>
-        </w:numPr>
-      </w:pPr>
-      <w:proofErr w:type="spellStart"/>
-      <w:r>
-        <w:rPr>
-          <w:b/>
-          <w:bCs/>
-        </w:rPr>
-        <w:t>Amperenodes</w:t>
-      </w:r>
-      <w:proofErr w:type="spellEnd"/>
-      <w:r>
-        <w:t>:</w:t>
-      </w:r>
-    </w:p>
-    <w:p>
-      <w:pPr>
-        <w:ind w:left="720"/>
-        <w:rPr>
-          <w:rFonts w:ascii="Times New Roman" w:hAnsi="Times New Roman" w:cs="Times New Roman"/>
-          <w:sz w:val="22"/>
-          <w:szCs w:val="22"/>
-        </w:rPr>
-      </w:pPr>
-      <w:proofErr w:type="spellStart"/>
-      <w:r>
-        <w:rPr>
-          <w:rFonts w:ascii="Times New Roman" w:hAnsi="Times New Roman" w:cs="Times New Roman"/>
-          <w:color w:val="000000"/>
-          <w:kern w:val="0"/>
-          <w:sz w:val="28"/>
-          <w:szCs w:val="28"/>
-        </w:rPr>
-        <w:t>srun</w:t>
-      </w:r>
-      <w:proofErr w:type="spellEnd"/>
-      <w:r>
-        <w:rPr>
-          <w:rFonts w:ascii="Times New Roman" w:hAnsi="Times New Roman" w:cs="Times New Roman"/>
-          <w:color w:val="000000"/>
-          <w:kern w:val="0"/>
-          <w:sz w:val="28"/>
-          <w:szCs w:val="28"/>
-        </w:rPr>
-        <w:t xml:space="preserve"> --</w:t>
-      </w:r>
-      <w:proofErr w:type="spellStart"/>
-      <w:r>
-        <w:rPr>
-          <w:rFonts w:ascii="Times New Roman" w:hAnsi="Times New Roman" w:cs="Times New Roman"/>
-          <w:color w:val="000000"/>
-          <w:kern w:val="0"/>
-          <w:sz w:val="28"/>
-          <w:szCs w:val="28"/>
-        </w:rPr>
-        <w:t>ntasks</w:t>
-      </w:r>
-      <w:proofErr w:type="spellEnd"/>
-      <w:r>
-        <w:rPr>
-          <w:rFonts w:ascii="Times New Roman" w:hAnsi="Times New Roman" w:cs="Times New Roman"/>
-          <w:color w:val="000000"/>
-          <w:kern w:val="0"/>
-          <w:sz w:val="28"/>
-          <w:szCs w:val="28"/>
-        </w:rPr>
-        <w:t>=1 --</w:t>
-      </w:r>
-      <w:proofErr w:type="spellStart"/>
-      <w:r>
-        <w:rPr>
-          <w:rFonts w:ascii="Times New Roman" w:hAnsi="Times New Roman" w:cs="Times New Roman"/>
-          <w:color w:val="000000"/>
-          <w:kern w:val="0"/>
-          <w:sz w:val="28"/>
-          <w:szCs w:val="28"/>
-        </w:rPr>
-        <w:t>cpus</w:t>
-      </w:r>
-      <w:proofErr w:type="spellEnd"/>
-      <w:r>
-        <w:rPr>
-          <w:rFonts w:ascii="Times New Roman" w:hAnsi="Times New Roman" w:cs="Times New Roman"/>
-          <w:color w:val="000000"/>
-          <w:kern w:val="0"/>
-          <w:sz w:val="28"/>
-          <w:szCs w:val="28"/>
-        </w:rPr>
-        <w:t>-per-task=1 --mem-per-</w:t>
-      </w:r>
-      <w:proofErr w:type="spellStart"/>
-      <w:r>
-        <w:rPr>
-          <w:rFonts w:ascii="Times New Roman" w:hAnsi="Times New Roman" w:cs="Times New Roman"/>
-          <w:color w:val="000000"/>
-          <w:kern w:val="0"/>
-          <w:sz w:val="28"/>
-          <w:szCs w:val="28"/>
-        </w:rPr>
-        <w:t>cpu</w:t>
-      </w:r>
-      <w:proofErr w:type="spellEnd"/>
-      <w:r>
-        <w:rPr>
-          <w:rFonts w:ascii="Times New Roman" w:hAnsi="Times New Roman" w:cs="Times New Roman"/>
-          <w:color w:val="000000"/>
-          <w:kern w:val="0"/>
-          <w:sz w:val="28"/>
-          <w:szCs w:val="28"/>
-        </w:rPr>
-        <w:t>=32000 --time=12:00:00 --partition=</w:t>
-      </w:r>
-      <w:proofErr w:type="spellStart"/>
-      <w:r>
-        <w:rPr>
-          <w:rFonts w:ascii="Times New Roman" w:hAnsi="Times New Roman" w:cs="Times New Roman"/>
-          <w:color w:val="000000"/>
-          <w:kern w:val="0"/>
-          <w:sz w:val="28"/>
-          <w:szCs w:val="28"/>
-        </w:rPr>
-        <w:t>amperenodes</w:t>
-      </w:r>
-      <w:proofErr w:type="spellEnd"/>
-      <w:r>
-        <w:rPr>
-          <w:rFonts w:ascii="Times New Roman" w:hAnsi="Times New Roman" w:cs="Times New Roman"/>
-          <w:color w:val="000000"/>
-          <w:kern w:val="0"/>
-          <w:sz w:val="28"/>
-          <w:szCs w:val="28"/>
-        </w:rPr>
-        <w:t xml:space="preserve"> --</w:t>
-      </w:r>
-      <w:proofErr w:type="gramStart"/>
-      <w:r>
-        <w:rPr>
-          <w:rFonts w:ascii="Times New Roman" w:hAnsi="Times New Roman" w:cs="Times New Roman"/>
-          <w:color w:val="000000"/>
-          <w:kern w:val="0"/>
-          <w:sz w:val="28"/>
-          <w:szCs w:val="28"/>
-        </w:rPr>
-        <w:t>job-name</w:t>
-      </w:r>
-      <w:proofErr w:type="gramEnd"/>
-      <w:r>
-        <w:rPr>
-          <w:rFonts w:ascii="Times New Roman" w:hAnsi="Times New Roman" w:cs="Times New Roman"/>
-          <w:color w:val="000000"/>
-          <w:kern w:val="0"/>
-          <w:sz w:val="28"/>
-          <w:szCs w:val="28"/>
-        </w:rPr>
-        <w:t>=JOB_NAME --</w:t>
-      </w:r>
-      <w:proofErr w:type="spellStart"/>
-      <w:r>
-        <w:rPr>
-          <w:rFonts w:ascii="Times New Roman" w:hAnsi="Times New Roman" w:cs="Times New Roman"/>
-          <w:color w:val="000000"/>
-          <w:kern w:val="0"/>
-          <w:sz w:val="28"/>
-          <w:szCs w:val="28"/>
-        </w:rPr>
-        <w:t>gres</w:t>
-      </w:r>
-      <w:proofErr w:type="spellEnd"/>
-      <w:r>
-        <w:rPr>
-          <w:rFonts w:ascii="Times New Roman" w:hAnsi="Times New Roman" w:cs="Times New Roman"/>
-          <w:color w:val="000000"/>
-          <w:kern w:val="0"/>
-          <w:sz w:val="28"/>
-          <w:szCs w:val="28"/>
-        </w:rPr>
-        <w:t>=gpu:1 --</w:t>
-      </w:r>
-      <w:proofErr w:type="spellStart"/>
-      <w:r>
-        <w:rPr>
-          <w:rFonts w:ascii="Times New Roman" w:hAnsi="Times New Roman" w:cs="Times New Roman"/>
-          <w:color w:val="000000"/>
-          <w:kern w:val="0"/>
-          <w:sz w:val="28"/>
-          <w:szCs w:val="28"/>
-        </w:rPr>
-        <w:t>pty</w:t>
-      </w:r>
-      <w:proofErr w:type="spellEnd"/>
-      <w:r>
-        <w:rPr>
-          <w:rFonts w:ascii="Times New Roman" w:hAnsi="Times New Roman" w:cs="Times New Roman"/>
-          <w:color w:val="000000"/>
-          <w:kern w:val="0"/>
-          <w:sz w:val="28"/>
-          <w:szCs w:val="28"/>
-        </w:rPr>
-        <w:t xml:space="preserve"> /bin/bash</w:t>
-      </w:r>
-    </w:p>
-    <w:p/>
-    <w:p/>
-    <w:p/>
-    <w:p>
-      <w:pPr>
-        <w:pStyle w:val="ListParagraph"/>
-        <w:numPr>
-          <w:ilvl w:val="0"/>
-          <w:numId w:val="7"/>
-        </w:numPr>
-      </w:pPr>
-      <w:proofErr w:type="spellStart"/>
-      <w:r>
-        <w:rPr>
-          <w:b/>
-          <w:bCs/>
-        </w:rPr>
-        <w:lastRenderedPageBreak/>
-        <w:t>Pascalnodes</w:t>
-      </w:r>
-      <w:proofErr w:type="spellEnd"/>
-      <w:r>
-        <w:t>:</w:t>
-      </w:r>
-    </w:p>
-    <w:p>
-      <w:pPr>
-        <w:ind w:left="720"/>
-        <w:rPr>
-          <w:rFonts w:ascii="Times New Roman" w:hAnsi="Times New Roman" w:cs="Times New Roman"/>
-          <w:sz w:val="22"/>
-          <w:szCs w:val="22"/>
-        </w:rPr>
-      </w:pPr>
-      <w:proofErr w:type="spellStart"/>
-      <w:r>
-        <w:rPr>
-          <w:rFonts w:ascii="Times New Roman" w:hAnsi="Times New Roman" w:cs="Times New Roman"/>
-          <w:color w:val="000000"/>
-          <w:kern w:val="0"/>
-          <w:sz w:val="28"/>
-          <w:szCs w:val="28"/>
-        </w:rPr>
-        <w:t>srun</w:t>
-      </w:r>
-      <w:proofErr w:type="spellEnd"/>
-      <w:r>
-        <w:rPr>
-          <w:rFonts w:ascii="Times New Roman" w:hAnsi="Times New Roman" w:cs="Times New Roman"/>
-          <w:color w:val="000000"/>
-          <w:kern w:val="0"/>
-          <w:sz w:val="28"/>
-          <w:szCs w:val="28"/>
-        </w:rPr>
-        <w:t xml:space="preserve"> --</w:t>
-      </w:r>
-      <w:proofErr w:type="spellStart"/>
-      <w:r>
-        <w:rPr>
-          <w:rFonts w:ascii="Times New Roman" w:hAnsi="Times New Roman" w:cs="Times New Roman"/>
-          <w:color w:val="000000"/>
-          <w:kern w:val="0"/>
-          <w:sz w:val="28"/>
-          <w:szCs w:val="28"/>
-        </w:rPr>
-        <w:t>ntasks</w:t>
-      </w:r>
-      <w:proofErr w:type="spellEnd"/>
-      <w:r>
-        <w:rPr>
-          <w:rFonts w:ascii="Times New Roman" w:hAnsi="Times New Roman" w:cs="Times New Roman"/>
-          <w:color w:val="000000"/>
-          <w:kern w:val="0"/>
-          <w:sz w:val="28"/>
-          <w:szCs w:val="28"/>
-        </w:rPr>
-        <w:t>=1 --</w:t>
-      </w:r>
-      <w:proofErr w:type="spellStart"/>
-      <w:r>
-        <w:rPr>
-          <w:rFonts w:ascii="Times New Roman" w:hAnsi="Times New Roman" w:cs="Times New Roman"/>
-          <w:color w:val="000000"/>
-          <w:kern w:val="0"/>
-          <w:sz w:val="28"/>
-          <w:szCs w:val="28"/>
-        </w:rPr>
-        <w:t>cpus</w:t>
-      </w:r>
-      <w:proofErr w:type="spellEnd"/>
-      <w:r>
-        <w:rPr>
-          <w:rFonts w:ascii="Times New Roman" w:hAnsi="Times New Roman" w:cs="Times New Roman"/>
-          <w:color w:val="000000"/>
-          <w:kern w:val="0"/>
-          <w:sz w:val="28"/>
-          <w:szCs w:val="28"/>
-        </w:rPr>
-        <w:t>-per-task=1 --mem-per-</w:t>
-      </w:r>
-      <w:proofErr w:type="spellStart"/>
-      <w:r>
-        <w:rPr>
-          <w:rFonts w:ascii="Times New Roman" w:hAnsi="Times New Roman" w:cs="Times New Roman"/>
-          <w:color w:val="000000"/>
-          <w:kern w:val="0"/>
-          <w:sz w:val="28"/>
-          <w:szCs w:val="28"/>
-        </w:rPr>
-        <w:t>cpu</w:t>
-      </w:r>
-      <w:proofErr w:type="spellEnd"/>
-      <w:r>
-        <w:rPr>
-          <w:rFonts w:ascii="Times New Roman" w:hAnsi="Times New Roman" w:cs="Times New Roman"/>
-          <w:color w:val="000000"/>
-          <w:kern w:val="0"/>
-          <w:sz w:val="28"/>
-          <w:szCs w:val="28"/>
-        </w:rPr>
-        <w:t xml:space="preserve">=32000 --time=12:00:00 </w:t>
-      </w:r>
-      <w:r>
-        <w:rPr>
-          <w:rFonts w:ascii="Times New Roman" w:hAnsi="Times New Roman" w:cs="Times New Roman"/>
-          <w:color w:val="000000"/>
-          <w:kern w:val="0"/>
-          <w:sz w:val="28"/>
-          <w:szCs w:val="28"/>
-        </w:rPr>
-        <w:t>–</w:t>
-      </w:r>
-      <w:r>
-        <w:rPr>
-          <w:rFonts w:ascii="Times New Roman" w:hAnsi="Times New Roman" w:cs="Times New Roman"/>
-          <w:color w:val="000000"/>
-          <w:kern w:val="0"/>
-          <w:sz w:val="28"/>
-          <w:szCs w:val="28"/>
-        </w:rPr>
-        <w:t>partition</w:t>
-      </w:r>
-      <w:r>
-        <w:rPr>
-          <w:rFonts w:ascii="Times New Roman" w:hAnsi="Times New Roman" w:cs="Times New Roman"/>
-          <w:color w:val="000000"/>
-          <w:kern w:val="0"/>
-          <w:sz w:val="28"/>
-          <w:szCs w:val="28"/>
-        </w:rPr>
-        <w:t>=</w:t>
-      </w:r>
-      <w:proofErr w:type="spellStart"/>
-      <w:r>
-        <w:rPr>
-          <w:rFonts w:ascii="Times New Roman" w:hAnsi="Times New Roman" w:cs="Times New Roman"/>
-          <w:color w:val="000000"/>
-          <w:kern w:val="0"/>
-          <w:sz w:val="28"/>
-          <w:szCs w:val="28"/>
-        </w:rPr>
-        <w:t>pascal</w:t>
-      </w:r>
-      <w:r>
-        <w:rPr>
-          <w:rFonts w:ascii="Times New Roman" w:hAnsi="Times New Roman" w:cs="Times New Roman"/>
-          <w:color w:val="000000"/>
-          <w:kern w:val="0"/>
-          <w:sz w:val="28"/>
-          <w:szCs w:val="28"/>
-        </w:rPr>
-        <w:t>nodes</w:t>
-      </w:r>
-      <w:proofErr w:type="spellEnd"/>
-      <w:r>
-        <w:rPr>
-          <w:rFonts w:ascii="Times New Roman" w:hAnsi="Times New Roman" w:cs="Times New Roman"/>
-          <w:color w:val="000000"/>
-          <w:kern w:val="0"/>
-          <w:sz w:val="28"/>
-          <w:szCs w:val="28"/>
-        </w:rPr>
-        <w:t xml:space="preserve"> --</w:t>
-      </w:r>
-      <w:proofErr w:type="gramStart"/>
-      <w:r>
-        <w:rPr>
-          <w:rFonts w:ascii="Times New Roman" w:hAnsi="Times New Roman" w:cs="Times New Roman"/>
-          <w:color w:val="000000"/>
-          <w:kern w:val="0"/>
-          <w:sz w:val="28"/>
-          <w:szCs w:val="28"/>
-        </w:rPr>
-        <w:t>job-name</w:t>
-      </w:r>
-      <w:proofErr w:type="gramEnd"/>
-      <w:r>
-        <w:rPr>
-          <w:rFonts w:ascii="Times New Roman" w:hAnsi="Times New Roman" w:cs="Times New Roman"/>
-          <w:color w:val="000000"/>
-          <w:kern w:val="0"/>
-          <w:sz w:val="28"/>
-          <w:szCs w:val="28"/>
-        </w:rPr>
-        <w:t>=JOB_NAME --</w:t>
-      </w:r>
-      <w:proofErr w:type="spellStart"/>
-      <w:r>
-        <w:rPr>
-          <w:rFonts w:ascii="Times New Roman" w:hAnsi="Times New Roman" w:cs="Times New Roman"/>
-          <w:color w:val="000000"/>
-          <w:kern w:val="0"/>
-          <w:sz w:val="28"/>
-          <w:szCs w:val="28"/>
-        </w:rPr>
-        <w:t>gres</w:t>
-      </w:r>
-      <w:proofErr w:type="spellEnd"/>
-      <w:r>
-        <w:rPr>
-          <w:rFonts w:ascii="Times New Roman" w:hAnsi="Times New Roman" w:cs="Times New Roman"/>
-          <w:color w:val="000000"/>
-          <w:kern w:val="0"/>
-          <w:sz w:val="28"/>
-          <w:szCs w:val="28"/>
-        </w:rPr>
-        <w:t>=gpu:1 --</w:t>
-      </w:r>
-      <w:proofErr w:type="spellStart"/>
-      <w:r>
-        <w:rPr>
-          <w:rFonts w:ascii="Times New Roman" w:hAnsi="Times New Roman" w:cs="Times New Roman"/>
-          <w:color w:val="000000"/>
-          <w:kern w:val="0"/>
-          <w:sz w:val="28"/>
-          <w:szCs w:val="28"/>
-        </w:rPr>
-        <w:t>pty</w:t>
-      </w:r>
-      <w:proofErr w:type="spellEnd"/>
-      <w:r>
-        <w:rPr>
-          <w:rFonts w:ascii="Times New Roman" w:hAnsi="Times New Roman" w:cs="Times New Roman"/>
-          <w:color w:val="000000"/>
-          <w:kern w:val="0"/>
-          <w:sz w:val="28"/>
-          <w:szCs w:val="28"/>
-        </w:rPr>
-        <w:t xml:space="preserve"> /bin/bash</w:t>
-      </w:r>
-    </w:p>
-    <w:p/>
-    <w:p>
-      <w:pPr>
-        <w:rPr>
-          <w:b/>
-          <w:bCs/>
-          <w:color w:val="000000" w:themeColor="text1"/>
-        </w:rPr>
-      </w:pPr>
-      <w:r>
-        <w:t xml:space="preserve">Once this command is run, it will take some time to allocate you a </w:t>
-      </w:r>
-      <w:proofErr w:type="spellStart"/>
-      <w:proofErr w:type="gramStart"/>
-      <w:r>
-        <w:t>machine.</w:t>
-      </w:r>
-      <w:r>
-        <w:t>After</w:t>
-      </w:r>
-      <w:proofErr w:type="spellEnd"/>
-      <w:proofErr w:type="gramEnd"/>
-      <w:r>
-        <w:t xml:space="preserve"> the machine is allocated, you will see something like this in your terminal:</w:t>
-      </w:r>
-      <w:r>
-        <w:t xml:space="preserve"> </w:t>
-      </w:r>
-      <w:r>
-        <w:rPr>
-          <w:b/>
-          <w:bCs/>
-        </w:rPr>
-        <w:t>blazerid@c0</w:t>
-      </w:r>
-      <w:r>
-        <w:rPr>
-          <w:b/>
-          <w:bCs/>
-        </w:rPr>
-        <w:t>xxx</w:t>
-      </w:r>
-      <w:r>
-        <w:t xml:space="preserve">. Please note down </w:t>
-      </w:r>
-      <w:r>
-        <w:rPr>
-          <w:b/>
-          <w:bCs/>
-        </w:rPr>
-        <w:t>c0xxx</w:t>
-      </w:r>
-      <w:r>
-        <w:t>, this is your machine id which will be used in Step 5 below.</w:t>
-      </w:r>
-      <w:r>
-        <w:t xml:space="preserve"> </w:t>
-      </w:r>
-      <w:r>
-        <w:rPr>
-          <w:b/>
-          <w:bCs/>
-          <w:color w:val="000000" w:themeColor="text1"/>
-        </w:rPr>
-        <w:t>Do not exit this terminal until you are done with the assignment.</w:t>
-      </w:r>
-    </w:p>
-    <w:p>
-      <w:pPr>
-        <w:jc w:val="both"/>
-      </w:pPr>
-    </w:p>
-    <w:p/>
-    <w:p/>
-    <w:p>
-      <w:pPr>
-        <w:rPr>
-          <w:b/>
-          <w:bCs/>
-          <w:sz w:val="32"/>
-          <w:szCs w:val="32"/>
-        </w:rPr>
-      </w:pPr>
-      <w:r>
-        <w:rPr>
-          <w:b/>
-          <w:bCs/>
-          <w:sz w:val="32"/>
-          <w:szCs w:val="32"/>
-        </w:rPr>
-        <w:t>Step 5:</w:t>
-      </w:r>
-      <w:r>
-        <w:rPr>
-          <w:b/>
-          <w:bCs/>
-          <w:sz w:val="32"/>
-          <w:szCs w:val="32"/>
-        </w:rPr>
-        <w:t xml:space="preserve"> </w:t>
-      </w:r>
-      <w:proofErr w:type="spellStart"/>
-      <w:r>
-        <w:rPr>
-          <w:b/>
-          <w:bCs/>
-          <w:sz w:val="32"/>
-          <w:szCs w:val="32"/>
-        </w:rPr>
-        <w:t>ssh</w:t>
-      </w:r>
-      <w:proofErr w:type="spellEnd"/>
-      <w:r>
-        <w:rPr>
-          <w:b/>
-          <w:bCs/>
-          <w:sz w:val="32"/>
-          <w:szCs w:val="32"/>
-        </w:rPr>
-        <w:t xml:space="preserve"> into the allocated machine</w:t>
-      </w:r>
-    </w:p>
-    <w:p/>
-    <w:p>
-      <w:pPr>
-        <w:rPr>
-          <w:b/>
-          <w:bCs/>
-          <w:color w:val="FF0000"/>
-        </w:rPr>
-      </w:pPr>
-      <w:r>
-        <w:rPr>
-          <w:b/>
-          <w:bCs/>
-          <w:color w:val="FF0000"/>
-        </w:rPr>
-        <w:t xml:space="preserve">Important: </w:t>
-      </w:r>
-      <w:r>
-        <w:rPr>
-          <w:b/>
-          <w:bCs/>
-          <w:color w:val="FF0000"/>
-        </w:rPr>
-        <w:t>Please follow the instructions below in the exact order</w:t>
-      </w:r>
-      <w:r>
-        <w:rPr>
-          <w:b/>
-          <w:bCs/>
-          <w:color w:val="FF0000"/>
-        </w:rPr>
-        <w:t xml:space="preserve"> (otherwise it might not work)</w:t>
-      </w:r>
-      <w:r>
-        <w:rPr>
-          <w:b/>
-          <w:bCs/>
-          <w:color w:val="FF0000"/>
-        </w:rPr>
-        <w:t>:</w:t>
-      </w:r>
-    </w:p>
-    <w:p>
-      <w:pPr>
-        <w:rPr>
-          <w:b/>
-          <w:bCs/>
-          <w:color w:val="FF0000"/>
-        </w:rPr>
-      </w:pPr>
-    </w:p>
-    <w:p>
-      <w:pPr>
-        <w:rPr>
-          <w:b/>
-          <w:bCs/>
-          <w:color w:val="000000" w:themeColor="text1"/>
-        </w:rPr>
-      </w:pPr>
-      <w:r>
-        <w:rPr>
-          <w:color w:val="000000" w:themeColor="text1"/>
-        </w:rPr>
-        <w:t>Open 4 different terminals in your local computer and follow the instructions below</w:t>
-      </w:r>
-      <w:r>
-        <w:rPr>
-          <w:color w:val="000000" w:themeColor="text1"/>
-        </w:rPr>
-        <w:t>.</w:t>
-      </w:r>
-      <w:r>
-        <w:rPr>
-          <w:b/>
-          <w:bCs/>
-          <w:color w:val="000000" w:themeColor="text1"/>
-        </w:rPr>
-        <w:t xml:space="preserve"> Do not exit any of these terminals until you are done with the assignment.</w:t>
-      </w:r>
-    </w:p>
-    <w:p/>
-    <w:p>
-      <w:pPr>
-        <w:rPr>
-          <w:b/>
-          <w:bCs/>
-        </w:rPr>
-      </w:pPr>
-      <w:r>
-        <w:rPr>
-          <w:b/>
-          <w:bCs/>
-        </w:rPr>
-        <w:t>Terminal 1:</w:t>
-      </w:r>
-    </w:p>
-    <w:p>
-      <w:pPr>
-        <w:pStyle w:val="ListParagraph"/>
-        <w:numPr>
-          <w:ilvl w:val="0"/>
-          <w:numId w:val="3"/>
-        </w:numPr>
-      </w:pPr>
-      <w:r>
-        <w:t xml:space="preserve">Login to </w:t>
-      </w:r>
-      <w:proofErr w:type="spellStart"/>
-      <w:r>
-        <w:t>cheaha</w:t>
-      </w:r>
-      <w:proofErr w:type="spellEnd"/>
-      <w:r>
-        <w:t xml:space="preserve">: </w:t>
-      </w:r>
-      <w:proofErr w:type="spellStart"/>
-      <w:r>
-        <w:t>ssh</w:t>
-      </w:r>
-      <w:proofErr w:type="spellEnd"/>
-      <w:r>
-        <w:t xml:space="preserve"> </w:t>
-      </w:r>
-      <w:hyperlink r:id="rId15" w:history="1">
-        <w:r>
-          <w:rPr>
-            <w:rStyle w:val="Hyperlink"/>
-          </w:rPr>
-          <w:t>BlazerId@cheaha.rc.uab.edu</w:t>
-        </w:r>
-      </w:hyperlink>
-    </w:p>
-    <w:p>
-      <w:pPr>
-        <w:pStyle w:val="ListParagraph"/>
-        <w:numPr>
-          <w:ilvl w:val="0"/>
-          <w:numId w:val="3"/>
-        </w:numPr>
-      </w:pPr>
-      <w:proofErr w:type="spellStart"/>
-      <w:r>
-        <w:t>s</w:t>
-      </w:r>
-      <w:r>
-        <w:t>sh</w:t>
-      </w:r>
-      <w:proofErr w:type="spellEnd"/>
-      <w:r>
-        <w:t xml:space="preserve"> into allocated machine: </w:t>
-      </w:r>
-      <w:proofErr w:type="spellStart"/>
-      <w:r>
-        <w:t>ssh</w:t>
-      </w:r>
-      <w:proofErr w:type="spellEnd"/>
-      <w:r>
-        <w:t xml:space="preserve"> c0xxx (this is the id of</w:t>
-      </w:r>
-      <w:r>
-        <w:t xml:space="preserve"> machine allocated at Step </w:t>
-      </w:r>
-      <w:r>
-        <w:t>4</w:t>
-      </w:r>
-    </w:p>
-    <w:p>
-      <w:pPr>
-        <w:pStyle w:val="ListParagraph"/>
-        <w:numPr>
-          <w:ilvl w:val="0"/>
-          <w:numId w:val="3"/>
-        </w:numPr>
-      </w:pPr>
-      <w:r>
-        <w:t>module load Anaconda3</w:t>
-      </w:r>
-    </w:p>
-    <w:p>
-      <w:pPr>
-        <w:pStyle w:val="ListParagraph"/>
-        <w:numPr>
-          <w:ilvl w:val="0"/>
-          <w:numId w:val="3"/>
-        </w:numPr>
-      </w:pPr>
-      <w:proofErr w:type="spellStart"/>
-      <w:r>
-        <w:t>conda</w:t>
-      </w:r>
-      <w:proofErr w:type="spellEnd"/>
-      <w:r>
-        <w:t xml:space="preserve"> activate </w:t>
-      </w:r>
-      <w:proofErr w:type="spellStart"/>
-      <w:proofErr w:type="gramStart"/>
-      <w:r>
-        <w:t>test</w:t>
-      </w:r>
-      <w:r>
-        <w:t>env</w:t>
-      </w:r>
-      <w:proofErr w:type="spellEnd"/>
-      <w:proofErr w:type="gramEnd"/>
-    </w:p>
-    <w:p>
-      <w:pPr>
-        <w:pStyle w:val="ListParagraph"/>
-        <w:numPr>
-          <w:ilvl w:val="0"/>
-          <w:numId w:val="3"/>
-        </w:numPr>
-      </w:pPr>
-      <w:r>
-        <w:t xml:space="preserve">cd into </w:t>
-      </w:r>
-      <w:proofErr w:type="spellStart"/>
-      <w:r>
-        <w:t>forest_model_AL</w:t>
-      </w:r>
-      <w:proofErr w:type="spellEnd"/>
-      <w:r>
-        <w:t>/</w:t>
-      </w:r>
-      <w:proofErr w:type="spellStart"/>
-      <w:r>
-        <w:t>backend_code</w:t>
-      </w:r>
-      <w:proofErr w:type="spellEnd"/>
-      <w:r>
-        <w:t>/</w:t>
-      </w:r>
-      <w:proofErr w:type="spellStart"/>
-      <w:r>
-        <w:t>data_al</w:t>
-      </w:r>
-      <w:proofErr w:type="spellEnd"/>
-      <w:r>
-        <w:t xml:space="preserve"> and run </w:t>
-      </w:r>
-      <w:r>
-        <w:rPr>
-          <w:b/>
-          <w:bCs/>
-        </w:rPr>
-        <w:t>python data_maker_al.py</w:t>
-      </w:r>
-      <w:r>
-        <w:rPr>
-          <w:b/>
-          <w:bCs/>
-        </w:rPr>
-        <w:t xml:space="preserve">. Note: This step is </w:t>
-      </w:r>
-      <w:r>
-        <w:rPr>
-          <w:b/>
-          <w:bCs/>
-        </w:rPr>
-        <w:t xml:space="preserve">only a </w:t>
-      </w:r>
-      <w:proofErr w:type="spellStart"/>
-      <w:proofErr w:type="gramStart"/>
-      <w:r>
-        <w:rPr>
-          <w:b/>
-          <w:bCs/>
-        </w:rPr>
-        <w:t>one time</w:t>
-      </w:r>
-      <w:proofErr w:type="spellEnd"/>
-      <w:proofErr w:type="gramEnd"/>
-      <w:r>
-        <w:rPr>
-          <w:b/>
-          <w:bCs/>
-        </w:rPr>
-        <w:t xml:space="preserve"> thing!</w:t>
-      </w:r>
-    </w:p>
-    <w:p>
-      <w:pPr>
-        <w:pStyle w:val="ListParagraph"/>
-        <w:numPr>
-          <w:ilvl w:val="0"/>
-          <w:numId w:val="3"/>
-        </w:numPr>
-      </w:pPr>
-      <w:r>
-        <w:t xml:space="preserve">cd into </w:t>
-      </w:r>
-      <w:proofErr w:type="spellStart"/>
-      <w:r>
-        <w:t>forest_model_AL</w:t>
-      </w:r>
-      <w:proofErr w:type="spellEnd"/>
-      <w:r>
-        <w:t>/</w:t>
-      </w:r>
-      <w:proofErr w:type="spellStart"/>
-      <w:r>
-        <w:t>backend_code</w:t>
-      </w:r>
-      <w:proofErr w:type="spellEnd"/>
-      <w:r>
-        <w:t>/</w:t>
-      </w:r>
-    </w:p>
-    <w:p>
-      <w:pPr>
-        <w:pStyle w:val="ListParagraph"/>
-        <w:numPr>
-          <w:ilvl w:val="0"/>
-          <w:numId w:val="3"/>
-        </w:numPr>
-      </w:pPr>
-      <w:r>
-        <w:t>Run flask app: flask --debug run --host=0.0.0.0 --port=5005</w:t>
-      </w:r>
-    </w:p>
-    <w:p/>
-    <w:p>
-      <w:pPr>
-        <w:rPr>
-          <w:b/>
-          <w:bCs/>
-        </w:rPr>
-      </w:pPr>
-      <w:r>
-        <w:rPr>
-          <w:b/>
-          <w:bCs/>
-        </w:rPr>
-        <w:t>Terminal 2:</w:t>
-      </w:r>
-    </w:p>
-    <w:p>
-      <w:pPr>
-        <w:pStyle w:val="ListParagraph"/>
-        <w:numPr>
           <w:ilvl w:val="0"/>
           <w:numId w:val="4"/>
         </w:numPr>
       </w:pPr>
-      <w:r>
-        <w:t xml:space="preserve">Login to </w:t>
-      </w:r>
-      <w:proofErr w:type="spellStart"/>
-      <w:r>
-        <w:t>cheaha</w:t>
-      </w:r>
-      <w:proofErr w:type="spellEnd"/>
-      <w:r>
-        <w:t xml:space="preserve">: </w:t>
-      </w:r>
       <w:proofErr w:type="spellStart"/>
       <w:r>
         <w:t>ssh</w:t>
       </w:r>
       <w:proofErr w:type="spellEnd"/>
       <w:r>
-        <w:t xml:space="preserve"> </w:t>
-      </w:r>
-      <w:hyperlink r:id="rId16" w:history="1">
-        <w:r>
-          <w:rPr>
-            <w:rStyle w:val="Hyperlink"/>
-          </w:rPr>
-          <w:t>BlazerId@cheaha.rc.uab.edu</w:t>
-        </w:r>
-      </w:hyperlink>
+        <w:t xml:space="preserve"> into allocated machine: </w:t>
+      </w:r>
+      <w:proofErr w:type="spellStart"/>
+      <w:r>
+        <w:t>ssh</w:t>
+      </w:r>
+      <w:proofErr w:type="spellEnd"/>
+      <w:r>
+        <w:t xml:space="preserve"> c0xxx (this is the id of machine allocated at Step </w:t>
+      </w:r>
+      <w:r>
+        <w:t>4</w:t>
+      </w:r>
     </w:p>
     <w:p>
       <w:pPr>
@@ -2146,24 +2244,24 @@
           <w:numId w:val="4"/>
         </w:numPr>
       </w:pPr>
-      <w:proofErr w:type="spellStart"/>
-      <w:r>
-        <w:t>ssh</w:t>
-      </w:r>
-      <w:proofErr w:type="spellEnd"/>
-      <w:r>
-        <w:t xml:space="preserve"> into allocated machine: </w:t>
-      </w:r>
-      <w:proofErr w:type="spellStart"/>
-      <w:r>
-        <w:t>ssh</w:t>
-      </w:r>
-      <w:proofErr w:type="spellEnd"/>
-      <w:r>
-        <w:t xml:space="preserve"> c0xxx (this is the id of machine allocated at Step </w:t>
-      </w:r>
-      <w:r>
-        <w:t>4</w:t>
+      <w:r>
+        <w:t xml:space="preserve">cd into </w:t>
+      </w:r>
+      <w:proofErr w:type="spellStart"/>
+      <w:r>
+        <w:t>forest_model_AL</w:t>
+      </w:r>
+      <w:proofErr w:type="spellEnd"/>
+      <w:r>
+        <w:t>/</w:t>
+      </w:r>
+      <w:proofErr w:type="spellStart"/>
+      <w:r>
+        <w:t>src</w:t>
+      </w:r>
+      <w:proofErr w:type="spellEnd"/>
+      <w:r>
+        <w:t>/client/</w:t>
       </w:r>
     </w:p>
     <w:p>
@@ -2175,35 +2273,13 @@
         </w:numPr>
       </w:pPr>
       <w:r>
-        <w:t xml:space="preserve">cd into </w:t>
-      </w:r>
-      <w:proofErr w:type="spellStart"/>
-      <w:r>
-        <w:t>forest_model_AL</w:t>
-      </w:r>
-      <w:proofErr w:type="spellEnd"/>
-      <w:r>
-        <w:t>/</w:t>
-      </w:r>
-      <w:proofErr w:type="spellStart"/>
-      <w:r>
-        <w:t>src</w:t>
-      </w:r>
-      <w:proofErr w:type="spellEnd"/>
-      <w:r>
-        <w:t>/client/</w:t>
-      </w:r>
-    </w:p>
-    <w:p>
-      <w:pPr>
-        <w:pStyle w:val="ListParagraph"/>
-        <w:numPr>
-          <w:ilvl w:val="0"/>
-          <w:numId w:val="4"/>
-        </w:numPr>
-      </w:pPr>
-      <w:r>
-        <w:t xml:space="preserve">Run frontend app: </w:t>
+        <w:t xml:space="preserve">Run </w:t>
+      </w:r>
+      <w:r>
+        <w:t xml:space="preserve">following commands to run the </w:t>
+      </w:r>
+      <w:r>
+        <w:t xml:space="preserve">frontend app: </w:t>
       </w:r>
     </w:p>
     <w:p>
@@ -2340,18 +2416,6 @@
         </w:rPr>
         <w:t xml:space="preserve"> </w:t>
       </w:r>
-      <w:hyperlink r:id="rId17" w:history="1">
-        <w:r>
-          <w:rPr>
-            <w:rStyle w:val="Hyperlink"/>
-            <w:rFonts w:ascii="Menlo" w:hAnsi="Menlo" w:cs="Menlo"/>
-            <w:sz w:val="18"/>
-            <w:szCs w:val="18"/>
-            <w:shd w:val="clear" w:color="auto" w:fill="FFFFFF"/>
-          </w:rPr>
-          <w:t>BlazerId@cheaha.rc.uab.edu</w:t>
-        </w:r>
-      </w:hyperlink>
       <w:r>
         <w:rPr>
           <w:rFonts w:ascii="Menlo" w:hAnsi="Menlo" w:cs="Menlo"/>
@@ -2360,60 +2424,8 @@
           <w:szCs w:val="18"/>
           <w:shd w:val="clear" w:color="auto" w:fill="FFFFFF"/>
         </w:rPr>
-        <w:t xml:space="preserve"> </w:t>
-      </w:r>
-      <w:r>
-        <w:t xml:space="preserve">from </w:t>
-      </w:r>
-      <w:r>
-        <w:t xml:space="preserve">local machine’s </w:t>
-      </w:r>
-      <w:proofErr w:type="gramStart"/>
-      <w:r>
-        <w:t xml:space="preserve">terminal </w:t>
-      </w:r>
-      <w:r>
-        <w:t xml:space="preserve"> (</w:t>
-      </w:r>
-      <w:proofErr w:type="gramEnd"/>
-      <w:r>
-        <w:t>remember to replace c0xxx with your machine id from Step 4)</w:t>
-      </w:r>
-    </w:p>
-    <w:p>
-      <w:pPr>
-        <w:rPr>
-          <w:b/>
-          <w:bCs/>
-        </w:rPr>
-      </w:pPr>
-    </w:p>
-    <w:p>
-      <w:pPr>
-        <w:rPr>
-          <w:b/>
-          <w:bCs/>
-        </w:rPr>
-      </w:pPr>
-    </w:p>
-    <w:p>
-      <w:pPr>
-        <w:rPr>
-          <w:b/>
-          <w:bCs/>
-        </w:rPr>
-      </w:pPr>
-      <w:r>
-        <w:rPr>
-          <w:b/>
-          <w:bCs/>
-        </w:rPr>
-        <w:lastRenderedPageBreak/>
-        <w:t>Terminal 4:</w:t>
-      </w:r>
-    </w:p>
-    <w:p>
-      <w:proofErr w:type="spellStart"/>
+        <w:fldChar w:fldCharType="begin"/>
+      </w:r>
       <w:r>
         <w:rPr>
           <w:rFonts w:ascii="Menlo" w:hAnsi="Menlo" w:cs="Menlo"/>
@@ -2422,9 +2434,8 @@
           <w:szCs w:val="18"/>
           <w:shd w:val="clear" w:color="auto" w:fill="FFFFFF"/>
         </w:rPr>
-        <w:t>ssh</w:t>
-      </w:r>
-      <w:proofErr w:type="spellEnd"/>
+        <w:instrText>HYPERLINK "mailto:</w:instrText>
+      </w:r>
       <w:r>
         <w:rPr>
           <w:rFonts w:ascii="Menlo" w:hAnsi="Menlo" w:cs="Menlo"/>
@@ -2433,20 +2444,8 @@
           <w:szCs w:val="18"/>
           <w:shd w:val="clear" w:color="auto" w:fill="FFFFFF"/>
         </w:rPr>
-        <w:t xml:space="preserve"> -L 8082:c0xxx:8082 </w:t>
-      </w:r>
-      <w:hyperlink r:id="rId18" w:history="1">
-        <w:r>
-          <w:rPr>
-            <w:rStyle w:val="Hyperlink"/>
-            <w:rFonts w:ascii="Menlo" w:hAnsi="Menlo" w:cs="Menlo"/>
-            <w:sz w:val="18"/>
-            <w:szCs w:val="18"/>
-            <w:shd w:val="clear" w:color="auto" w:fill="FFFFFF"/>
-          </w:rPr>
-          <w:t>BlazerId@cheaha.rc.uab.edu</w:t>
-        </w:r>
-      </w:hyperlink>
+        <w:instrText>BlazerId@cheaha.rc.uab.edu</w:instrText>
+      </w:r>
       <w:r>
         <w:rPr>
           <w:rFonts w:ascii="Menlo" w:hAnsi="Menlo" w:cs="Menlo"/>
@@ -2455,6 +2454,257 @@
           <w:szCs w:val="18"/>
           <w:shd w:val="clear" w:color="auto" w:fill="FFFFFF"/>
         </w:rPr>
+        <w:instrText>"</w:instrText>
+      </w:r>
+      <w:r>
+        <w:rPr>
+          <w:rFonts w:ascii="Menlo" w:hAnsi="Menlo" w:cs="Menlo"/>
+          <w:color w:val="1F2328"/>
+          <w:sz w:val="18"/>
+          <w:szCs w:val="18"/>
+          <w:shd w:val="clear" w:color="auto" w:fill="FFFFFF"/>
+        </w:rPr>
+      </w:r>
+      <w:r>
+        <w:rPr>
+          <w:rFonts w:ascii="Menlo" w:hAnsi="Menlo" w:cs="Menlo"/>
+          <w:color w:val="1F2328"/>
+          <w:sz w:val="18"/>
+          <w:szCs w:val="18"/>
+          <w:shd w:val="clear" w:color="auto" w:fill="FFFFFF"/>
+        </w:rPr>
+        <w:fldChar w:fldCharType="separate"/>
+      </w:r>
+      <w:r>
+        <w:rPr>
+          <w:rStyle w:val="Hyperlink"/>
+          <w:rFonts w:ascii="Menlo" w:hAnsi="Menlo" w:cs="Menlo"/>
+          <w:sz w:val="18"/>
+          <w:szCs w:val="18"/>
+          <w:shd w:val="clear" w:color="auto" w:fill="FFFFFF"/>
+        </w:rPr>
+        <w:t>BlazerId@cheaha.rc.uab.edu</w:t>
+      </w:r>
+      <w:r>
+        <w:rPr>
+          <w:rFonts w:ascii="Menlo" w:hAnsi="Menlo" w:cs="Menlo"/>
+          <w:color w:val="1F2328"/>
+          <w:sz w:val="18"/>
+          <w:szCs w:val="18"/>
+          <w:shd w:val="clear" w:color="auto" w:fill="FFFFFF"/>
+        </w:rPr>
+        <w:fldChar w:fldCharType="end"/>
+      </w:r>
+      <w:r>
+        <w:rPr>
+          <w:rFonts w:ascii="Menlo" w:hAnsi="Menlo" w:cs="Menlo"/>
+          <w:color w:val="1F2328"/>
+          <w:sz w:val="18"/>
+          <w:szCs w:val="18"/>
+          <w:shd w:val="clear" w:color="auto" w:fill="FFFFFF"/>
+        </w:rPr>
+        <w:t xml:space="preserve"> </w:t>
+      </w:r>
+      <w:r>
+        <w:t xml:space="preserve">from </w:t>
+      </w:r>
+      <w:r>
+        <w:t xml:space="preserve">local machine’s </w:t>
+      </w:r>
+      <w:proofErr w:type="gramStart"/>
+      <w:r>
+        <w:t xml:space="preserve">terminal </w:t>
+      </w:r>
+      <w:r>
+        <w:t xml:space="preserve"> (</w:t>
+      </w:r>
+      <w:proofErr w:type="gramEnd"/>
+      <w:r>
+        <w:t>remember to replace c0xxx with your machine id from Step 4)</w:t>
+      </w:r>
+    </w:p>
+    <w:p>
+      <w:pPr>
+        <w:rPr>
+          <w:b/>
+          <w:bCs/>
+        </w:rPr>
+      </w:pPr>
+    </w:p>
+    <w:p>
+      <w:pPr>
+        <w:rPr>
+          <w:b/>
+          <w:bCs/>
+        </w:rPr>
+      </w:pPr>
+    </w:p>
+    <w:p>
+      <w:pPr>
+        <w:rPr>
+          <w:b/>
+          <w:bCs/>
+        </w:rPr>
+      </w:pPr>
+      <w:r>
+        <w:rPr>
+          <w:b/>
+          <w:bCs/>
+        </w:rPr>
+        <w:lastRenderedPageBreak/>
+        <w:t>Terminal 4:</w:t>
+      </w:r>
+    </w:p>
+    <w:p>
+      <w:proofErr w:type="spellStart"/>
+      <w:r>
+        <w:rPr>
+          <w:rFonts w:ascii="Menlo" w:hAnsi="Menlo" w:cs="Menlo"/>
+          <w:color w:val="1F2328"/>
+          <w:sz w:val="18"/>
+          <w:szCs w:val="18"/>
+          <w:shd w:val="clear" w:color="auto" w:fill="FFFFFF"/>
+        </w:rPr>
+        <w:t>ssh</w:t>
+      </w:r>
+      <w:proofErr w:type="spellEnd"/>
+      <w:r>
+        <w:rPr>
+          <w:rFonts w:ascii="Menlo" w:hAnsi="Menlo" w:cs="Menlo"/>
+          <w:color w:val="1F2328"/>
+          <w:sz w:val="18"/>
+          <w:szCs w:val="18"/>
+          <w:shd w:val="clear" w:color="auto" w:fill="FFFFFF"/>
+        </w:rPr>
+        <w:t xml:space="preserve"> -L </w:t>
+      </w:r>
+      <w:r>
+        <w:rPr>
+          <w:rFonts w:ascii="Menlo" w:hAnsi="Menlo" w:cs="Menlo"/>
+          <w:color w:val="1F2328"/>
+          <w:sz w:val="18"/>
+          <w:szCs w:val="18"/>
+          <w:shd w:val="clear" w:color="auto" w:fill="FFFFFF"/>
+        </w:rPr>
+        <w:t>4040</w:t>
+      </w:r>
+      <w:r>
+        <w:rPr>
+          <w:rFonts w:ascii="Menlo" w:hAnsi="Menlo" w:cs="Menlo"/>
+          <w:color w:val="1F2328"/>
+          <w:sz w:val="18"/>
+          <w:szCs w:val="18"/>
+          <w:shd w:val="clear" w:color="auto" w:fill="FFFFFF"/>
+        </w:rPr>
+        <w:t>:c0xxx:</w:t>
+      </w:r>
+      <w:r>
+        <w:rPr>
+          <w:rFonts w:ascii="Menlo" w:hAnsi="Menlo" w:cs="Menlo"/>
+          <w:color w:val="1F2328"/>
+          <w:sz w:val="18"/>
+          <w:szCs w:val="18"/>
+          <w:shd w:val="clear" w:color="auto" w:fill="FFFFFF"/>
+        </w:rPr>
+        <w:t>4040</w:t>
+      </w:r>
+      <w:r>
+        <w:rPr>
+          <w:rFonts w:ascii="Menlo" w:hAnsi="Menlo" w:cs="Menlo"/>
+          <w:color w:val="1F2328"/>
+          <w:sz w:val="18"/>
+          <w:szCs w:val="18"/>
+          <w:shd w:val="clear" w:color="auto" w:fill="FFFFFF"/>
+        </w:rPr>
+        <w:t xml:space="preserve"> </w:t>
+      </w:r>
+      <w:r>
+        <w:rPr>
+          <w:rFonts w:ascii="Menlo" w:hAnsi="Menlo" w:cs="Menlo"/>
+          <w:color w:val="1F2328"/>
+          <w:sz w:val="18"/>
+          <w:szCs w:val="18"/>
+          <w:shd w:val="clear" w:color="auto" w:fill="FFFFFF"/>
+        </w:rPr>
+        <w:fldChar w:fldCharType="begin"/>
+      </w:r>
+      <w:r>
+        <w:rPr>
+          <w:rFonts w:ascii="Menlo" w:hAnsi="Menlo" w:cs="Menlo"/>
+          <w:color w:val="1F2328"/>
+          <w:sz w:val="18"/>
+          <w:szCs w:val="18"/>
+          <w:shd w:val="clear" w:color="auto" w:fill="FFFFFF"/>
+        </w:rPr>
+        <w:instrText>HYPERLINK "mailto:</w:instrText>
+      </w:r>
+      <w:r>
+        <w:rPr>
+          <w:rFonts w:ascii="Menlo" w:hAnsi="Menlo" w:cs="Menlo"/>
+          <w:color w:val="1F2328"/>
+          <w:sz w:val="18"/>
+          <w:szCs w:val="18"/>
+          <w:shd w:val="clear" w:color="auto" w:fill="FFFFFF"/>
+        </w:rPr>
+        <w:instrText>BlazerId@cheaha.rc.uab.edu</w:instrText>
+      </w:r>
+      <w:r>
+        <w:rPr>
+          <w:rFonts w:ascii="Menlo" w:hAnsi="Menlo" w:cs="Menlo"/>
+          <w:color w:val="1F2328"/>
+          <w:sz w:val="18"/>
+          <w:szCs w:val="18"/>
+          <w:shd w:val="clear" w:color="auto" w:fill="FFFFFF"/>
+        </w:rPr>
+        <w:instrText>"</w:instrText>
+      </w:r>
+      <w:r>
+        <w:rPr>
+          <w:rFonts w:ascii="Menlo" w:hAnsi="Menlo" w:cs="Menlo"/>
+          <w:color w:val="1F2328"/>
+          <w:sz w:val="18"/>
+          <w:szCs w:val="18"/>
+          <w:shd w:val="clear" w:color="auto" w:fill="FFFFFF"/>
+        </w:rPr>
+      </w:r>
+      <w:r>
+        <w:rPr>
+          <w:rFonts w:ascii="Menlo" w:hAnsi="Menlo" w:cs="Menlo"/>
+          <w:color w:val="1F2328"/>
+          <w:sz w:val="18"/>
+          <w:szCs w:val="18"/>
+          <w:shd w:val="clear" w:color="auto" w:fill="FFFFFF"/>
+        </w:rPr>
+        <w:fldChar w:fldCharType="separate"/>
+      </w:r>
+      <w:r>
+        <w:rPr>
+          <w:rStyle w:val="Hyperlink"/>
+          <w:rFonts w:ascii="Menlo" w:hAnsi="Menlo" w:cs="Menlo"/>
+          <w:sz w:val="18"/>
+          <w:szCs w:val="18"/>
+          <w:shd w:val="clear" w:color="auto" w:fill="FFFFFF"/>
+        </w:rPr>
+        <w:t>BlazerId@cheaha.rc.uab.edu</w:t>
+      </w:r>
+      <w:r>
+        <w:rPr>
+          <w:rFonts w:ascii="Menlo" w:hAnsi="Menlo" w:cs="Menlo"/>
+          <w:color w:val="1F2328"/>
+          <w:sz w:val="18"/>
+          <w:szCs w:val="18"/>
+          <w:shd w:val="clear" w:color="auto" w:fill="FFFFFF"/>
+        </w:rPr>
+        <w:fldChar w:fldCharType="end"/>
+      </w:r>
+      <w:r>
+        <w:rPr>
+          <w:rFonts w:ascii="Menlo" w:hAnsi="Menlo" w:cs="Menlo"/>
+          <w:color w:val="1F2328"/>
+          <w:sz w:val="18"/>
+          <w:szCs w:val="18"/>
+          <w:shd w:val="clear" w:color="auto" w:fill="FFFFFF"/>
+        </w:rPr>
         <w:t xml:space="preserve"> </w:t>
       </w:r>
       <w:r>
@@ -2513,7 +2763,13 @@
         </w:numPr>
       </w:pPr>
       <w:r>
-        <w:t>Open a browser (Google Chrome preferred)</w:t>
+        <w:t>Open a browser (Google Chrome preferred</w:t>
+      </w:r>
+      <w:r>
+        <w:t>!</w:t>
+      </w:r>
+      <w:r>
+        <w:t>)</w:t>
       </w:r>
     </w:p>
     <w:p>
@@ -2571,7 +2827,7 @@
                     <pic:cNvPicPr/>
                   </pic:nvPicPr>
                   <pic:blipFill>
-                    <a:blip r:embed="rId19"/>
+                    <a:blip r:embed="rId12"/>
                     <a:stretch>
                       <a:fillRect/>
                     </a:stretch>
@@ -2762,25 +3018,35 @@
       </w:r>
     </w:p>
     <w:p>
-      <w:hyperlink r:id="rId20" w:history="1">
-        <w:r>
-          <w:rPr>
-            <w:rStyle w:val="Hyperlink"/>
-          </w:rPr>
-          <w:t>https://forms.office.com/r/wJxVQy0XvW</w:t>
-        </w:r>
-      </w:hyperlink>
+      <w:r>
+        <w:fldChar w:fldCharType="begin"/>
+      </w:r>
+      <w:r>
+        <w:instrText>HYPERLINK "</w:instrText>
+      </w:r>
+      <w:r>
+        <w:instrText>https://forms.office.com/r/wJxVQy0XvW</w:instrText>
+      </w:r>
+      <w:r>
+        <w:instrText>"</w:instrText>
+      </w:r>
+      <w:r>
+        <w:fldChar w:fldCharType="separate"/>
+      </w:r>
+      <w:r>
+        <w:rPr>
+          <w:rStyle w:val="Hyperlink"/>
+        </w:rPr>
+        <w:t>https://forms.office.com/r/wJxVQy0XvW</w:t>
+      </w:r>
+      <w:r>
+        <w:fldChar w:fldCharType="end"/>
+      </w:r>
       <w:r>
         <w:t xml:space="preserve"> </w:t>
       </w:r>
     </w:p>
     <w:p/>
-    <w:p>
-      <w:pPr>
-        <w:pStyle w:val="ListParagraph"/>
-        <w:ind w:left="1440"/>
-      </w:pPr>
-    </w:p>
     <w:p>
       <w:pPr>
         <w:rPr>
@@ -2876,13 +3142,8 @@
         </w:numPr>
       </w:pPr>
       <w:r>
-        <w:t xml:space="preserve">Final zip file that you downloaded from the frontend for this test </w:t>
-      </w:r>
-      <w:proofErr w:type="gramStart"/>
-      <w:r>
-        <w:t>region</w:t>
-      </w:r>
-      <w:proofErr w:type="gramEnd"/>
+        <w:t>Final zip file that you downloaded from the frontend for this test region</w:t>
+      </w:r>
     </w:p>
     <w:p>
       <w:pPr>
@@ -2893,43 +3154,22 @@
         </w:numPr>
       </w:pPr>
       <w:r>
-        <w:t>Latest model checkpoint saved in /forest_model_AL/backend_code/users/YOUR_BLAZER_ID/saved_models_forest</w:t>
+        <w:t xml:space="preserve">Latest model checkpoint saved in /forest_model_AL/backend_code/users/YOUR_BLAZER_ID/saved_models_forest/Region_X_TEST/. Model checkpoints are named as saved_model_forest_1.ckpt, </w:t>
       </w:r>
       <w:r>
         <w:lastRenderedPageBreak/>
-        <w:t>/Region_X_TEST/. Model checkpoints are named as saved_model_forest_</w:t>
-      </w:r>
-      <w:proofErr w:type="gramStart"/>
-      <w:r>
-        <w:t>1.ckpt</w:t>
-      </w:r>
-      <w:proofErr w:type="gramEnd"/>
-      <w:r>
-        <w:t xml:space="preserve">, saved_model_forest_2.ckpt, saved_model_forest_3.ckpt…. and so on. You only need to submit the latest one </w:t>
-      </w:r>
-      <w:proofErr w:type="spellStart"/>
-      <w:proofErr w:type="gramStart"/>
+        <w:t xml:space="preserve">saved_model_forest_2.ckpt, saved_model_forest_3.ckpt…. and so on. You only need to submit the latest one </w:t>
+      </w:r>
+      <w:proofErr w:type="spellStart"/>
       <w:r>
         <w:t>i.e</w:t>
       </w:r>
       <w:proofErr w:type="spellEnd"/>
-      <w:proofErr w:type="gramEnd"/>
       <w:r>
         <w:t>, saved_model_forest_3.ckpt in this case.</w:t>
       </w:r>
     </w:p>
-    <w:p>
-      <w:pPr>
-        <w:pStyle w:val="ListParagraph"/>
-        <w:ind w:left="1440"/>
-      </w:pPr>
-    </w:p>
-    <w:p>
-      <w:pPr>
-        <w:pStyle w:val="ListParagraph"/>
-        <w:ind w:left="1440"/>
-      </w:pPr>
-    </w:p>
+    <w:p/>
     <w:p>
       <w:pPr>
         <w:rPr>
@@ -3015,7 +3255,7 @@
         </w:numPr>
       </w:pPr>
       <w:r>
-        <w:t>run this command again on Terminal 1: flask --debug run --host=0.0.0.0 --port=5005</w:t>
+        <w:t>run this command again on Terminal 1: flask run --host=0.0.0.0 --port=5005</w:t>
       </w:r>
     </w:p>
     <w:p>
@@ -3051,7 +3291,7 @@
         </w:rPr>
         <w:t xml:space="preserve"> -L 5005:c0xxx:5005 </w:t>
       </w:r>
-      <w:hyperlink r:id="rId21" w:history="1">
+      <w:hyperlink r:id="rId13" w:history="1">
         <w:r>
           <w:rPr>
             <w:rStyle w:val="Hyperlink"/>

</xml_diff>